<commit_message>
making some decent progress now
</commit_message>
<xml_diff>
--- a/ethics/company_case_study/draft_arguments.docx
+++ b/ethics/company_case_study/draft_arguments.docx
@@ -981,25 +981,7 @@
         <w:rPr>
           <w:lang w:val="en-US"/>
         </w:rPr>
-        <w:t xml:space="preserve">You may have already been confused to learn that the </w:t>
-      </w:r>
-      <w:r>
-        <w:rPr>
-          <w:lang w:val="en-US"/>
-        </w:rPr>
-        <w:t>name</w:t>
-      </w:r>
-      <w:r>
-        <w:rPr>
-          <w:lang w:val="en-US"/>
-        </w:rPr>
-        <w:t xml:space="preserve"> Autopilot can</w:t>
-      </w:r>
-      <w:r>
-        <w:rPr>
-          <w:lang w:val="en-US"/>
-        </w:rPr>
-        <w:t xml:space="preserve"> be</w:t>
+        <w:t>This leads into the first ethical issue, the naming and marketing of Autopilot.</w:t>
       </w:r>
       <w:r>
         <w:rPr>
@@ -1011,55 +993,19 @@
         <w:rPr>
           <w:lang w:val="en-US"/>
         </w:rPr>
-        <w:t>used as a</w:t>
-      </w:r>
-      <w:r>
-        <w:rPr>
-          <w:lang w:val="en-US"/>
-        </w:rPr>
-        <w:t xml:space="preserve"> general term </w:t>
-      </w:r>
-      <w:r>
-        <w:rPr>
-          <w:lang w:val="en-US"/>
-        </w:rPr>
-        <w:t>for</w:t>
-      </w:r>
-      <w:r>
-        <w:rPr>
-          <w:lang w:val="en-US"/>
-        </w:rPr>
-        <w:t xml:space="preserve"> both Autopilot and FSD, </w:t>
-      </w:r>
-      <w:r>
-        <w:rPr>
-          <w:lang w:val="en-US"/>
-        </w:rPr>
-        <w:t>or to refer to</w:t>
-      </w:r>
-      <w:r>
-        <w:rPr>
-          <w:lang w:val="en-US"/>
-        </w:rPr>
-        <w:t xml:space="preserve"> the specific software package Autopilot</w:t>
-      </w:r>
-      <w:r>
-        <w:rPr>
-          <w:lang w:val="en-US"/>
-        </w:rPr>
-        <w:t xml:space="preserve"> [TODO: potentially cut the previous line]</w:t>
-      </w:r>
-      <w:r>
-        <w:rPr>
-          <w:lang w:val="en-US"/>
-        </w:rPr>
-        <w:t xml:space="preserve">. </w:t>
-      </w:r>
-      <w:r>
-        <w:rPr>
-          <w:lang w:val="en-US"/>
-        </w:rPr>
-        <w:t>It is also misleading to call these packages Autopilot and Full Self-Driving, as the former implies it is an autonomous piloting software, and the latter a feature complete self-driving software.</w:t>
+        <w:t>It is</w:t>
+      </w:r>
+      <w:r>
+        <w:rPr>
+          <w:lang w:val="en-US"/>
+        </w:rPr>
+        <w:t xml:space="preserve"> </w:t>
+      </w:r>
+      <w:r>
+        <w:rPr>
+          <w:lang w:val="en-US"/>
+        </w:rPr>
+        <w:t>misleading to call these packages Autopilot and Full Self-Driving, as the former implies it is an autonomous piloting software, and the latter a feature complete self-driving software.</w:t>
       </w:r>
     </w:p>
     <w:p>
@@ -1243,6 +1189,12 @@
         <w:rPr>
           <w:lang w:val="en-US"/>
         </w:rPr>
+        <w:t xml:space="preserve"> about the capabilities of the software, and what behavior is acceptable when using it</w:t>
+      </w:r>
+      <w:r>
+        <w:rPr>
+          <w:lang w:val="en-US"/>
+        </w:rPr>
         <w:t xml:space="preserve"> </w:t>
       </w:r>
       <w:sdt>
@@ -1462,14 +1414,14 @@
         <w:rPr>
           <w:lang w:val="en-US"/>
         </w:rPr>
-        <w:t xml:space="preserve">, which contradicts an implied figure of 2% from </w:t>
+        <w:t xml:space="preserve">, which contradicts an implied figure of 2% from the earlier questions </w:t>
       </w:r>
       <w:r>
         <w:rPr>
           <w:lang w:val="en-US"/>
         </w:rPr>
         <w:lastRenderedPageBreak/>
-        <w:t>the earlier questions (100%-98%=2%)</w:t>
+        <w:t>(100%-98%=2%)</w:t>
       </w:r>
       <w:r>
         <w:rPr>
@@ -1843,13 +1795,6 @@
           <w:lang w:val="en-AU"/>
         </w:rPr>
       </w:pPr>
-    </w:p>
-    <w:p>
-      <w:pPr>
-        <w:rPr>
-          <w:lang w:val="en-AU"/>
-        </w:rPr>
-      </w:pPr>
       <w:r>
         <w:rPr>
           <w:lang w:val="en-AU"/>
@@ -2056,14 +2001,38 @@
         <w:rPr>
           <w:lang w:val="en-AU"/>
         </w:rPr>
-        <w:t xml:space="preserve">huge </w:t>
+        <w:t xml:space="preserve">huge audiences that these mainstream outlets have, it’s morally reckless to normalise this kind of behaviour. </w:t>
+      </w:r>
+      <w:r>
+        <w:rPr>
+          <w:lang w:val="en-AU"/>
+        </w:rPr>
+        <w:t xml:space="preserve">It’s clear that this marketing and behaviour is unethical from a deontological perspective </w:t>
       </w:r>
       <w:r>
         <w:rPr>
           <w:lang w:val="en-AU"/>
         </w:rPr>
         <w:lastRenderedPageBreak/>
-        <w:t xml:space="preserve">audiences that these mainstream outlets have, it’s morally reckless to normalise this kind of behaviour. </w:t>
+        <w:t xml:space="preserve">because … Deontology is very theoretical and on principle, </w:t>
+      </w:r>
+      <w:r>
+        <w:rPr>
+          <w:lang w:val="en-AU"/>
+        </w:rPr>
+        <w:t xml:space="preserve">and </w:t>
+      </w:r>
+      <w:r>
+        <w:rPr>
+          <w:lang w:val="en-AU"/>
+        </w:rPr>
+        <w:t xml:space="preserve">so it is important to evaluate the consequences of these decisions as well, because </w:t>
+      </w:r>
+      <w:r>
+        <w:rPr>
+          <w:lang w:val="en-AU"/>
+        </w:rPr>
+        <w:t xml:space="preserve">… </w:t>
       </w:r>
     </w:p>
     <w:p>
@@ -2257,7 +2226,19 @@
         <w:rPr>
           <w:lang w:val="en-AU"/>
         </w:rPr>
-        <w:t>in that the driver was allowed to keep it engaged even though they were detected to be not paying attention</w:t>
+        <w:t>in that the driver was allowed to keep it engaged even though they were</w:t>
+      </w:r>
+      <w:r>
+        <w:rPr>
+          <w:lang w:val="en-AU"/>
+        </w:rPr>
+        <w:t>n’t</w:t>
+      </w:r>
+      <w:r>
+        <w:rPr>
+          <w:lang w:val="en-AU"/>
+        </w:rPr>
+        <w:t xml:space="preserve"> detected to be paying attention</w:t>
       </w:r>
       <w:r>
         <w:rPr>
@@ -2395,74 +2376,390 @@
         <w:rPr>
           <w:lang w:val="en-AU"/>
         </w:rPr>
-        <w:t xml:space="preserve"> remains undetected. </w:t>
+        <w:t xml:space="preserve"> remains undetected</w:t>
+      </w:r>
+      <w:r>
+        <w:rPr>
+          <w:lang w:val="en-AU"/>
+        </w:rPr>
+        <w:t xml:space="preserve"> </w:t>
+      </w:r>
+      <w:sdt>
+        <w:sdtPr>
+          <w:rPr>
+            <w:lang w:val="en-AU"/>
+          </w:rPr>
+          <w:id w:val="-131873428"/>
+          <w:citation/>
+        </w:sdtPr>
+        <w:sdtContent>
+          <w:r>
+            <w:rPr>
+              <w:lang w:val="en-AU"/>
+            </w:rPr>
+            <w:fldChar w:fldCharType="begin"/>
+          </w:r>
+          <w:r>
+            <w:rPr>
+              <w:lang w:val="en-US"/>
+            </w:rPr>
+            <w:instrText xml:space="preserve"> CITATION Tes16 \l 1033 </w:instrText>
+          </w:r>
+          <w:r>
+            <w:rPr>
+              <w:lang w:val="en-AU"/>
+            </w:rPr>
+            <w:fldChar w:fldCharType="separate"/>
+          </w:r>
+          <w:r>
+            <w:rPr>
+              <w:noProof/>
+              <w:lang w:val="en-US"/>
+            </w:rPr>
+            <w:t>[4]</w:t>
+          </w:r>
+          <w:r>
+            <w:rPr>
+              <w:lang w:val="en-AU"/>
+            </w:rPr>
+            <w:fldChar w:fldCharType="end"/>
+          </w:r>
+        </w:sdtContent>
+      </w:sdt>
+      <w:r>
+        <w:rPr>
+          <w:lang w:val="en-AU"/>
+        </w:rPr>
+        <w:t xml:space="preserve">. </w:t>
+      </w:r>
+      <w:r>
+        <w:rPr>
+          <w:lang w:val="en-AU"/>
+        </w:rPr>
+        <w:t>The problem is that this can take up to 60 seconds to complete, in which a lot can happen</w:t>
+      </w:r>
+      <w:r>
+        <w:rPr>
+          <w:lang w:val="en-AU"/>
+        </w:rPr>
+        <w:t>, and even though Autopilot is disabled for the rest of the drive after this occurs, a new drive can be started simply by putting the vehicle into park, then back into drive</w:t>
+      </w:r>
+      <w:sdt>
+        <w:sdtPr>
+          <w:rPr>
+            <w:lang w:val="en-AU"/>
+          </w:rPr>
+          <w:id w:val="1357925913"/>
+          <w:citation/>
+        </w:sdtPr>
+        <w:sdtContent>
+          <w:r>
+            <w:rPr>
+              <w:lang w:val="en-AU"/>
+            </w:rPr>
+            <w:fldChar w:fldCharType="begin"/>
+          </w:r>
+          <w:r>
+            <w:rPr>
+              <w:lang w:val="en-US"/>
+            </w:rPr>
+            <w:instrText xml:space="preserve"> CITATION Spa20 \l 1033 </w:instrText>
+          </w:r>
+          <w:r>
+            <w:rPr>
+              <w:lang w:val="en-AU"/>
+            </w:rPr>
+            <w:fldChar w:fldCharType="separate"/>
+          </w:r>
+          <w:r>
+            <w:rPr>
+              <w:noProof/>
+              <w:lang w:val="en-US"/>
+            </w:rPr>
+            <w:t xml:space="preserve"> </w:t>
+          </w:r>
+          <w:r>
+            <w:rPr>
+              <w:noProof/>
+              <w:lang w:val="en-US"/>
+            </w:rPr>
+            <w:t>[14]</w:t>
+          </w:r>
+          <w:r>
+            <w:rPr>
+              <w:lang w:val="en-AU"/>
+            </w:rPr>
+            <w:fldChar w:fldCharType="end"/>
+          </w:r>
+        </w:sdtContent>
+      </w:sdt>
+      <w:r>
+        <w:rPr>
+          <w:lang w:val="en-AU"/>
+        </w:rPr>
+        <w:t>.</w:t>
       </w:r>
     </w:p>
     <w:p>
       <w:pPr>
-        <w:pStyle w:val="ListParagraph"/>
-        <w:numPr>
-          <w:ilvl w:val="0"/>
-          <w:numId w:val="14"/>
-        </w:numPr>
-        <w:rPr>
-          <w:lang w:val="en-AU"/>
-        </w:rPr>
-      </w:pPr>
-      <w:r>
-        <w:rPr>
-          <w:lang w:val="en-AU"/>
-        </w:rPr>
-        <w:t>Explain the steering wheel torque system and show examples of it working</w:t>
+        <w:rPr>
+          <w:lang w:val="en-AU"/>
+        </w:rPr>
+      </w:pPr>
+      <w:r>
+        <w:rPr>
+          <w:lang w:val="en-AU"/>
+        </w:rPr>
+        <w:t xml:space="preserve">Despite these updates, there have since been more crashes, some of which were fatal. </w:t>
+      </w:r>
+      <w:r>
+        <w:rPr>
+          <w:lang w:val="en-AU"/>
+        </w:rPr>
+        <w:t xml:space="preserve">Coincidentally, a crash that was almost identical to the </w:t>
+      </w:r>
+      <w:r>
+        <w:rPr>
+          <w:lang w:val="en-AU"/>
+        </w:rPr>
+        <w:t xml:space="preserve">aforementioned </w:t>
+      </w:r>
+      <w:r>
+        <w:rPr>
+          <w:lang w:val="en-AU"/>
+        </w:rPr>
+        <w:t>2016 semi-trailer crash occurred in 2019, in which the NTSB once again concluded that Autopilot was engaged and the driver hadn’t touched the wheel for 8 seconds prior to impact</w:t>
+      </w:r>
+      <w:r>
+        <w:rPr>
+          <w:lang w:val="en-AU"/>
+        </w:rPr>
+        <w:t xml:space="preserve"> </w:t>
+      </w:r>
+      <w:sdt>
+        <w:sdtPr>
+          <w:rPr>
+            <w:lang w:val="en-AU"/>
+          </w:rPr>
+          <w:id w:val="-2048971981"/>
+          <w:citation/>
+        </w:sdtPr>
+        <w:sdtContent>
+          <w:r>
+            <w:rPr>
+              <w:lang w:val="en-AU"/>
+            </w:rPr>
+            <w:fldChar w:fldCharType="begin"/>
+          </w:r>
+          <w:r>
+            <w:rPr>
+              <w:lang w:val="en-US"/>
+            </w:rPr>
+            <w:instrText xml:space="preserve"> CITATION Ale19 \l 1033 </w:instrText>
+          </w:r>
+          <w:r>
+            <w:rPr>
+              <w:lang w:val="en-AU"/>
+            </w:rPr>
+            <w:fldChar w:fldCharType="separate"/>
+          </w:r>
+          <w:r>
+            <w:rPr>
+              <w:noProof/>
+              <w:lang w:val="en-US"/>
+            </w:rPr>
+            <w:t>[15]</w:t>
+          </w:r>
+          <w:r>
+            <w:rPr>
+              <w:lang w:val="en-AU"/>
+            </w:rPr>
+            <w:fldChar w:fldCharType="end"/>
+          </w:r>
+        </w:sdtContent>
+      </w:sdt>
+      <w:r>
+        <w:rPr>
+          <w:lang w:val="en-AU"/>
+        </w:rPr>
+        <w:t xml:space="preserve">. </w:t>
+      </w:r>
+      <w:r>
+        <w:rPr>
+          <w:lang w:val="en-AU"/>
+        </w:rPr>
+        <w:t>Other notable crashes involving</w:t>
+      </w:r>
+      <w:r>
+        <w:rPr>
+          <w:lang w:val="en-AU"/>
+        </w:rPr>
+        <w:t xml:space="preserve"> Autopilot and</w:t>
+      </w:r>
+      <w:r>
+        <w:rPr>
+          <w:lang w:val="en-AU"/>
+        </w:rPr>
+        <w:t xml:space="preserve"> driver distraction include</w:t>
+      </w:r>
+      <w:r>
+        <w:rPr>
+          <w:lang w:val="en-AU"/>
+        </w:rPr>
+        <w:t>:</w:t>
+      </w:r>
+      <w:r>
+        <w:rPr>
+          <w:lang w:val="en-AU"/>
+        </w:rPr>
+        <w:t xml:space="preserve"> </w:t>
+      </w:r>
+      <w:r>
+        <w:rPr>
+          <w:lang w:val="en-AU"/>
+        </w:rPr>
+        <w:t xml:space="preserve">a spree of collisions with stationary vehicles, such as police cars </w:t>
+      </w:r>
+      <w:sdt>
+        <w:sdtPr>
+          <w:rPr>
+            <w:lang w:val="en-AU"/>
+          </w:rPr>
+          <w:id w:val="683639089"/>
+          <w:citation/>
+        </w:sdtPr>
+        <w:sdtContent>
+          <w:r>
+            <w:rPr>
+              <w:lang w:val="en-AU"/>
+            </w:rPr>
+            <w:fldChar w:fldCharType="begin"/>
+          </w:r>
+          <w:r>
+            <w:rPr>
+              <w:lang w:val="en-US"/>
+            </w:rPr>
+            <w:instrText xml:space="preserve"> CITATION Mar18 \l 1033 </w:instrText>
+          </w:r>
+          <w:r>
+            <w:rPr>
+              <w:lang w:val="en-AU"/>
+            </w:rPr>
+            <w:fldChar w:fldCharType="separate"/>
+          </w:r>
+          <w:r>
+            <w:rPr>
+              <w:noProof/>
+              <w:lang w:val="en-US"/>
+            </w:rPr>
+            <w:t>[16]</w:t>
+          </w:r>
+          <w:r>
+            <w:rPr>
+              <w:lang w:val="en-AU"/>
+            </w:rPr>
+            <w:fldChar w:fldCharType="end"/>
+          </w:r>
+        </w:sdtContent>
+      </w:sdt>
+      <w:r>
+        <w:rPr>
+          <w:lang w:val="en-AU"/>
+        </w:rPr>
+        <w:t xml:space="preserve"> and fire trucks, in which one of the drivers was on her phone and hadn’t touched the wheel for over a minute prior to the crash</w:t>
+      </w:r>
+      <w:r>
+        <w:rPr>
+          <w:lang w:val="en-AU"/>
+        </w:rPr>
+        <w:t xml:space="preserve"> </w:t>
+      </w:r>
+      <w:sdt>
+        <w:sdtPr>
+          <w:rPr>
+            <w:lang w:val="en-AU"/>
+          </w:rPr>
+          <w:id w:val="-41444757"/>
+          <w:citation/>
+        </w:sdtPr>
+        <w:sdtContent>
+          <w:r>
+            <w:rPr>
+              <w:lang w:val="en-AU"/>
+            </w:rPr>
+            <w:fldChar w:fldCharType="begin"/>
+          </w:r>
+          <w:r>
+            <w:rPr>
+              <w:lang w:val="en-US"/>
+            </w:rPr>
+            <w:instrText xml:space="preserve"> CITATION Mar181 \l 1033 </w:instrText>
+          </w:r>
+          <w:r>
+            <w:rPr>
+              <w:lang w:val="en-AU"/>
+            </w:rPr>
+            <w:fldChar w:fldCharType="separate"/>
+          </w:r>
+          <w:r>
+            <w:rPr>
+              <w:noProof/>
+              <w:lang w:val="en-US"/>
+            </w:rPr>
+            <w:t>[17]</w:t>
+          </w:r>
+          <w:r>
+            <w:rPr>
+              <w:lang w:val="en-AU"/>
+            </w:rPr>
+            <w:fldChar w:fldCharType="end"/>
+          </w:r>
+        </w:sdtContent>
+      </w:sdt>
+      <w:r>
+        <w:rPr>
+          <w:lang w:val="en-AU"/>
+        </w:rPr>
+        <w:t xml:space="preserve">, another fatal crash in which </w:t>
+      </w:r>
+      <w:r>
+        <w:rPr>
+          <w:lang w:val="en-AU"/>
+        </w:rPr>
+        <w:t>,</w:t>
+      </w:r>
+      <w:r>
+        <w:rPr>
+          <w:lang w:val="en-AU"/>
+        </w:rPr>
+        <w:t>and very recently, a crash into an overturned truck.</w:t>
       </w:r>
     </w:p>
     <w:p>
       <w:pPr>
-        <w:pStyle w:val="ListParagraph"/>
-        <w:numPr>
-          <w:ilvl w:val="0"/>
-          <w:numId w:val="14"/>
-        </w:numPr>
-        <w:rPr>
-          <w:lang w:val="en-AU"/>
-        </w:rPr>
-      </w:pPr>
-      <w:r>
-        <w:rPr>
-          <w:lang w:val="en-AU"/>
-        </w:rPr>
-        <w:t>Discuss its limitations</w:t>
-      </w:r>
-    </w:p>
-    <w:p>
-      <w:pPr>
-        <w:pStyle w:val="ListParagraph"/>
-        <w:numPr>
-          <w:ilvl w:val="0"/>
-          <w:numId w:val="14"/>
-        </w:numPr>
-        <w:rPr>
-          <w:lang w:val="en-AU"/>
-        </w:rPr>
-      </w:pPr>
-      <w:r>
-        <w:rPr>
-          <w:lang w:val="en-AU"/>
-        </w:rPr>
-        <w:t>Conclude it is still insufficient (evidence via more crashes due to driver attention after implementing)</w:t>
-      </w:r>
-    </w:p>
-    <w:p>
-      <w:pPr>
-        <w:rPr>
-          <w:lang w:val="en-AU"/>
-        </w:rPr>
-      </w:pPr>
-      <w:r>
-        <w:rPr>
-          <w:lang w:val="en-AU"/>
-        </w:rPr>
-        <w:t xml:space="preserve">Since then there have been numerous other fatalities, all </w:t>
+        <w:rPr>
+          <w:lang w:val="en-AU"/>
+        </w:rPr>
+      </w:pPr>
+      <w:r>
+        <w:rPr>
+          <w:lang w:val="en-AU"/>
+        </w:rPr>
+        <w:t xml:space="preserve">The fact is, Tesla can release statements saying the drivers are at fault because they aren’t keeping their hands on the wheel, but that doesn’t absolve them of their responsibilities. [try </w:t>
+      </w:r>
+      <w:proofErr w:type="gramStart"/>
+      <w:r>
+        <w:rPr>
+          <w:lang w:val="en-AU"/>
+        </w:rPr>
+        <w:t>cite</w:t>
+      </w:r>
+      <w:proofErr w:type="gramEnd"/>
+      <w:r>
+        <w:rPr>
+          <w:lang w:val="en-AU"/>
+        </w:rPr>
+        <w:t xml:space="preserve"> an ethical code here to do with computer science that states they shouldn’t just be making this excuse but instead implementing a better system, like the Cadillac one, reference that here]</w:t>
       </w:r>
     </w:p>
     <w:sdt>
@@ -2711,6 +3008,7 @@
                         <w:noProof/>
                         <w:lang w:val="en-US"/>
                       </w:rPr>
+                      <w:lastRenderedPageBreak/>
                       <w:t xml:space="preserve">[4] </w:t>
                     </w:r>
                   </w:p>
@@ -2833,15 +3131,7 @@
                         <w:noProof/>
                         <w:lang w:val="en-US"/>
                       </w:rPr>
-                      <w:t xml:space="preserve">Insurance Institute for Highway Safety, "New studies highlight driver confusion about automated systems," Insurance Institute for Highway Safety, 20 6 2019. [Online]. Available: </w:t>
-                    </w:r>
-                    <w:r>
-                      <w:rPr>
-                        <w:noProof/>
-                        <w:lang w:val="en-US"/>
-                      </w:rPr>
-                      <w:lastRenderedPageBreak/>
-                      <w:t>https://www.iihs.org/news/detail/new-studies-highlight-driver-confusion-about-automated-systems. [Accessed 16 11 2020].</w:t>
+                      <w:t>Insurance Institute for Highway Safety, "New studies highlight driver confusion about automated systems," Insurance Institute for Highway Safety, 20 6 2019. [Online]. Available: https://www.iihs.org/news/detail/new-studies-highlight-driver-confusion-about-automated-systems. [Accessed 16 11 2020].</w:t>
                     </w:r>
                   </w:p>
                 </w:tc>
@@ -2869,7 +3159,6 @@
                         <w:noProof/>
                         <w:lang w:val="en-US"/>
                       </w:rPr>
-                      <w:lastRenderedPageBreak/>
                       <w:t xml:space="preserve">[7] </w:t>
                     </w:r>
                   </w:p>
@@ -5913,7 +6202,7 @@
     <b:MonthAccessed>11</b:MonthAccessed>
     <b:DayAccessed>17</b:DayAccessed>
     <b:URL>https://www.autosafety.org/wp-content/uploads/2018/05/CAS-and-CW-Letter-to-FTC-on-Tesla-Deceptive-Advertising.pdf</b:URL>
-    <b:RefOrder>14</b:RefOrder>
+    <b:RefOrder>18</b:RefOrder>
   </b:Source>
   <b:Source>
     <b:Tag>Nat16</b:Tag>
@@ -6031,11 +6320,110 @@
     <b:URL>https://www.tesla.com/en_AU/blog/tragic-loss?redirect=no</b:URL>
     <b:RefOrder>4</b:RefOrder>
   </b:Source>
+  <b:Source>
+    <b:Tag>Spa20</b:Tag>
+    <b:SourceType>InternetSite</b:SourceType>
+    <b:Guid>{E2D481AC-214F-470F-BD02-93703EAB23AD}</b:Guid>
+    <b:Author>
+      <b:Author>
+        <b:NameList>
+          <b:Person>
+            <b:Last>SpawnPoint</b:Last>
+          </b:Person>
+        </b:NameList>
+      </b:Author>
+    </b:Author>
+    <b:Title>THIS is what happens when you IGNORE Tesla's AutoPilot Warnings</b:Title>
+    <b:ProductionCompany>SpawnPoint on YouTube</b:ProductionCompany>
+    <b:Year>2020</b:Year>
+    <b:Month>4</b:Month>
+    <b:Day>15</b:Day>
+    <b:YearAccessed>2020</b:YearAccessed>
+    <b:MonthAccessed>11</b:MonthAccessed>
+    <b:DayAccessed>17</b:DayAccessed>
+    <b:URL>https://youtu.be/oBIKikBmdN8?t=85</b:URL>
+    <b:RefOrder>14</b:RefOrder>
+  </b:Source>
+  <b:Source>
+    <b:Tag>Ale19</b:Tag>
+    <b:SourceType>InternetSite</b:SourceType>
+    <b:Guid>{9F06BD41-C2DB-4B1F-A46D-FFCB7A785A5A}</b:Guid>
+    <b:Author>
+      <b:Author>
+        <b:NameList>
+          <b:Person>
+            <b:Last>Davies</b:Last>
+            <b:First>Alex</b:First>
+          </b:Person>
+        </b:NameList>
+      </b:Author>
+    </b:Author>
+    <b:Title>Tesla’s Latest Autopilot Death Looks Just Like a Prior Crash</b:Title>
+    <b:ProductionCompany>Wired</b:ProductionCompany>
+    <b:Year>2019</b:Year>
+    <b:Month>5</b:Month>
+    <b:Day>16</b:Day>
+    <b:YearAccessed>2020</b:YearAccessed>
+    <b:MonthAccessed>11</b:MonthAccessed>
+    <b:DayAccessed>17</b:DayAccessed>
+    <b:URL>https://www.wired.com/story/teslas-latest-autopilot-death-looks-like-prior-crash/</b:URL>
+    <b:RefOrder>15</b:RefOrder>
+  </b:Source>
+  <b:Source>
+    <b:Tag>Mar18</b:Tag>
+    <b:SourceType>InternetSite</b:SourceType>
+    <b:Guid>{42586445-6B00-4004-98C6-4F6818327C11}</b:Guid>
+    <b:Author>
+      <b:Author>
+        <b:NameList>
+          <b:Person>
+            <b:Last>Matousek</b:Last>
+            <b:First>Mark</b:First>
+          </b:Person>
+        </b:NameList>
+      </b:Author>
+    </b:Author>
+    <b:Title>A Tesla Model S crashed into a parked police car while Autopilot was activated</b:Title>
+    <b:ProductionCompany>Business Insider</b:ProductionCompany>
+    <b:Year>2018</b:Year>
+    <b:Month>5</b:Month>
+    <b:Day>30</b:Day>
+    <b:YearAccessed>2020</b:YearAccessed>
+    <b:MonthAccessed>11</b:MonthAccessed>
+    <b:DayAccessed>17</b:DayAccessed>
+    <b:URL>https://www.businessinsider.com.au/tesla-model-s-with-autopilot-on-crashes-into-police-car-2018-5</b:URL>
+    <b:RefOrder>16</b:RefOrder>
+  </b:Source>
+  <b:Source>
+    <b:Tag>Mar181</b:Tag>
+    <b:SourceType>InternetSite</b:SourceType>
+    <b:Guid>{68E5697D-CFD0-4D0D-AF83-A2C70BF40E02}</b:Guid>
+    <b:Author>
+      <b:Author>
+        <b:NameList>
+          <b:Person>
+            <b:Last>Matousek</b:Last>
+            <b:First>Mark</b:First>
+          </b:Person>
+        </b:NameList>
+      </b:Author>
+    </b:Author>
+    <b:Title>Tesla's data confirms Model S that crashed into fire truck had Autopilot engaged</b:Title>
+    <b:ProductionCompany>Business Insider</b:ProductionCompany>
+    <b:Year>2018</b:Year>
+    <b:Month>5</b:Month>
+    <b:Day>18</b:Day>
+    <b:YearAccessed>2020</b:YearAccessed>
+    <b:MonthAccessed>11</b:MonthAccessed>
+    <b:DayAccessed>17</b:DayAccessed>
+    <b:URL>https://www.businessinsider.com.au/tesla-model-s-had-autopilot-engaged-during-crash-data-confirms-2018-5</b:URL>
+    <b:RefOrder>17</b:RefOrder>
+  </b:Source>
 </b:Sources>
 </file>
 
 <file path=customXml/itemProps1.xml><?xml version="1.0" encoding="utf-8"?>
-<ds:datastoreItem xmlns:ds="http://schemas.openxmlformats.org/officeDocument/2006/customXml" ds:itemID="{C5D9E132-F946-4455-B295-64BAF52977D1}">
+<ds:datastoreItem xmlns:ds="http://schemas.openxmlformats.org/officeDocument/2006/customXml" ds:itemID="{C613E77D-136C-4259-9A0A-B2BA23699DA3}">
   <ds:schemaRefs>
     <ds:schemaRef ds:uri="http://schemas.openxmlformats.org/officeDocument/2006/bibliography"/>
   </ds:schemaRefs>

</xml_diff>

<commit_message>
finishing for the night, fuck this essay
</commit_message>
<xml_diff>
--- a/ethics/company_case_study/draft_arguments.docx
+++ b/ethics/company_case_study/draft_arguments.docx
@@ -4,33 +4,28 @@
   <w:body>
     <w:p>
       <w:pPr>
-        <w:rPr>
-          <w:lang w:val="en-US"/>
-        </w:rPr>
-      </w:pPr>
-      <w:r>
-        <w:rPr>
-          <w:lang w:val="en-US"/>
-        </w:rPr>
-        <w:t xml:space="preserve">It is clear that there will be huge ethical implications in the future of all self-driving car companies once full autonomy is achieved, namely the implicit requirement of programmers to answer the trolley problem and also automation. </w:t>
-      </w:r>
-      <w:r>
-        <w:rPr>
-          <w:lang w:val="en-US"/>
-        </w:rPr>
-        <w:t>This report instead focuses on the current day issues of self-driving software</w:t>
-      </w:r>
-      <w:r>
-        <w:rPr>
-          <w:lang w:val="en-US"/>
-        </w:rPr>
-        <w:t xml:space="preserve">, specifically considering whether Tesla has acted ethically in its distribution of </w:t>
-      </w:r>
-      <w:r>
-        <w:rPr>
-          <w:lang w:val="en-US"/>
-        </w:rPr>
-        <w:t>its self-driving software, Autopilot.</w:t>
+        <w:jc w:val="center"/>
+        <w:rPr>
+          <w:lang w:val="en-US"/>
+        </w:rPr>
+      </w:pPr>
+      <w:r>
+        <w:rPr>
+          <w:lang w:val="en-US"/>
+        </w:rPr>
+        <w:t xml:space="preserve">An </w:t>
+      </w:r>
+      <w:r>
+        <w:rPr>
+          <w:lang w:val="en-US"/>
+        </w:rPr>
+        <w:t>Ethical Evaluation of Tesla</w:t>
+      </w:r>
+      <w:r>
+        <w:rPr>
+          <w:lang w:val="en-US"/>
+        </w:rPr>
+        <w:t>’s Autopilot</w:t>
       </w:r>
     </w:p>
     <w:p>
@@ -39,14 +34,60 @@
           <w:lang w:val="en-US"/>
         </w:rPr>
       </w:pPr>
-      <w:bookmarkStart w:id="0" w:name="_Hlk56688531"/>
-      <w:r>
-        <w:rPr>
-          <w:lang w:val="en-US"/>
-        </w:rPr>
-        <w:t>Ethical issue 1: Should Autopilot and FSD software be available to members of the general public? Has Tesla acted ethically in its distribution of this software?</w:t>
-      </w:r>
-      <w:bookmarkEnd w:id="0"/>
+      <w:r>
+        <w:rPr>
+          <w:lang w:val="en-US"/>
+        </w:rPr>
+        <w:t>Tesla is an American electric vehicle manufacturing company, whose cars are known for their driver assistance and safety feature</w:t>
+      </w:r>
+      <w:r>
+        <w:rPr>
+          <w:lang w:val="en-US"/>
+        </w:rPr>
+        <w:t>,</w:t>
+      </w:r>
+      <w:r>
+        <w:rPr>
+          <w:lang w:val="en-US"/>
+        </w:rPr>
+        <w:t xml:space="preserve"> called “Autopilot”. They are one of the biggest competitors in the self-driving car industry</w:t>
+      </w:r>
+      <w:r>
+        <w:rPr>
+          <w:lang w:val="en-US"/>
+        </w:rPr>
+        <w:t>, an area in which</w:t>
+      </w:r>
+      <w:r>
+        <w:rPr>
+          <w:lang w:val="en-US"/>
+        </w:rPr>
+        <w:t xml:space="preserve"> once full autonomy is achieved, namely the implicit requirement of programmers to answer the trolley problem and also automation. </w:t>
+      </w:r>
+      <w:r>
+        <w:rPr>
+          <w:lang w:val="en-US"/>
+        </w:rPr>
+        <w:t>This report instead focuses on the current day issues of self-driving software</w:t>
+      </w:r>
+      <w:r>
+        <w:rPr>
+          <w:lang w:val="en-US"/>
+        </w:rPr>
+        <w:t xml:space="preserve">, specifically considering whether Tesla has acted ethically in its distribution of </w:t>
+      </w:r>
+      <w:r>
+        <w:rPr>
+          <w:lang w:val="en-US"/>
+        </w:rPr>
+        <w:t>its self-driving software, Autopilot.</w:t>
+      </w:r>
+      <w:r>
+        <w:rPr>
+          <w:lang w:val="en-US"/>
+        </w:rPr>
+        <w:t xml:space="preserve"> [write introduction last]</w:t>
+      </w:r>
     </w:p>
     <w:p>
       <w:pPr>
@@ -296,7 +337,43 @@
         <w:rPr>
           <w:lang w:val="en-US"/>
         </w:rPr>
-        <w:t>traffic aware cruise control (AP), autosteer (AP), highway navigation (FSD beta), city street navigation (FSD beta), and traffic light/stop sign stoppage (FSD)</w:t>
+        <w:t>traffic aware cruise control (AP), autosteer (AP), highway navigation (FSD beta), city street navigation (FSD beta), and</w:t>
+      </w:r>
+      <w:r>
+        <w:rPr>
+          <w:lang w:val="en-US"/>
+        </w:rPr>
+        <w:t xml:space="preserve"> the ability to stop at</w:t>
+      </w:r>
+      <w:r>
+        <w:rPr>
+          <w:lang w:val="en-US"/>
+        </w:rPr>
+        <w:t xml:space="preserve"> traffic light</w:t>
+      </w:r>
+      <w:r>
+        <w:rPr>
+          <w:lang w:val="en-US"/>
+        </w:rPr>
+        <w:t xml:space="preserve">s and </w:t>
+      </w:r>
+      <w:r>
+        <w:rPr>
+          <w:lang w:val="en-US"/>
+        </w:rPr>
+        <w:t xml:space="preserve">stop </w:t>
+      </w:r>
+      <w:r>
+        <w:rPr>
+          <w:lang w:val="en-US"/>
+        </w:rPr>
+        <w:t xml:space="preserve">signs </w:t>
+      </w:r>
+      <w:r>
+        <w:rPr>
+          <w:lang w:val="en-US"/>
+        </w:rPr>
+        <w:t>(FSD)</w:t>
       </w:r>
       <w:r>
         <w:rPr>
@@ -604,7 +681,7 @@
           <w:shd w:val="clear" w:color="auto" w:fill="FFFFFF"/>
           <w:lang w:val="en-AU"/>
         </w:rPr>
-        <w:t xml:space="preserve"> … </w:t>
+        <w:t xml:space="preserve">… </w:t>
       </w:r>
       <w:r>
         <w:rPr>
@@ -612,7 +689,7 @@
           <w:shd w:val="clear" w:color="auto" w:fill="FFFFFF"/>
           <w:lang w:val="en-AU"/>
         </w:rPr>
-        <w:t xml:space="preserve">these features </w:t>
+        <w:t xml:space="preserve">[and] </w:t>
       </w:r>
       <w:r>
         <w:rPr>
@@ -620,15 +697,7 @@
           <w:shd w:val="clear" w:color="auto" w:fill="FFFFFF"/>
           <w:lang w:val="en-AU"/>
         </w:rPr>
-        <w:t xml:space="preserve">… </w:t>
-      </w:r>
-      <w:r>
-        <w:rPr>
-          <w:rFonts w:cstheme="minorHAnsi"/>
-          <w:shd w:val="clear" w:color="auto" w:fill="FFFFFF"/>
-          <w:lang w:val="en-AU"/>
-        </w:rPr>
-        <w:t>do not make the vehicle autonomous.</w:t>
+        <w:t>do not make the vehicle autonomous</w:t>
       </w:r>
       <w:r>
         <w:rPr>
@@ -848,7 +917,7 @@
                     </pic:cNvPicPr>
                   </pic:nvPicPr>
                   <pic:blipFill>
-                    <a:blip r:embed="rId6">
+                    <a:blip r:embed="rId8">
                       <a:extLst>
                         <a:ext uri="{28A0092B-C50C-407E-A947-70E740481C1C}">
                           <a14:useLocalDpi xmlns:a14="http://schemas.microsoft.com/office/drawing/2010/main" val="0"/>
@@ -1007,36 +1076,319 @@
         </w:rPr>
         <w:t>misleading to call these packages Autopilot and Full Self-Driving, as the former implies it is an autonomous piloting software, and the latter a feature complete self-driving software.</w:t>
       </w:r>
-    </w:p>
-    <w:p>
-      <w:pPr>
-        <w:rPr>
-          <w:lang w:val="en-US"/>
-        </w:rPr>
-      </w:pPr>
-      <w:r>
-        <w:rPr>
-          <w:lang w:val="en-US"/>
-        </w:rPr>
-        <w:t>In fact,</w:t>
-      </w:r>
-      <w:r>
-        <w:rPr>
-          <w:lang w:val="en-US"/>
-        </w:rPr>
-        <w:t xml:space="preserve"> The Center for Auto Safety and Consumer Watchdog launched a request for investigation to the Federal Trade Commission with regards to Tesla’s Autopilot marketing, and</w:t>
-      </w:r>
-      <w:r>
-        <w:rPr>
-          <w:lang w:val="en-US"/>
-        </w:rPr>
-        <w:t xml:space="preserve"> a German court recently banned Tesla from using such terms</w:t>
-      </w:r>
-      <w:r>
-        <w:rPr>
-          <w:lang w:val="en-US"/>
-        </w:rPr>
-        <w:t xml:space="preserve"> </w:t>
+      <w:r>
+        <w:rPr>
+          <w:lang w:val="en-US"/>
+        </w:rPr>
+        <w:t xml:space="preserve"> A survey conducted by the Insurance Institute for Highway Safety (IIHS), of which the results are depicted in figure 2, clearly reveals Tesla’s Autopilot naming is the worst offender amongst level 2 driving software when it comes to misleading the general public about the capabilities of the software, and what behavior is acceptable when using it </w:t>
+      </w:r>
+      <w:sdt>
+        <w:sdtPr>
+          <w:rPr>
+            <w:lang w:val="en-US"/>
+          </w:rPr>
+          <w:id w:val="-1581211871"/>
+          <w:citation/>
+        </w:sdtPr>
+        <w:sdtContent>
+          <w:r>
+            <w:rPr>
+              <w:lang w:val="en-US"/>
+            </w:rPr>
+            <w:fldChar w:fldCharType="begin"/>
+          </w:r>
+          <w:r>
+            <w:rPr>
+              <w:lang w:val="en-US"/>
+            </w:rPr>
+            <w:instrText xml:space="preserve"> CITATION Ins19 \l 1033 </w:instrText>
+          </w:r>
+          <w:r>
+            <w:rPr>
+              <w:lang w:val="en-US"/>
+            </w:rPr>
+            <w:fldChar w:fldCharType="separate"/>
+          </w:r>
+          <w:r>
+            <w:rPr>
+              <w:noProof/>
+              <w:lang w:val="en-US"/>
+            </w:rPr>
+            <w:t>[5]</w:t>
+          </w:r>
+          <w:r>
+            <w:rPr>
+              <w:lang w:val="en-US"/>
+            </w:rPr>
+            <w:fldChar w:fldCharType="end"/>
+          </w:r>
+        </w:sdtContent>
+      </w:sdt>
+      <w:r>
+        <w:rPr>
+          <w:lang w:val="en-US"/>
+        </w:rPr>
+        <w:t xml:space="preserve">. </w:t>
+      </w:r>
+      <w:r>
+        <w:rPr>
+          <w:lang w:val="en-AU"/>
+        </w:rPr>
+        <w:t xml:space="preserve">Furthermore, </w:t>
+      </w:r>
+      <w:r>
+        <w:rPr>
+          <w:lang w:val="en-AU"/>
+        </w:rPr>
+        <w:t xml:space="preserve">Tesla CEO Elon Musk has also repeatedly neglected his own </w:t>
+      </w:r>
+      <w:r>
+        <w:rPr>
+          <w:lang w:val="en-AU"/>
+        </w:rPr>
+        <w:t xml:space="preserve">company’s </w:t>
+      </w:r>
+      <w:r>
+        <w:rPr>
+          <w:lang w:val="en-AU"/>
+        </w:rPr>
+        <w:t>safety advice by taking his hands off the wheel whil</w:t>
+      </w:r>
+      <w:r>
+        <w:rPr>
+          <w:lang w:val="en-AU"/>
+        </w:rPr>
+        <w:t>st</w:t>
+      </w:r>
+      <w:r>
+        <w:rPr>
+          <w:lang w:val="en-AU"/>
+        </w:rPr>
+        <w:t xml:space="preserve"> Autopilot was engaged in multiple televised interviews, including on 60 Minutes</w:t>
+      </w:r>
+      <w:sdt>
+        <w:sdtPr>
+          <w:rPr>
+            <w:lang w:val="en-AU"/>
+          </w:rPr>
+          <w:id w:val="272375525"/>
+          <w:citation/>
+        </w:sdtPr>
+        <w:sdtContent>
+          <w:r>
+            <w:rPr>
+              <w:lang w:val="en-AU"/>
+            </w:rPr>
+            <w:fldChar w:fldCharType="begin"/>
+          </w:r>
+          <w:r>
+            <w:rPr>
+              <w:lang w:val="en-US"/>
+            </w:rPr>
+            <w:instrText xml:space="preserve"> CITATION Tri18 \l 1033 </w:instrText>
+          </w:r>
+          <w:r>
+            <w:rPr>
+              <w:lang w:val="en-AU"/>
+            </w:rPr>
+            <w:fldChar w:fldCharType="separate"/>
+          </w:r>
+          <w:r>
+            <w:rPr>
+              <w:noProof/>
+              <w:lang w:val="en-US"/>
+            </w:rPr>
+            <w:t xml:space="preserve"> </w:t>
+          </w:r>
+          <w:r>
+            <w:rPr>
+              <w:noProof/>
+              <w:lang w:val="en-US"/>
+            </w:rPr>
+            <w:t>[6]</w:t>
+          </w:r>
+          <w:r>
+            <w:rPr>
+              <w:lang w:val="en-AU"/>
+            </w:rPr>
+            <w:fldChar w:fldCharType="end"/>
+          </w:r>
+        </w:sdtContent>
+      </w:sdt>
+      <w:r>
+        <w:rPr>
+          <w:lang w:val="en-AU"/>
+        </w:rPr>
+        <w:t xml:space="preserve">, CBS This Morning </w:t>
+      </w:r>
+      <w:sdt>
+        <w:sdtPr>
+          <w:rPr>
+            <w:lang w:val="en-AU"/>
+          </w:rPr>
+          <w:id w:val="1270276861"/>
+          <w:citation/>
+        </w:sdtPr>
+        <w:sdtContent>
+          <w:r>
+            <w:rPr>
+              <w:lang w:val="en-AU"/>
+            </w:rPr>
+            <w:fldChar w:fldCharType="begin"/>
+          </w:r>
+          <w:r>
+            <w:rPr>
+              <w:lang w:val="en-US"/>
+            </w:rPr>
+            <w:instrText xml:space="preserve"> CITATION CBS18 \l 1033 </w:instrText>
+          </w:r>
+          <w:r>
+            <w:rPr>
+              <w:lang w:val="en-AU"/>
+            </w:rPr>
+            <w:fldChar w:fldCharType="separate"/>
+          </w:r>
+          <w:r>
+            <w:rPr>
+              <w:noProof/>
+              <w:lang w:val="en-US"/>
+            </w:rPr>
+            <w:t>[7]</w:t>
+          </w:r>
+          <w:r>
+            <w:rPr>
+              <w:lang w:val="en-AU"/>
+            </w:rPr>
+            <w:fldChar w:fldCharType="end"/>
+          </w:r>
+        </w:sdtContent>
+      </w:sdt>
+      <w:r>
+        <w:rPr>
+          <w:lang w:val="en-AU"/>
+        </w:rPr>
+        <w:t xml:space="preserve">, and Bloomberg </w:t>
+      </w:r>
+      <w:sdt>
+        <w:sdtPr>
+          <w:rPr>
+            <w:lang w:val="en-AU"/>
+          </w:rPr>
+          <w:id w:val="856008600"/>
+          <w:citation/>
+        </w:sdtPr>
+        <w:sdtContent>
+          <w:r>
+            <w:rPr>
+              <w:lang w:val="en-AU"/>
+            </w:rPr>
+            <w:fldChar w:fldCharType="begin"/>
+          </w:r>
+          <w:r>
+            <w:rPr>
+              <w:lang w:val="en-US"/>
+            </w:rPr>
+            <w:instrText xml:space="preserve"> CITATION Blo14 \l 1033 </w:instrText>
+          </w:r>
+          <w:r>
+            <w:rPr>
+              <w:lang w:val="en-AU"/>
+            </w:rPr>
+            <w:fldChar w:fldCharType="separate"/>
+          </w:r>
+          <w:r>
+            <w:rPr>
+              <w:noProof/>
+              <w:lang w:val="en-US"/>
+            </w:rPr>
+            <w:t>[8]</w:t>
+          </w:r>
+          <w:r>
+            <w:rPr>
+              <w:lang w:val="en-AU"/>
+            </w:rPr>
+            <w:fldChar w:fldCharType="end"/>
+          </w:r>
+        </w:sdtContent>
+      </w:sdt>
+      <w:r>
+        <w:rPr>
+          <w:lang w:val="en-AU"/>
+        </w:rPr>
+        <w:t xml:space="preserve">. Actions speak louder than words, and with the huge audiences that these mainstream outlets have, it’s morally reckless to normalise this kind of behaviour. </w:t>
+      </w:r>
+      <w:r>
+        <w:rPr>
+          <w:lang w:val="en-AU"/>
+        </w:rPr>
+        <w:t xml:space="preserve">This hasn’t gone unnoticed in the industry, </w:t>
+      </w:r>
+      <w:r>
+        <w:rPr>
+          <w:lang w:val="en-US"/>
+        </w:rPr>
+        <w:t>i</w:t>
+      </w:r>
+      <w:r>
+        <w:rPr>
+          <w:lang w:val="en-US"/>
+        </w:rPr>
+        <w:t>n fact, The Center for Auto Safety and Consumer Watchdog launched a request for investigation to the Federal Trade Commission with regards to Tesla’s Autopilot marketing</w:t>
+      </w:r>
+      <w:sdt>
+        <w:sdtPr>
+          <w:rPr>
+            <w:lang w:val="en-US"/>
+          </w:rPr>
+          <w:id w:val="-649135705"/>
+          <w:citation/>
+        </w:sdtPr>
+        <w:sdtContent>
+          <w:r>
+            <w:rPr>
+              <w:lang w:val="en-US"/>
+            </w:rPr>
+            <w:fldChar w:fldCharType="begin"/>
+          </w:r>
+          <w:r>
+            <w:rPr>
+              <w:lang w:val="en-US"/>
+            </w:rPr>
+            <w:instrText xml:space="preserve"> CITATION Jas18 \l 1033 </w:instrText>
+          </w:r>
+          <w:r>
+            <w:rPr>
+              <w:lang w:val="en-US"/>
+            </w:rPr>
+            <w:fldChar w:fldCharType="separate"/>
+          </w:r>
+          <w:r>
+            <w:rPr>
+              <w:noProof/>
+              <w:lang w:val="en-US"/>
+            </w:rPr>
+            <w:t xml:space="preserve"> </w:t>
+          </w:r>
+          <w:r>
+            <w:rPr>
+              <w:noProof/>
+              <w:lang w:val="en-US"/>
+            </w:rPr>
+            <w:t>[9]</w:t>
+          </w:r>
+          <w:r>
+            <w:rPr>
+              <w:lang w:val="en-US"/>
+            </w:rPr>
+            <w:fldChar w:fldCharType="end"/>
+          </w:r>
+        </w:sdtContent>
+      </w:sdt>
+      <w:r>
+        <w:rPr>
+          <w:lang w:val="en-US"/>
+        </w:rPr>
+        <w:t xml:space="preserve">, and a German court recently banned Tesla from using such terms </w:t>
       </w:r>
       <w:sdt>
         <w:sdtPr>
@@ -1046,7 +1398,6 @@
           <w:id w:val="-240407158"/>
           <w:citation/>
         </w:sdtPr>
-        <w:sdtEndPr/>
         <w:sdtContent>
           <w:r>
             <w:rPr>
@@ -1071,7 +1422,7 @@
               <w:noProof/>
               <w:lang w:val="en-US"/>
             </w:rPr>
-            <w:t>[5]</w:t>
+            <w:t>[10]</w:t>
           </w:r>
           <w:r>
             <w:rPr>
@@ -1090,179 +1441,28 @@
     </w:p>
     <w:p>
       <w:pPr>
-        <w:keepNext/>
-        <w:rPr>
-          <w:lang w:val="en-AU"/>
-        </w:rPr>
-      </w:pPr>
-      <w:r>
-        <w:rPr>
-          <w:lang w:val="en-US"/>
-        </w:rPr>
-        <w:t xml:space="preserve">A survey conducted by the </w:t>
-      </w:r>
-      <w:r>
-        <w:rPr>
-          <w:lang w:val="en-US"/>
-        </w:rPr>
-        <w:t>Insurance Institute for Highway Safety</w:t>
-      </w:r>
-      <w:r>
-        <w:rPr>
-          <w:lang w:val="en-US"/>
-        </w:rPr>
-        <w:t xml:space="preserve"> (IIHS)</w:t>
-      </w:r>
-      <w:r>
-        <w:rPr>
-          <w:lang w:val="en-US"/>
-        </w:rPr>
-        <w:t>,</w:t>
-      </w:r>
-      <w:r>
-        <w:rPr>
-          <w:lang w:val="en-US"/>
-        </w:rPr>
-        <w:t xml:space="preserve"> of which the results are depicted in figure </w:t>
-      </w:r>
-      <w:r>
-        <w:rPr>
-          <w:lang w:val="en-US"/>
-        </w:rPr>
-        <w:t>2</w:t>
-      </w:r>
-      <w:r>
-        <w:rPr>
-          <w:lang w:val="en-US"/>
-        </w:rPr>
-        <w:t>,</w:t>
-      </w:r>
-      <w:r>
-        <w:rPr>
-          <w:lang w:val="en-US"/>
-        </w:rPr>
-        <w:t xml:space="preserve"> clearly </w:t>
-      </w:r>
-      <w:r>
-        <w:rPr>
-          <w:lang w:val="en-US"/>
-        </w:rPr>
-        <w:t>reveals</w:t>
-      </w:r>
-      <w:r>
-        <w:rPr>
-          <w:lang w:val="en-US"/>
-        </w:rPr>
-        <w:t xml:space="preserve"> </w:t>
-      </w:r>
-      <w:r>
-        <w:rPr>
-          <w:lang w:val="en-US"/>
-        </w:rPr>
-        <w:t>Tesla’s Autopilot naming is the wors</w:t>
-      </w:r>
-      <w:r>
-        <w:rPr>
-          <w:lang w:val="en-US"/>
-        </w:rPr>
-        <w:t>t</w:t>
-      </w:r>
-      <w:r>
-        <w:rPr>
-          <w:lang w:val="en-US"/>
-        </w:rPr>
-        <w:t xml:space="preserve"> offender </w:t>
-      </w:r>
-      <w:r>
-        <w:rPr>
-          <w:lang w:val="en-US"/>
-        </w:rPr>
-        <w:t>amongst level 2 driving software when it comes to</w:t>
-      </w:r>
-      <w:r>
-        <w:rPr>
-          <w:lang w:val="en-US"/>
-        </w:rPr>
-        <w:t xml:space="preserve"> misleading the general public</w:t>
-      </w:r>
-      <w:r>
-        <w:rPr>
-          <w:lang w:val="en-US"/>
-        </w:rPr>
-        <w:t xml:space="preserve"> about the capabilities of the software, and what behavior is acceptable when using it</w:t>
-      </w:r>
-      <w:r>
-        <w:rPr>
-          <w:lang w:val="en-US"/>
-        </w:rPr>
-        <w:t xml:space="preserve"> </w:t>
-      </w:r>
-      <w:sdt>
-        <w:sdtPr>
-          <w:rPr>
-            <w:lang w:val="en-US"/>
-          </w:rPr>
-          <w:id w:val="-1581211871"/>
-          <w:citation/>
-        </w:sdtPr>
-        <w:sdtEndPr/>
-        <w:sdtContent>
-          <w:r>
-            <w:rPr>
-              <w:lang w:val="en-US"/>
-            </w:rPr>
-            <w:fldChar w:fldCharType="begin"/>
-          </w:r>
-          <w:r>
-            <w:rPr>
-              <w:lang w:val="en-US"/>
-            </w:rPr>
-            <w:instrText xml:space="preserve"> CITATION Ins19 \l 1033 </w:instrText>
-          </w:r>
-          <w:r>
-            <w:rPr>
-              <w:lang w:val="en-US"/>
-            </w:rPr>
-            <w:fldChar w:fldCharType="separate"/>
-          </w:r>
-          <w:r>
-            <w:rPr>
-              <w:noProof/>
-              <w:lang w:val="en-US"/>
-            </w:rPr>
-            <w:t>[6]</w:t>
-          </w:r>
-          <w:r>
-            <w:rPr>
-              <w:lang w:val="en-US"/>
-            </w:rPr>
-            <w:fldChar w:fldCharType="end"/>
-          </w:r>
-        </w:sdtContent>
-      </w:sdt>
-      <w:r>
-        <w:rPr>
-          <w:lang w:val="en-US"/>
-        </w:rPr>
-        <w:t>.</w:t>
-      </w:r>
-      <w:r>
-        <w:rPr>
-          <w:lang w:val="en-US"/>
-        </w:rPr>
-        <w:t xml:space="preserve"> Tesla questioned the </w:t>
-      </w:r>
-      <w:r>
-        <w:rPr>
-          <w:lang w:val="en-US"/>
-        </w:rPr>
-        <w:t>relevance</w:t>
-      </w:r>
-      <w:r>
-        <w:rPr>
-          <w:lang w:val="en-US"/>
-        </w:rPr>
-        <w:t xml:space="preserve"> of this survey, arguing that whilst the general public may be misled by the term Autopilot, Tesla owners are not</w:t>
+        <w:rPr>
+          <w:lang w:val="en-US"/>
+        </w:rPr>
+      </w:pPr>
+      <w:r>
+        <w:rPr>
+          <w:lang w:val="en-AU"/>
+        </w:rPr>
+        <w:t>It’s clear that this marketing and behaviour is unethical from a deontological perspective because … Deontology is very theoretical and on principle, and so it is important to evaluate the consequences of these decisions as well, because …</w:t>
+      </w:r>
+    </w:p>
+    <w:p>
+      <w:pPr>
+        <w:rPr>
+          <w:lang w:val="en-US"/>
+        </w:rPr>
+      </w:pPr>
+      <w:r>
+        <w:rPr>
+          <w:lang w:val="en-US"/>
+        </w:rPr>
+        <w:t>Tesla questioned the relevance of this survey, arguing that whilst the general public may be misled by the term Autopilot, Tesla owners are not</w:t>
       </w:r>
       <w:sdt>
         <w:sdtPr>
@@ -1303,7 +1503,7 @@
               <w:noProof/>
               <w:lang w:val="en-US"/>
             </w:rPr>
-            <w:t>[7]</w:t>
+            <w:t>[11]</w:t>
           </w:r>
           <w:r>
             <w:rPr>
@@ -1317,31 +1517,14 @@
         <w:rPr>
           <w:lang w:val="en-US"/>
         </w:rPr>
-        <w:t xml:space="preserve">. </w:t>
-      </w:r>
-      <w:r>
-        <w:rPr>
-          <w:lang w:val="en-US"/>
-        </w:rPr>
-        <w:t xml:space="preserve">A German company, puls Marktforschung, </w:t>
-      </w:r>
-      <w:r>
-        <w:rPr>
-          <w:lang w:val="en-US"/>
-        </w:rPr>
-        <w:t xml:space="preserve">surveyed Tesla owners specifically, </w:t>
-      </w:r>
-      <w:r>
-        <w:rPr>
-          <w:lang w:val="en-US"/>
-        </w:rPr>
-        <w:t>finding that</w:t>
-      </w:r>
-      <w:r>
-        <w:rPr>
-          <w:lang w:val="en-US"/>
-        </w:rPr>
-        <w:t xml:space="preserve"> 98% of respondents were aware they had to maintain control of the vehicle at all times and were familiar with the numerous safety warnings and agreements (results shown in figure 3)</w:t>
+        <w:t xml:space="preserve">. A German company, puls Marktforschung, surveyed Tesla owners specifically, finding that 98% of respondents were aware they had to maintain control of the vehicle at all times and were familiar with the numerous safety warnings and </w:t>
+      </w:r>
+      <w:r>
+        <w:rPr>
+          <w:lang w:val="en-US"/>
+        </w:rPr>
+        <w:lastRenderedPageBreak/>
+        <w:t>agreements (results shown in figure 3)</w:t>
       </w:r>
       <w:sdt>
         <w:sdtPr>
@@ -1382,7 +1565,7 @@
               <w:noProof/>
               <w:lang w:val="en-US"/>
             </w:rPr>
-            <w:t>[8]</w:t>
+            <w:t>[12]</w:t>
           </w:r>
           <w:r>
             <w:rPr>
@@ -1396,63 +1579,16 @@
         <w:rPr>
           <w:lang w:val="en-US"/>
         </w:rPr>
-        <w:t>.</w:t>
-      </w:r>
-      <w:r>
-        <w:rPr>
-          <w:lang w:val="en-US"/>
-        </w:rPr>
-        <w:t xml:space="preserve"> </w:t>
-      </w:r>
-      <w:r>
-        <w:rPr>
-          <w:lang w:val="en-US"/>
-        </w:rPr>
-        <w:t>It should definitely be noted that 7% of Tesla owners still thought Autopilot meant fully autonomous, not requiring any driver supervision</w:t>
-      </w:r>
-      <w:r>
-        <w:rPr>
-          <w:lang w:val="en-US"/>
-        </w:rPr>
-        <w:t xml:space="preserve">, which contradicts an implied figure of 2% from the earlier questions </w:t>
-      </w:r>
-      <w:r>
-        <w:rPr>
-          <w:lang w:val="en-US"/>
-        </w:rPr>
-        <w:lastRenderedPageBreak/>
-        <w:t>(100%-98%=2%)</w:t>
-      </w:r>
-      <w:r>
-        <w:rPr>
-          <w:lang w:val="en-US"/>
-        </w:rPr>
-        <w:t xml:space="preserve">, questioning the </w:t>
-      </w:r>
-      <w:r>
-        <w:rPr>
-          <w:lang w:val="en-US"/>
-        </w:rPr>
-        <w:t>reliability</w:t>
-      </w:r>
-      <w:r>
-        <w:rPr>
-          <w:lang w:val="en-US"/>
-        </w:rPr>
-        <w:t xml:space="preserve"> of the </w:t>
-      </w:r>
-      <w:r>
-        <w:rPr>
-          <w:lang w:val="en-US"/>
-        </w:rPr>
-        <w:t>answers</w:t>
-      </w:r>
-      <w:r>
-        <w:rPr>
-          <w:lang w:val="en-US"/>
-        </w:rPr>
-        <w:t xml:space="preserve">. </w:t>
-      </w:r>
+        <w:t>. It should definitely be noted that 7% of Tesla owners still thought Autopilot meant fully autonomous, not requiring any driver supervision, which contradicts an implied figure of 2% from the earlier questions (100%-98%=2%), questioning the reliability of the answers.</w:t>
+      </w:r>
+    </w:p>
+    <w:p>
+      <w:pPr>
+        <w:keepNext/>
+        <w:rPr>
+          <w:lang w:val="en-AU"/>
+        </w:rPr>
+      </w:pPr>
       <w:r>
         <w:rPr>
           <w:noProof/>
@@ -1476,7 +1612,7 @@
                     </pic:cNvPicPr>
                   </pic:nvPicPr>
                   <pic:blipFill>
-                    <a:blip r:embed="rId7">
+                    <a:blip r:embed="rId9">
                       <a:extLst>
                         <a:ext uri="{28A0092B-C50C-407E-A947-70E740481C1C}">
                           <a14:useLocalDpi xmlns:a14="http://schemas.microsoft.com/office/drawing/2010/main" val="0"/>
@@ -1612,7 +1748,7 @@
               <w:noProof/>
               <w:lang w:val="en-US"/>
             </w:rPr>
-            <w:t>[6]</w:t>
+            <w:t>[5]</w:t>
           </w:r>
           <w:r>
             <w:rPr>
@@ -1653,7 +1789,7 @@
                     <pic:cNvPicPr/>
                   </pic:nvPicPr>
                   <pic:blipFill>
-                    <a:blip r:embed="rId8"/>
+                    <a:blip r:embed="rId10"/>
                     <a:stretch>
                       <a:fillRect/>
                     </a:stretch>
@@ -1778,7 +1914,7 @@
               <w:noProof/>
               <w:lang w:val="en-US"/>
             </w:rPr>
-            <w:t>[8]</w:t>
+            <w:t>[12]</w:t>
           </w:r>
           <w:r>
             <w:rPr>
@@ -1795,245 +1931,6 @@
           <w:lang w:val="en-AU"/>
         </w:rPr>
       </w:pPr>
-      <w:r>
-        <w:rPr>
-          <w:lang w:val="en-AU"/>
-        </w:rPr>
-        <w:t xml:space="preserve">Tesla CEO Elon Musk has also repeatedly </w:t>
-      </w:r>
-      <w:r>
-        <w:rPr>
-          <w:lang w:val="en-AU"/>
-        </w:rPr>
-        <w:t xml:space="preserve">neglected his own safety advice by taking his hands off the wheel </w:t>
-      </w:r>
-      <w:r>
-        <w:rPr>
-          <w:lang w:val="en-AU"/>
-        </w:rPr>
-        <w:t>whil</w:t>
-      </w:r>
-      <w:r>
-        <w:rPr>
-          <w:lang w:val="en-AU"/>
-        </w:rPr>
-        <w:t>e</w:t>
-      </w:r>
-      <w:r>
-        <w:rPr>
-          <w:lang w:val="en-AU"/>
-        </w:rPr>
-        <w:t xml:space="preserve"> Autopilot was engaged in </w:t>
-      </w:r>
-      <w:r>
-        <w:rPr>
-          <w:lang w:val="en-AU"/>
-        </w:rPr>
-        <w:t>multiple</w:t>
-      </w:r>
-      <w:r>
-        <w:rPr>
-          <w:lang w:val="en-AU"/>
-        </w:rPr>
-        <w:t xml:space="preserve"> televised interviews, </w:t>
-      </w:r>
-      <w:r>
-        <w:rPr>
-          <w:lang w:val="en-AU"/>
-        </w:rPr>
-        <w:t>including on 60 Minutes</w:t>
-      </w:r>
-      <w:sdt>
-        <w:sdtPr>
-          <w:rPr>
-            <w:lang w:val="en-AU"/>
-          </w:rPr>
-          <w:id w:val="272375525"/>
-          <w:citation/>
-        </w:sdtPr>
-        <w:sdtEndPr/>
-        <w:sdtContent>
-          <w:r>
-            <w:rPr>
-              <w:lang w:val="en-AU"/>
-            </w:rPr>
-            <w:fldChar w:fldCharType="begin"/>
-          </w:r>
-          <w:r>
-            <w:rPr>
-              <w:lang w:val="en-US"/>
-            </w:rPr>
-            <w:instrText xml:space="preserve"> CITATION Tri18 \l 1033 </w:instrText>
-          </w:r>
-          <w:r>
-            <w:rPr>
-              <w:lang w:val="en-AU"/>
-            </w:rPr>
-            <w:fldChar w:fldCharType="separate"/>
-          </w:r>
-          <w:r>
-            <w:rPr>
-              <w:noProof/>
-              <w:lang w:val="en-US"/>
-            </w:rPr>
-            <w:t xml:space="preserve"> </w:t>
-          </w:r>
-          <w:r>
-            <w:rPr>
-              <w:noProof/>
-              <w:lang w:val="en-US"/>
-            </w:rPr>
-            <w:t>[9]</w:t>
-          </w:r>
-          <w:r>
-            <w:rPr>
-              <w:lang w:val="en-AU"/>
-            </w:rPr>
-            <w:fldChar w:fldCharType="end"/>
-          </w:r>
-        </w:sdtContent>
-      </w:sdt>
-      <w:r>
-        <w:rPr>
-          <w:lang w:val="en-AU"/>
-        </w:rPr>
-        <w:t xml:space="preserve">, CBS This Morning </w:t>
-      </w:r>
-      <w:sdt>
-        <w:sdtPr>
-          <w:rPr>
-            <w:lang w:val="en-AU"/>
-          </w:rPr>
-          <w:id w:val="1270276861"/>
-          <w:citation/>
-        </w:sdtPr>
-        <w:sdtEndPr/>
-        <w:sdtContent>
-          <w:r>
-            <w:rPr>
-              <w:lang w:val="en-AU"/>
-            </w:rPr>
-            <w:fldChar w:fldCharType="begin"/>
-          </w:r>
-          <w:r>
-            <w:rPr>
-              <w:lang w:val="en-US"/>
-            </w:rPr>
-            <w:instrText xml:space="preserve"> CITATION CBS18 \l 1033 </w:instrText>
-          </w:r>
-          <w:r>
-            <w:rPr>
-              <w:lang w:val="en-AU"/>
-            </w:rPr>
-            <w:fldChar w:fldCharType="separate"/>
-          </w:r>
-          <w:r>
-            <w:rPr>
-              <w:noProof/>
-              <w:lang w:val="en-US"/>
-            </w:rPr>
-            <w:t>[10]</w:t>
-          </w:r>
-          <w:r>
-            <w:rPr>
-              <w:lang w:val="en-AU"/>
-            </w:rPr>
-            <w:fldChar w:fldCharType="end"/>
-          </w:r>
-        </w:sdtContent>
-      </w:sdt>
-      <w:r>
-        <w:rPr>
-          <w:lang w:val="en-AU"/>
-        </w:rPr>
-        <w:t xml:space="preserve">, and Bloomberg </w:t>
-      </w:r>
-      <w:sdt>
-        <w:sdtPr>
-          <w:rPr>
-            <w:lang w:val="en-AU"/>
-          </w:rPr>
-          <w:id w:val="856008600"/>
-          <w:citation/>
-        </w:sdtPr>
-        <w:sdtEndPr/>
-        <w:sdtContent>
-          <w:r>
-            <w:rPr>
-              <w:lang w:val="en-AU"/>
-            </w:rPr>
-            <w:fldChar w:fldCharType="begin"/>
-          </w:r>
-          <w:r>
-            <w:rPr>
-              <w:lang w:val="en-US"/>
-            </w:rPr>
-            <w:instrText xml:space="preserve"> CITATION Blo14 \l 1033 </w:instrText>
-          </w:r>
-          <w:r>
-            <w:rPr>
-              <w:lang w:val="en-AU"/>
-            </w:rPr>
-            <w:fldChar w:fldCharType="separate"/>
-          </w:r>
-          <w:r>
-            <w:rPr>
-              <w:noProof/>
-              <w:lang w:val="en-US"/>
-            </w:rPr>
-            <w:t>[11]</w:t>
-          </w:r>
-          <w:r>
-            <w:rPr>
-              <w:lang w:val="en-AU"/>
-            </w:rPr>
-            <w:fldChar w:fldCharType="end"/>
-          </w:r>
-        </w:sdtContent>
-      </w:sdt>
-      <w:r>
-        <w:rPr>
-          <w:lang w:val="en-AU"/>
-        </w:rPr>
-        <w:t xml:space="preserve">. Actions speak louder than words, and with the </w:t>
-      </w:r>
-      <w:r>
-        <w:rPr>
-          <w:lang w:val="en-AU"/>
-        </w:rPr>
-        <w:t xml:space="preserve">huge audiences that these mainstream outlets have, it’s morally reckless to normalise this kind of behaviour. </w:t>
-      </w:r>
-      <w:r>
-        <w:rPr>
-          <w:lang w:val="en-AU"/>
-        </w:rPr>
-        <w:t xml:space="preserve">It’s clear that this marketing and behaviour is unethical from a deontological perspective </w:t>
-      </w:r>
-      <w:r>
-        <w:rPr>
-          <w:lang w:val="en-AU"/>
-        </w:rPr>
-        <w:lastRenderedPageBreak/>
-        <w:t xml:space="preserve">because … Deontology is very theoretical and on principle, </w:t>
-      </w:r>
-      <w:r>
-        <w:rPr>
-          <w:lang w:val="en-AU"/>
-        </w:rPr>
-        <w:t xml:space="preserve">and </w:t>
-      </w:r>
-      <w:r>
-        <w:rPr>
-          <w:lang w:val="en-AU"/>
-        </w:rPr>
-        <w:t xml:space="preserve">so it is important to evaluate the consequences of these decisions as well, because </w:t>
-      </w:r>
-      <w:r>
-        <w:rPr>
-          <w:lang w:val="en-AU"/>
-        </w:rPr>
-        <w:t xml:space="preserve">… </w:t>
-      </w:r>
     </w:p>
     <w:p>
       <w:pPr>
@@ -2045,6 +1942,7 @@
         <w:rPr>
           <w:lang w:val="en-AU"/>
         </w:rPr>
+        <w:lastRenderedPageBreak/>
         <w:t xml:space="preserve">The first </w:t>
       </w:r>
       <w:r>
@@ -2145,7 +2043,7 @@
               <w:noProof/>
               <w:lang w:val="en-US"/>
             </w:rPr>
-            <w:t>[12]</w:t>
+            <w:t>[13]</w:t>
           </w:r>
           <w:r>
             <w:rPr>
@@ -2194,7 +2092,7 @@
               <w:noProof/>
               <w:lang w:val="en-US"/>
             </w:rPr>
-            <w:t>[13]</w:t>
+            <w:t>[14]</w:t>
           </w:r>
           <w:r>
             <w:rPr>
@@ -2278,7 +2176,7 @@
               <w:noProof/>
               <w:lang w:val="en-US"/>
             </w:rPr>
-            <w:t>[13]</w:t>
+            <w:t>[14]</w:t>
           </w:r>
           <w:r>
             <w:rPr>
@@ -2436,7 +2334,19 @@
         <w:rPr>
           <w:lang w:val="en-AU"/>
         </w:rPr>
-        <w:t>The problem is that this can take up to 60 seconds to complete, in which a lot can happen</w:t>
+        <w:t>The problem is that this can take up to 60 seconds to complete, in which</w:t>
+      </w:r>
+      <w:r>
+        <w:rPr>
+          <w:lang w:val="en-AU"/>
+        </w:rPr>
+        <w:t xml:space="preserve"> time</w:t>
+      </w:r>
+      <w:r>
+        <w:rPr>
+          <w:lang w:val="en-AU"/>
+        </w:rPr>
+        <w:t xml:space="preserve"> a lot can happen</w:t>
       </w:r>
       <w:r>
         <w:rPr>
@@ -2483,7 +2393,7 @@
               <w:noProof/>
               <w:lang w:val="en-US"/>
             </w:rPr>
-            <w:t>[14]</w:t>
+            <w:t>[15]</w:t>
           </w:r>
           <w:r>
             <w:rPr>
@@ -2568,7 +2478,7 @@
               <w:noProof/>
               <w:lang w:val="en-US"/>
             </w:rPr>
-            <w:t>[15]</w:t>
+            <w:t>[16]</w:t>
           </w:r>
           <w:r>
             <w:rPr>
@@ -2652,7 +2562,7 @@
               <w:noProof/>
               <w:lang w:val="en-US"/>
             </w:rPr>
-            <w:t>[16]</w:t>
+            <w:t>[17]</w:t>
           </w:r>
           <w:r>
             <w:rPr>
@@ -2706,7 +2616,7 @@
               <w:noProof/>
               <w:lang w:val="en-US"/>
             </w:rPr>
-            <w:t>[17]</w:t>
+            <w:t>[18]</w:t>
           </w:r>
           <w:r>
             <w:rPr>
@@ -2720,8 +2630,63 @@
         <w:rPr>
           <w:lang w:val="en-AU"/>
         </w:rPr>
-        <w:t xml:space="preserve">, another fatal crash in which </w:t>
-      </w:r>
+        <w:t xml:space="preserve">, a fatal crash in which </w:t>
+      </w:r>
+      <w:r>
+        <w:rPr>
+          <w:lang w:val="en-AU"/>
+        </w:rPr>
+        <w:t>the driver, who was playing a video game on his phone, hit a concrete highway lane divider after 6 seconds of hands free driving</w:t>
+      </w:r>
+      <w:sdt>
+        <w:sdtPr>
+          <w:rPr>
+            <w:lang w:val="en-AU"/>
+          </w:rPr>
+          <w:id w:val="-1040596271"/>
+          <w:citation/>
+        </w:sdtPr>
+        <w:sdtContent>
+          <w:r>
+            <w:rPr>
+              <w:lang w:val="en-AU"/>
+            </w:rPr>
+            <w:fldChar w:fldCharType="begin"/>
+          </w:r>
+          <w:r>
+            <w:rPr>
+              <w:lang w:val="en-US"/>
+            </w:rPr>
+            <w:instrText xml:space="preserve"> CITATION Mar182 \l 1033 </w:instrText>
+          </w:r>
+          <w:r>
+            <w:rPr>
+              <w:lang w:val="en-AU"/>
+            </w:rPr>
+            <w:fldChar w:fldCharType="separate"/>
+          </w:r>
+          <w:r>
+            <w:rPr>
+              <w:noProof/>
+              <w:lang w:val="en-US"/>
+            </w:rPr>
+            <w:t xml:space="preserve"> </w:t>
+          </w:r>
+          <w:r>
+            <w:rPr>
+              <w:noProof/>
+              <w:lang w:val="en-US"/>
+            </w:rPr>
+            <w:t>[19]</w:t>
+          </w:r>
+          <w:r>
+            <w:rPr>
+              <w:lang w:val="en-AU"/>
+            </w:rPr>
+            <w:fldChar w:fldCharType="end"/>
+          </w:r>
+        </w:sdtContent>
+      </w:sdt>
       <w:r>
         <w:rPr>
           <w:lang w:val="en-AU"/>
@@ -2732,7 +2697,158 @@
         <w:rPr>
           <w:lang w:val="en-AU"/>
         </w:rPr>
-        <w:t>and very recently, a crash into an overturned truck.</w:t>
+        <w:t xml:space="preserve"> </w:t>
+      </w:r>
+      <w:r>
+        <w:rPr>
+          <w:lang w:val="en-AU"/>
+        </w:rPr>
+        <w:t xml:space="preserve">and very recently, </w:t>
+      </w:r>
+      <w:r>
+        <w:rPr>
+          <w:lang w:val="en-AU"/>
+        </w:rPr>
+        <w:t xml:space="preserve">and </w:t>
+      </w:r>
+      <w:r>
+        <w:rPr>
+          <w:lang w:val="en-AU"/>
+        </w:rPr>
+        <w:t xml:space="preserve">a </w:t>
+      </w:r>
+      <w:r>
+        <w:rPr>
+          <w:lang w:val="en-AU"/>
+        </w:rPr>
+        <w:t xml:space="preserve">non-fatal but incredibly obvious </w:t>
+      </w:r>
+      <w:r>
+        <w:rPr>
+          <w:lang w:val="en-AU"/>
+        </w:rPr>
+        <w:t>crash into an overturned truck</w:t>
+      </w:r>
+      <w:sdt>
+        <w:sdtPr>
+          <w:rPr>
+            <w:lang w:val="en-AU"/>
+          </w:rPr>
+          <w:id w:val="247312888"/>
+          <w:citation/>
+        </w:sdtPr>
+        <w:sdtContent>
+          <w:r>
+            <w:rPr>
+              <w:lang w:val="en-AU"/>
+            </w:rPr>
+            <w:fldChar w:fldCharType="begin"/>
+          </w:r>
+          <w:r>
+            <w:rPr>
+              <w:lang w:val="en-US"/>
+            </w:rPr>
+            <w:instrText xml:space="preserve"> CITATION Rob20 \l 1033 </w:instrText>
+          </w:r>
+          <w:r>
+            <w:rPr>
+              <w:lang w:val="en-AU"/>
+            </w:rPr>
+            <w:fldChar w:fldCharType="separate"/>
+          </w:r>
+          <w:r>
+            <w:rPr>
+              <w:noProof/>
+              <w:lang w:val="en-US"/>
+            </w:rPr>
+            <w:t xml:space="preserve"> </w:t>
+          </w:r>
+          <w:r>
+            <w:rPr>
+              <w:noProof/>
+              <w:lang w:val="en-US"/>
+            </w:rPr>
+            <w:t>[20]</w:t>
+          </w:r>
+          <w:r>
+            <w:rPr>
+              <w:lang w:val="en-AU"/>
+            </w:rPr>
+            <w:fldChar w:fldCharType="end"/>
+          </w:r>
+        </w:sdtContent>
+      </w:sdt>
+      <w:r>
+        <w:rPr>
+          <w:lang w:val="en-AU"/>
+        </w:rPr>
+        <w:t>, the video</w:t>
+      </w:r>
+      <w:r>
+        <w:rPr>
+          <w:lang w:val="en-AU"/>
+        </w:rPr>
+        <w:t xml:space="preserve"> </w:t>
+      </w:r>
+      <w:sdt>
+        <w:sdtPr>
+          <w:rPr>
+            <w:lang w:val="en-AU"/>
+          </w:rPr>
+          <w:id w:val="-1770082770"/>
+          <w:citation/>
+        </w:sdtPr>
+        <w:sdtContent>
+          <w:r>
+            <w:rPr>
+              <w:lang w:val="en-AU"/>
+            </w:rPr>
+            <w:fldChar w:fldCharType="begin"/>
+          </w:r>
+          <w:r>
+            <w:rPr>
+              <w:lang w:val="en-US"/>
+            </w:rPr>
+            <w:instrText xml:space="preserve"> CITATION Dri20 \l 1033 </w:instrText>
+          </w:r>
+          <w:r>
+            <w:rPr>
+              <w:lang w:val="en-AU"/>
+            </w:rPr>
+            <w:fldChar w:fldCharType="separate"/>
+          </w:r>
+          <w:r>
+            <w:rPr>
+              <w:noProof/>
+              <w:lang w:val="en-US"/>
+            </w:rPr>
+            <w:t>[21]</w:t>
+          </w:r>
+          <w:r>
+            <w:rPr>
+              <w:lang w:val="en-AU"/>
+            </w:rPr>
+            <w:fldChar w:fldCharType="end"/>
+          </w:r>
+        </w:sdtContent>
+      </w:sdt>
+      <w:r>
+        <w:rPr>
+          <w:lang w:val="en-AU"/>
+        </w:rPr>
+        <w:t xml:space="preserve"> of which indicates the driver clearly wasn’t paying attention until too late</w:t>
+      </w:r>
+      <w:r>
+        <w:rPr>
+          <w:lang w:val="en-AU"/>
+        </w:rPr>
+        <w:t>.</w:t>
+      </w:r>
+      <w:r>
+        <w:rPr>
+          <w:lang w:val="en-AU"/>
+        </w:rPr>
+        <w:t xml:space="preserve"> To be clear,  </w:t>
       </w:r>
     </w:p>
     <w:p>
@@ -2760,6 +2876,39 @@
           <w:lang w:val="en-AU"/>
         </w:rPr>
         <w:t xml:space="preserve"> an ethical code here to do with computer science that states they shouldn’t just be making this excuse but instead implementing a better system, like the Cadillac one, reference that here]</w:t>
+      </w:r>
+    </w:p>
+    <w:p>
+      <w:pPr>
+        <w:rPr>
+          <w:lang w:val="en-AU"/>
+        </w:rPr>
+      </w:pPr>
+      <w:r>
+        <w:rPr>
+          <w:lang w:val="en-AU"/>
+        </w:rPr>
+        <w:t xml:space="preserve">On the other hand, … [show how Tesla’s also prevent crashes and save </w:t>
+      </w:r>
+      <w:proofErr w:type="gramStart"/>
+      <w:r>
+        <w:rPr>
+          <w:lang w:val="en-AU"/>
+        </w:rPr>
+        <w:t>lives, and</w:t>
+      </w:r>
+      <w:proofErr w:type="gramEnd"/>
+      <w:r>
+        <w:rPr>
+          <w:lang w:val="en-AU"/>
+        </w:rPr>
+        <w:t xml:space="preserve"> cite some valid safety statistics]</w:t>
+      </w:r>
+      <w:r>
+        <w:rPr>
+          <w:lang w:val="en-AU"/>
+        </w:rPr>
+        <w:t>.</w:t>
       </w:r>
     </w:p>
     <w:sdt>
@@ -2832,7 +2981,7 @@
               </w:tblGrid>
               <w:tr>
                 <w:trPr>
-                  <w:divId w:val="2002196951"/>
+                  <w:divId w:val="1134711505"/>
                   <w:tblCellSpacing w:w="15" w:type="dxa"/>
                 </w:trPr>
                 <w:tc>
@@ -2887,7 +3036,7 @@
               </w:tr>
               <w:tr>
                 <w:trPr>
-                  <w:divId w:val="2002196951"/>
+                  <w:divId w:val="1134711505"/>
                   <w:tblCellSpacing w:w="15" w:type="dxa"/>
                 </w:trPr>
                 <w:tc>
@@ -2937,7 +3086,7 @@
               </w:tr>
               <w:tr>
                 <w:trPr>
-                  <w:divId w:val="2002196951"/>
+                  <w:divId w:val="1134711505"/>
                   <w:tblCellSpacing w:w="15" w:type="dxa"/>
                 </w:trPr>
                 <w:tc>
@@ -2958,6 +3107,7 @@
                         <w:noProof/>
                         <w:lang w:val="en-US"/>
                       </w:rPr>
+                      <w:lastRenderedPageBreak/>
                       <w:t xml:space="preserve">[3] </w:t>
                     </w:r>
                   </w:p>
@@ -2987,7 +3137,7 @@
               </w:tr>
               <w:tr>
                 <w:trPr>
-                  <w:divId w:val="2002196951"/>
+                  <w:divId w:val="1134711505"/>
                   <w:tblCellSpacing w:w="15" w:type="dxa"/>
                 </w:trPr>
                 <w:tc>
@@ -3008,7 +3158,6 @@
                         <w:noProof/>
                         <w:lang w:val="en-US"/>
                       </w:rPr>
-                      <w:lastRenderedPageBreak/>
                       <w:t xml:space="preserve">[4] </w:t>
                     </w:r>
                   </w:p>
@@ -3038,7 +3187,7 @@
               </w:tr>
               <w:tr>
                 <w:trPr>
-                  <w:divId w:val="2002196951"/>
+                  <w:divId w:val="1134711505"/>
                   <w:tblCellSpacing w:w="15" w:type="dxa"/>
                 </w:trPr>
                 <w:tc>
@@ -3081,14 +3230,14 @@
                         <w:noProof/>
                         <w:lang w:val="en-US"/>
                       </w:rPr>
-                      <w:t>BBC News, "Tesla's 'Autopilot' misleading, Germany rules," BBC News, 15 July 2020. [Online]. Available: https://www.bbc.com/news/technology-53418069. [Accessed 16 11 2020].</w:t>
+                      <w:t>Insurance Institute for Highway Safety, "New studies highlight driver confusion about automated systems," Insurance Institute for Highway Safety, 20 6 2019. [Online]. Available: https://www.iihs.org/news/detail/new-studies-highlight-driver-confusion-about-automated-systems. [Accessed 16 11 2020].</w:t>
                     </w:r>
                   </w:p>
                 </w:tc>
               </w:tr>
               <w:tr>
                 <w:trPr>
-                  <w:divId w:val="2002196951"/>
+                  <w:divId w:val="1134711505"/>
                   <w:tblCellSpacing w:w="15" w:type="dxa"/>
                 </w:trPr>
                 <w:tc>
@@ -3131,14 +3280,14 @@
                         <w:noProof/>
                         <w:lang w:val="en-US"/>
                       </w:rPr>
-                      <w:t>Insurance Institute for Highway Safety, "New studies highlight driver confusion about automated systems," Insurance Institute for Highway Safety, 20 6 2019. [Online]. Available: https://www.iihs.org/news/detail/new-studies-highlight-driver-confusion-about-automated-systems. [Accessed 16 11 2020].</w:t>
+                      <w:t>T. Greene, "Elon stokes stupidity by driving Tesla Model 3 unsafely on 60 Minutes," The Next Web, 12 12 2018. [Online]. Available: https://thenextweb.com/artificial-intelligence/2018/12/11/elon-stokes-stupidity-by-driving-tesla-model-3-unsafely-on-60-minutes/. [Accessed 16 11 2020].</w:t>
                     </w:r>
                   </w:p>
                 </w:tc>
               </w:tr>
               <w:tr>
                 <w:trPr>
-                  <w:divId w:val="2002196951"/>
+                  <w:divId w:val="1134711505"/>
                   <w:tblCellSpacing w:w="15" w:type="dxa"/>
                 </w:trPr>
                 <w:tc>
@@ -3181,14 +3330,14 @@
                         <w:noProof/>
                         <w:lang w:val="en-US"/>
                       </w:rPr>
-                      <w:t>K. Korosec, "Tesla to Germany: Our Owners Understand Autopilot Just Fine, Thank You," Yahoo Finance, 11 11 2016. [Online]. Available: https://finance.yahoo.com/news/tesla-germany-owners-understand-autopilot-220954859.html. [Accessed 17 11 2020].</w:t>
+                      <w:t>CBS News, "Elon Musk says Tesla's autopilot system will "never be perfect"," CBS News, 13 4 2018. [Online]. Available: https://www.cbsnews.com/video/elon-musk-says-teslas-autopilot-system-will-never-be-perfect/#x. [Accessed 16 11 2020].</w:t>
                     </w:r>
                   </w:p>
                 </w:tc>
               </w:tr>
               <w:tr>
                 <w:trPr>
-                  <w:divId w:val="2002196951"/>
+                  <w:divId w:val="1134711505"/>
                   <w:tblCellSpacing w:w="15" w:type="dxa"/>
                 </w:trPr>
                 <w:tc>
@@ -3231,14 +3380,14 @@
                         <w:noProof/>
                         <w:lang w:val="en-US"/>
                       </w:rPr>
-                      <w:t>D. K. Wessner, "Awareness and utilization of the Autopilot: Tesla Survey," puls Marktforschung GmbH, 8 11 2016. [Online]. Available: https://www.tesla.com/sites/default/files/blog_attachments/tesla_survey_autopilot_awareness.pdf. [Accessed 17 11 2020].</w:t>
+                      <w:t>Bloomberg Quicktake, "Tesla Test Drive: Model P85D, Autopilot, Zero to 60," Bloomberg, 10 10 2014. [Online]. Available: https://youtu.be/MO0vdNNzwxk?t=120. [Accessed 16 11 2020].</w:t>
                     </w:r>
                   </w:p>
                 </w:tc>
               </w:tr>
               <w:tr>
                 <w:trPr>
-                  <w:divId w:val="2002196951"/>
+                  <w:divId w:val="1134711505"/>
                   <w:tblCellSpacing w:w="15" w:type="dxa"/>
                 </w:trPr>
                 <w:tc>
@@ -3281,14 +3430,14 @@
                         <w:noProof/>
                         <w:lang w:val="en-US"/>
                       </w:rPr>
-                      <w:t>T. Greene, "Elon stokes stupidity by driving Tesla Model 3 unsafely on 60 Minutes," The Next Web, 12 12 2018. [Online]. Available: https://thenextweb.com/artificial-intelligence/2018/12/11/elon-stokes-stupidity-by-driving-tesla-model-3-unsafely-on-60-minutes/. [Accessed 16 11 2020].</w:t>
+                      <w:t>J. L. a. J. Simpson, "Request for Investigation of Deceptive and Unfair Practices in Advertising and Marketing of the “Autopilot” Feature Offered in Tesla Motor Vehicles," 'The Center for Auto Safety' and 'Consumer Watchdog', 23 5 2018. [Online]. Available: https://www.autosafety.org/wp-content/uploads/2018/05/CAS-and-CW-Letter-to-FTC-on-Tesla-Deceptive-Advertising.pdf. [Accessed 17 11 2020].</w:t>
                     </w:r>
                   </w:p>
                 </w:tc>
               </w:tr>
               <w:tr>
                 <w:trPr>
-                  <w:divId w:val="2002196951"/>
+                  <w:divId w:val="1134711505"/>
                   <w:tblCellSpacing w:w="15" w:type="dxa"/>
                 </w:trPr>
                 <w:tc>
@@ -3331,14 +3480,14 @@
                         <w:noProof/>
                         <w:lang w:val="en-US"/>
                       </w:rPr>
-                      <w:t>CBS News, "Elon Musk says Tesla's autopilot system will "never be perfect"," CBS News, 13 4 2018. [Online]. Available: https://www.cbsnews.com/video/elon-musk-says-teslas-autopilot-system-will-never-be-perfect/#x. [Accessed 16 11 2020].</w:t>
+                      <w:t>BBC News, "Tesla's 'Autopilot' misleading, Germany rules," BBC News, 15 July 2020. [Online]. Available: https://www.bbc.com/news/technology-53418069. [Accessed 16 11 2020].</w:t>
                     </w:r>
                   </w:p>
                 </w:tc>
               </w:tr>
               <w:tr>
                 <w:trPr>
-                  <w:divId w:val="2002196951"/>
+                  <w:divId w:val="1134711505"/>
                   <w:tblCellSpacing w:w="15" w:type="dxa"/>
                 </w:trPr>
                 <w:tc>
@@ -3381,14 +3530,14 @@
                         <w:noProof/>
                         <w:lang w:val="en-US"/>
                       </w:rPr>
-                      <w:t>Bloomberg Quicktake, "Tesla Test Drive: Model P85D, Autopilot, Zero to 60," Bloomberg, 10 10 2014. [Online]. Available: https://youtu.be/MO0vdNNzwxk?t=120. [Accessed 16 11 2020].</w:t>
+                      <w:t>K. Korosec, "Tesla to Germany: Our Owners Understand Autopilot Just Fine, Thank You," Yahoo Finance, 11 11 2016. [Online]. Available: https://finance.yahoo.com/news/tesla-germany-owners-understand-autopilot-220954859.html. [Accessed 17 11 2020].</w:t>
                     </w:r>
                   </w:p>
                 </w:tc>
               </w:tr>
               <w:tr>
                 <w:trPr>
-                  <w:divId w:val="2002196951"/>
+                  <w:divId w:val="1134711505"/>
                   <w:tblCellSpacing w:w="15" w:type="dxa"/>
                 </w:trPr>
                 <w:tc>
@@ -3431,14 +3580,14 @@
                         <w:noProof/>
                         <w:lang w:val="en-US"/>
                       </w:rPr>
-                      <w:t>National Transport Safety Board, "Collision between a Car Operating with Automated Vehicle Control Systems and a Tractor-Semitrailer Truck," National Transport Safety Board, 7 5 2016. [Online]. Available: https://www.ntsb.gov/news/events/Documents/2017-HWY16FH018-BMG-abstract.pdf. [Accessed 17 11 2020].</w:t>
+                      <w:t>D. K. Wessner, "Awareness and utilization of the Autopilot: Tesla Survey," puls Marktforschung GmbH, 8 11 2016. [Online]. Available: https://www.tesla.com/sites/default/files/blog_attachments/tesla_survey_autopilot_awareness.pdf. [Accessed 17 11 2020].</w:t>
                     </w:r>
                   </w:p>
                 </w:tc>
               </w:tr>
               <w:tr>
                 <w:trPr>
-                  <w:divId w:val="2002196951"/>
+                  <w:divId w:val="1134711505"/>
                   <w:tblCellSpacing w:w="15" w:type="dxa"/>
                 </w:trPr>
                 <w:tc>
@@ -3481,14 +3630,14 @@
                         <w:noProof/>
                         <w:lang w:val="en-US"/>
                       </w:rPr>
-                      <w:t>S. Smith, "NTSB: Fatal Crash Involving Tesla Autopilot Resulted from Driver Errors, Overreliance on Automation," EHS Today, 14 9 2017. [Online]. Available: https://www.ehstoday.com/safety/article/21919260/ntsb-fatal-crash-involving-tesla-autopilot-resulted-from-driver-errors-overreliance-on-automation. [Accessed 17 11 2020].</w:t>
+                      <w:t>National Transport Safety Board, "Collision between a Car Operating with Automated Vehicle Control Systems and a Tractor-Semitrailer Truck," National Transport Safety Board, 7 5 2016. [Online]. Available: https://www.ntsb.gov/news/events/Documents/2017-HWY16FH018-BMG-abstract.pdf. [Accessed 17 11 2020].</w:t>
                     </w:r>
                   </w:p>
                 </w:tc>
               </w:tr>
               <w:tr>
                 <w:trPr>
-                  <w:divId w:val="2002196951"/>
+                  <w:divId w:val="1134711505"/>
                   <w:tblCellSpacing w:w="15" w:type="dxa"/>
                 </w:trPr>
                 <w:tc>
@@ -3531,7 +3680,366 @@
                         <w:noProof/>
                         <w:lang w:val="en-US"/>
                       </w:rPr>
-                      <w:t>J. L. a. J. Simpson, "Request for Investigation of Deceptive and Unfair Practices in Advertising and Marketing of the “Autopilot” Feature Offered in Tesla Motor Vehicles," 'The Center for Auto Safety' and 'Consumer Watchdog', 23 5 2018. [Online]. Available: https://www.autosafety.org/wp-content/uploads/2018/05/CAS-and-CW-Letter-to-FTC-on-Tesla-Deceptive-Advertising.pdf. [Accessed 17 11 2020].</w:t>
+                      <w:t xml:space="preserve">S. Smith, "NTSB: Fatal Crash Involving Tesla Autopilot Resulted from Driver Errors, Overreliance on Automation," EHS Today, 14 9 2017. [Online]. Available: </w:t>
+                    </w:r>
+                    <w:r>
+                      <w:rPr>
+                        <w:noProof/>
+                        <w:lang w:val="en-US"/>
+                      </w:rPr>
+                      <w:lastRenderedPageBreak/>
+                      <w:t>https://www.ehstoday.com/safety/article/21919260/ntsb-fatal-crash-involving-tesla-autopilot-resulted-from-driver-errors-overreliance-on-automation. [Accessed 17 11 2020].</w:t>
+                    </w:r>
+                  </w:p>
+                </w:tc>
+              </w:tr>
+              <w:tr>
+                <w:trPr>
+                  <w:divId w:val="1134711505"/>
+                  <w:tblCellSpacing w:w="15" w:type="dxa"/>
+                </w:trPr>
+                <w:tc>
+                  <w:tcPr>
+                    <w:tcW w:w="50" w:type="pct"/>
+                    <w:hideMark/>
+                  </w:tcPr>
+                  <w:p>
+                    <w:pPr>
+                      <w:pStyle w:val="Bibliography"/>
+                      <w:rPr>
+                        <w:noProof/>
+                        <w:lang w:val="en-US"/>
+                      </w:rPr>
+                    </w:pPr>
+                    <w:r>
+                      <w:rPr>
+                        <w:noProof/>
+                        <w:lang w:val="en-US"/>
+                      </w:rPr>
+                      <w:lastRenderedPageBreak/>
+                      <w:t xml:space="preserve">[15] </w:t>
+                    </w:r>
+                  </w:p>
+                </w:tc>
+                <w:tc>
+                  <w:tcPr>
+                    <w:tcW w:w="0" w:type="auto"/>
+                    <w:hideMark/>
+                  </w:tcPr>
+                  <w:p>
+                    <w:pPr>
+                      <w:pStyle w:val="Bibliography"/>
+                      <w:rPr>
+                        <w:noProof/>
+                        <w:lang w:val="en-US"/>
+                      </w:rPr>
+                    </w:pPr>
+                    <w:r>
+                      <w:rPr>
+                        <w:noProof/>
+                        <w:lang w:val="en-US"/>
+                      </w:rPr>
+                      <w:t>SpawnPoint, "THIS is what happens when you IGNORE Tesla's AutoPilot Warnings," SpawnPoint on YouTube, 15 4 2020. [Online]. Available: https://youtu.be/oBIKikBmdN8?t=85. [Accessed 17 11 2020].</w:t>
+                    </w:r>
+                  </w:p>
+                </w:tc>
+              </w:tr>
+              <w:tr>
+                <w:trPr>
+                  <w:divId w:val="1134711505"/>
+                  <w:tblCellSpacing w:w="15" w:type="dxa"/>
+                </w:trPr>
+                <w:tc>
+                  <w:tcPr>
+                    <w:tcW w:w="50" w:type="pct"/>
+                    <w:hideMark/>
+                  </w:tcPr>
+                  <w:p>
+                    <w:pPr>
+                      <w:pStyle w:val="Bibliography"/>
+                      <w:rPr>
+                        <w:noProof/>
+                        <w:lang w:val="en-US"/>
+                      </w:rPr>
+                    </w:pPr>
+                    <w:r>
+                      <w:rPr>
+                        <w:noProof/>
+                        <w:lang w:val="en-US"/>
+                      </w:rPr>
+                      <w:t xml:space="preserve">[16] </w:t>
+                    </w:r>
+                  </w:p>
+                </w:tc>
+                <w:tc>
+                  <w:tcPr>
+                    <w:tcW w:w="0" w:type="auto"/>
+                    <w:hideMark/>
+                  </w:tcPr>
+                  <w:p>
+                    <w:pPr>
+                      <w:pStyle w:val="Bibliography"/>
+                      <w:rPr>
+                        <w:noProof/>
+                        <w:lang w:val="en-US"/>
+                      </w:rPr>
+                    </w:pPr>
+                    <w:r>
+                      <w:rPr>
+                        <w:noProof/>
+                        <w:lang w:val="en-US"/>
+                      </w:rPr>
+                      <w:t>A. Davies, "Tesla’s Latest Autopilot Death Looks Just Like a Prior Crash," Wired, 16 5 2019. [Online]. Available: https://www.wired.com/story/teslas-latest-autopilot-death-looks-like-prior-crash/. [Accessed 17 11 2020].</w:t>
+                    </w:r>
+                  </w:p>
+                </w:tc>
+              </w:tr>
+              <w:tr>
+                <w:trPr>
+                  <w:divId w:val="1134711505"/>
+                  <w:tblCellSpacing w:w="15" w:type="dxa"/>
+                </w:trPr>
+                <w:tc>
+                  <w:tcPr>
+                    <w:tcW w:w="50" w:type="pct"/>
+                    <w:hideMark/>
+                  </w:tcPr>
+                  <w:p>
+                    <w:pPr>
+                      <w:pStyle w:val="Bibliography"/>
+                      <w:rPr>
+                        <w:noProof/>
+                        <w:lang w:val="en-US"/>
+                      </w:rPr>
+                    </w:pPr>
+                    <w:r>
+                      <w:rPr>
+                        <w:noProof/>
+                        <w:lang w:val="en-US"/>
+                      </w:rPr>
+                      <w:t xml:space="preserve">[17] </w:t>
+                    </w:r>
+                  </w:p>
+                </w:tc>
+                <w:tc>
+                  <w:tcPr>
+                    <w:tcW w:w="0" w:type="auto"/>
+                    <w:hideMark/>
+                  </w:tcPr>
+                  <w:p>
+                    <w:pPr>
+                      <w:pStyle w:val="Bibliography"/>
+                      <w:rPr>
+                        <w:noProof/>
+                        <w:lang w:val="en-US"/>
+                      </w:rPr>
+                    </w:pPr>
+                    <w:r>
+                      <w:rPr>
+                        <w:noProof/>
+                        <w:lang w:val="en-US"/>
+                      </w:rPr>
+                      <w:t>M. Matousek, "A Tesla Model S crashed into a parked police car while Autopilot was activated," Business Insider, 30 5 2018. [Online]. Available: https://www.businessinsider.com.au/tesla-model-s-with-autopilot-on-crashes-into-police-car-2018-5. [Accessed 17 11 2020].</w:t>
+                    </w:r>
+                  </w:p>
+                </w:tc>
+              </w:tr>
+              <w:tr>
+                <w:trPr>
+                  <w:divId w:val="1134711505"/>
+                  <w:tblCellSpacing w:w="15" w:type="dxa"/>
+                </w:trPr>
+                <w:tc>
+                  <w:tcPr>
+                    <w:tcW w:w="50" w:type="pct"/>
+                    <w:hideMark/>
+                  </w:tcPr>
+                  <w:p>
+                    <w:pPr>
+                      <w:pStyle w:val="Bibliography"/>
+                      <w:rPr>
+                        <w:noProof/>
+                        <w:lang w:val="en-US"/>
+                      </w:rPr>
+                    </w:pPr>
+                    <w:r>
+                      <w:rPr>
+                        <w:noProof/>
+                        <w:lang w:val="en-US"/>
+                      </w:rPr>
+                      <w:t xml:space="preserve">[18] </w:t>
+                    </w:r>
+                  </w:p>
+                </w:tc>
+                <w:tc>
+                  <w:tcPr>
+                    <w:tcW w:w="0" w:type="auto"/>
+                    <w:hideMark/>
+                  </w:tcPr>
+                  <w:p>
+                    <w:pPr>
+                      <w:pStyle w:val="Bibliography"/>
+                      <w:rPr>
+                        <w:noProof/>
+                        <w:lang w:val="en-US"/>
+                      </w:rPr>
+                    </w:pPr>
+                    <w:r>
+                      <w:rPr>
+                        <w:noProof/>
+                        <w:lang w:val="en-US"/>
+                      </w:rPr>
+                      <w:t>M. Matousek, "Tesla's data confirms Model S that crashed into fire truck had Autopilot engaged," Business Insider, 18 5 2018. [Online]. Available: https://www.businessinsider.com.au/tesla-model-s-had-autopilot-engaged-during-crash-data-confirms-2018-5. [Accessed 17 11 2020].</w:t>
+                    </w:r>
+                  </w:p>
+                </w:tc>
+              </w:tr>
+              <w:tr>
+                <w:trPr>
+                  <w:divId w:val="1134711505"/>
+                  <w:tblCellSpacing w:w="15" w:type="dxa"/>
+                </w:trPr>
+                <w:tc>
+                  <w:tcPr>
+                    <w:tcW w:w="50" w:type="pct"/>
+                    <w:hideMark/>
+                  </w:tcPr>
+                  <w:p>
+                    <w:pPr>
+                      <w:pStyle w:val="Bibliography"/>
+                      <w:rPr>
+                        <w:noProof/>
+                        <w:lang w:val="en-US"/>
+                      </w:rPr>
+                    </w:pPr>
+                    <w:r>
+                      <w:rPr>
+                        <w:noProof/>
+                        <w:lang w:val="en-US"/>
+                      </w:rPr>
+                      <w:t xml:space="preserve">[19] </w:t>
+                    </w:r>
+                  </w:p>
+                </w:tc>
+                <w:tc>
+                  <w:tcPr>
+                    <w:tcW w:w="0" w:type="auto"/>
+                    <w:hideMark/>
+                  </w:tcPr>
+                  <w:p>
+                    <w:pPr>
+                      <w:pStyle w:val="Bibliography"/>
+                      <w:rPr>
+                        <w:noProof/>
+                        <w:lang w:val="en-US"/>
+                      </w:rPr>
+                    </w:pPr>
+                    <w:r>
+                      <w:rPr>
+                        <w:noProof/>
+                        <w:lang w:val="en-US"/>
+                      </w:rPr>
+                      <w:t>M. Matousek, "The Tesla Model X that crashed into a barrier while in Autopilot sped up right before the accident, new report shows," Business Insider, 8 6 2018. [Online]. Available: https://www.businessinsider.com.au/tesla-model-x-in-fatal-autopilot-crash-sped-up-right-before-accident-2018-6. [Accessed 17 11 2020].</w:t>
+                    </w:r>
+                  </w:p>
+                </w:tc>
+              </w:tr>
+              <w:tr>
+                <w:trPr>
+                  <w:divId w:val="1134711505"/>
+                  <w:tblCellSpacing w:w="15" w:type="dxa"/>
+                </w:trPr>
+                <w:tc>
+                  <w:tcPr>
+                    <w:tcW w:w="50" w:type="pct"/>
+                    <w:hideMark/>
+                  </w:tcPr>
+                  <w:p>
+                    <w:pPr>
+                      <w:pStyle w:val="Bibliography"/>
+                      <w:rPr>
+                        <w:noProof/>
+                        <w:lang w:val="en-US"/>
+                      </w:rPr>
+                    </w:pPr>
+                    <w:r>
+                      <w:rPr>
+                        <w:noProof/>
+                        <w:lang w:val="en-US"/>
+                      </w:rPr>
+                      <w:t xml:space="preserve">[20] </w:t>
+                    </w:r>
+                  </w:p>
+                </w:tc>
+                <w:tc>
+                  <w:tcPr>
+                    <w:tcW w:w="0" w:type="auto"/>
+                    <w:hideMark/>
+                  </w:tcPr>
+                  <w:p>
+                    <w:pPr>
+                      <w:pStyle w:val="Bibliography"/>
+                      <w:rPr>
+                        <w:noProof/>
+                        <w:lang w:val="en-US"/>
+                      </w:rPr>
+                    </w:pPr>
+                    <w:r>
+                      <w:rPr>
+                        <w:noProof/>
+                        <w:lang w:val="en-US"/>
+                      </w:rPr>
+                      <w:t>R. Stumpf, "Autopilot Blamed for Tesla's Crash Into Overturned Truck," The Drive, 1 6 2020. [Online]. Available: https://www.thedrive.com/news/33789/autopilot-blamed-for-teslas-crash-into-overturned-truck. [Accessed 17 11 2020].</w:t>
+                    </w:r>
+                  </w:p>
+                </w:tc>
+              </w:tr>
+              <w:tr>
+                <w:trPr>
+                  <w:divId w:val="1134711505"/>
+                  <w:tblCellSpacing w:w="15" w:type="dxa"/>
+                </w:trPr>
+                <w:tc>
+                  <w:tcPr>
+                    <w:tcW w:w="50" w:type="pct"/>
+                    <w:hideMark/>
+                  </w:tcPr>
+                  <w:p>
+                    <w:pPr>
+                      <w:pStyle w:val="Bibliography"/>
+                      <w:rPr>
+                        <w:noProof/>
+                        <w:lang w:val="en-US"/>
+                      </w:rPr>
+                    </w:pPr>
+                    <w:r>
+                      <w:rPr>
+                        <w:noProof/>
+                        <w:lang w:val="en-US"/>
+                      </w:rPr>
+                      <w:t xml:space="preserve">[21] </w:t>
+                    </w:r>
+                  </w:p>
+                </w:tc>
+                <w:tc>
+                  <w:tcPr>
+                    <w:tcW w:w="0" w:type="auto"/>
+                    <w:hideMark/>
+                  </w:tcPr>
+                  <w:p>
+                    <w:pPr>
+                      <w:pStyle w:val="Bibliography"/>
+                      <w:rPr>
+                        <w:noProof/>
+                        <w:lang w:val="en-US"/>
+                      </w:rPr>
+                    </w:pPr>
+                    <w:r>
+                      <w:rPr>
+                        <w:noProof/>
+                        <w:lang w:val="en-US"/>
+                      </w:rPr>
+                      <w:t>D. T. Canada, "Tesla Model 3 crashes into overturned truck on highway," Drive Tesla Canada on YouTube, 1 6 2020. [Online]. Available: https://www.youtube.com/watch?v=LfmAG4dk-rU. [Accessed 17 11 2020].</w:t>
                     </w:r>
                   </w:p>
                 </w:tc>
@@ -3539,11 +4047,10 @@
             </w:tbl>
             <w:p>
               <w:pPr>
-                <w:divId w:val="2002196951"/>
+                <w:divId w:val="1134711505"/>
                 <w:rPr>
                   <w:rFonts w:eastAsia="Times New Roman"/>
                   <w:noProof/>
-                  <w:lang w:val="en-AU"/>
                 </w:rPr>
               </w:pPr>
             </w:p>
@@ -3581,6 +4088,8 @@
       </w:pPr>
     </w:p>
     <w:sectPr>
+      <w:headerReference w:type="default" r:id="rId11"/>
+      <w:footerReference w:type="default" r:id="rId12"/>
       <w:pgSz w:w="11906" w:h="16838"/>
       <w:pgMar w:top="1440" w:right="1440" w:bottom="1440" w:left="1440" w:header="708" w:footer="708" w:gutter="0"/>
       <w:cols w:space="708"/>
@@ -3588,6 +4097,127 @@
     </w:sectPr>
   </w:body>
 </w:document>
+</file>
+
+<file path=word/endnotes.xml><?xml version="1.0" encoding="utf-8"?>
+<w:endnotes xmlns:wpc="http://schemas.microsoft.com/office/word/2010/wordprocessingCanvas" xmlns:cx="http://schemas.microsoft.com/office/drawing/2014/chartex" xmlns:cx1="http://schemas.microsoft.com/office/drawing/2015/9/8/chartex" xmlns:cx2="http://schemas.microsoft.com/office/drawing/2015/10/21/chartex" xmlns:cx3="http://schemas.microsoft.com/office/drawing/2016/5/9/chartex" xmlns:cx4="http://schemas.microsoft.com/office/drawing/2016/5/10/chartex" xmlns:cx5="http://schemas.microsoft.com/office/drawing/2016/5/11/chartex" xmlns:cx6="http://schemas.microsoft.com/office/drawing/2016/5/12/chartex" xmlns:cx7="http://schemas.microsoft.com/office/drawing/2016/5/13/chartex" xmlns:cx8="http://schemas.microsoft.com/office/drawing/2016/5/14/chartex" xmlns:mc="http://schemas.openxmlformats.org/markup-compatibility/2006" xmlns:aink="http://schemas.microsoft.com/office/drawing/2016/ink" xmlns:am3d="http://schemas.microsoft.com/office/drawing/2017/model3d" xmlns:o="urn:schemas-microsoft-com:office:office" xmlns:r="http://schemas.openxmlformats.org/officeDocument/2006/relationships" xmlns:m="http://schemas.openxmlformats.org/officeDocument/2006/math" xmlns:v="urn:schemas-microsoft-com:vml" xmlns:wp14="http://schemas.microsoft.com/office/word/2010/wordprocessingDrawing" xmlns:wp="http://schemas.openxmlformats.org/drawingml/2006/wordprocessingDrawing" xmlns:w10="urn:schemas-microsoft-com:office:word" xmlns:w="http://schemas.openxmlformats.org/wordprocessingml/2006/main" xmlns:w14="http://schemas.microsoft.com/office/word/2010/wordml" xmlns:w15="http://schemas.microsoft.com/office/word/2012/wordml" xmlns:w16cex="http://schemas.microsoft.com/office/word/2018/wordml/cex" xmlns:w16cid="http://schemas.microsoft.com/office/word/2016/wordml/cid" xmlns:w16="http://schemas.microsoft.com/office/word/2018/wordml" xmlns:w16se="http://schemas.microsoft.com/office/word/2015/wordml/symex" xmlns:wpg="http://schemas.microsoft.com/office/word/2010/wordprocessingGroup" xmlns:wpi="http://schemas.microsoft.com/office/word/2010/wordprocessingInk" xmlns:wne="http://schemas.microsoft.com/office/word/2006/wordml" xmlns:wps="http://schemas.microsoft.com/office/word/2010/wordprocessingShape" mc:Ignorable="w14 w15 w16se w16cid w16 w16cex wp14">
+  <w:endnote w:type="separator" w:id="-1">
+    <w:p>
+      <w:pPr>
+        <w:spacing w:after="0" w:line="240" w:lineRule="auto"/>
+      </w:pPr>
+      <w:r>
+        <w:separator/>
+      </w:r>
+    </w:p>
+  </w:endnote>
+  <w:endnote w:type="continuationSeparator" w:id="0">
+    <w:p>
+      <w:pPr>
+        <w:spacing w:after="0" w:line="240" w:lineRule="auto"/>
+      </w:pPr>
+      <w:r>
+        <w:continuationSeparator/>
+      </w:r>
+    </w:p>
+  </w:endnote>
+</w:endnotes>
+</file>
+
+<file path=word/footer1.xml><?xml version="1.0" encoding="utf-8"?>
+<w:ftr xmlns:wpc="http://schemas.microsoft.com/office/word/2010/wordprocessingCanvas" xmlns:cx="http://schemas.microsoft.com/office/drawing/2014/chartex" xmlns:cx1="http://schemas.microsoft.com/office/drawing/2015/9/8/chartex" xmlns:cx2="http://schemas.microsoft.com/office/drawing/2015/10/21/chartex" xmlns:cx3="http://schemas.microsoft.com/office/drawing/2016/5/9/chartex" xmlns:cx4="http://schemas.microsoft.com/office/drawing/2016/5/10/chartex" xmlns:cx5="http://schemas.microsoft.com/office/drawing/2016/5/11/chartex" xmlns:cx6="http://schemas.microsoft.com/office/drawing/2016/5/12/chartex" xmlns:cx7="http://schemas.microsoft.com/office/drawing/2016/5/13/chartex" xmlns:cx8="http://schemas.microsoft.com/office/drawing/2016/5/14/chartex" xmlns:mc="http://schemas.openxmlformats.org/markup-compatibility/2006" xmlns:aink="http://schemas.microsoft.com/office/drawing/2016/ink" xmlns:am3d="http://schemas.microsoft.com/office/drawing/2017/model3d" xmlns:o="urn:schemas-microsoft-com:office:office" xmlns:r="http://schemas.openxmlformats.org/officeDocument/2006/relationships" xmlns:m="http://schemas.openxmlformats.org/officeDocument/2006/math" xmlns:v="urn:schemas-microsoft-com:vml" xmlns:wp14="http://schemas.microsoft.com/office/word/2010/wordprocessingDrawing" xmlns:wp="http://schemas.openxmlformats.org/drawingml/2006/wordprocessingDrawing" xmlns:w10="urn:schemas-microsoft-com:office:word" xmlns:w="http://schemas.openxmlformats.org/wordprocessingml/2006/main" xmlns:w14="http://schemas.microsoft.com/office/word/2010/wordml" xmlns:w15="http://schemas.microsoft.com/office/word/2012/wordml" xmlns:w16cex="http://schemas.microsoft.com/office/word/2018/wordml/cex" xmlns:w16cid="http://schemas.microsoft.com/office/word/2016/wordml/cid" xmlns:w16="http://schemas.microsoft.com/office/word/2018/wordml" xmlns:w16se="http://schemas.microsoft.com/office/word/2015/wordml/symex" xmlns:wpg="http://schemas.microsoft.com/office/word/2010/wordprocessingGroup" xmlns:wpi="http://schemas.microsoft.com/office/word/2010/wordprocessingInk" xmlns:wne="http://schemas.microsoft.com/office/word/2006/wordml" xmlns:wps="http://schemas.microsoft.com/office/word/2010/wordprocessingShape" mc:Ignorable="w14 w15 w16se w16cid w16 w16cex wp14">
+  <w:sdt>
+    <w:sdtPr>
+      <w:id w:val="-1914618402"/>
+      <w:docPartObj>
+        <w:docPartGallery w:val="Page Numbers (Bottom of Page)"/>
+        <w:docPartUnique/>
+      </w:docPartObj>
+    </w:sdtPr>
+    <w:sdtEndPr>
+      <w:rPr>
+        <w:noProof/>
+      </w:rPr>
+    </w:sdtEndPr>
+    <w:sdtContent>
+      <w:p>
+        <w:pPr>
+          <w:pStyle w:val="Footer"/>
+          <w:jc w:val="center"/>
+        </w:pPr>
+        <w:r>
+          <w:fldChar w:fldCharType="begin"/>
+        </w:r>
+        <w:r>
+          <w:instrText xml:space="preserve"> PAGE   \* MERGEFORMAT </w:instrText>
+        </w:r>
+        <w:r>
+          <w:fldChar w:fldCharType="separate"/>
+        </w:r>
+        <w:r>
+          <w:rPr>
+            <w:noProof/>
+          </w:rPr>
+          <w:t>2</w:t>
+        </w:r>
+        <w:r>
+          <w:rPr>
+            <w:noProof/>
+          </w:rPr>
+          <w:fldChar w:fldCharType="end"/>
+        </w:r>
+      </w:p>
+    </w:sdtContent>
+  </w:sdt>
+  <w:p>
+    <w:pPr>
+      <w:pStyle w:val="Footer"/>
+    </w:pPr>
+  </w:p>
+</w:ftr>
+</file>
+
+<file path=word/footnotes.xml><?xml version="1.0" encoding="utf-8"?>
+<w:footnotes xmlns:wpc="http://schemas.microsoft.com/office/word/2010/wordprocessingCanvas" xmlns:cx="http://schemas.microsoft.com/office/drawing/2014/chartex" xmlns:cx1="http://schemas.microsoft.com/office/drawing/2015/9/8/chartex" xmlns:cx2="http://schemas.microsoft.com/office/drawing/2015/10/21/chartex" xmlns:cx3="http://schemas.microsoft.com/office/drawing/2016/5/9/chartex" xmlns:cx4="http://schemas.microsoft.com/office/drawing/2016/5/10/chartex" xmlns:cx5="http://schemas.microsoft.com/office/drawing/2016/5/11/chartex" xmlns:cx6="http://schemas.microsoft.com/office/drawing/2016/5/12/chartex" xmlns:cx7="http://schemas.microsoft.com/office/drawing/2016/5/13/chartex" xmlns:cx8="http://schemas.microsoft.com/office/drawing/2016/5/14/chartex" xmlns:mc="http://schemas.openxmlformats.org/markup-compatibility/2006" xmlns:aink="http://schemas.microsoft.com/office/drawing/2016/ink" xmlns:am3d="http://schemas.microsoft.com/office/drawing/2017/model3d" xmlns:o="urn:schemas-microsoft-com:office:office" xmlns:r="http://schemas.openxmlformats.org/officeDocument/2006/relationships" xmlns:m="http://schemas.openxmlformats.org/officeDocument/2006/math" xmlns:v="urn:schemas-microsoft-com:vml" xmlns:wp14="http://schemas.microsoft.com/office/word/2010/wordprocessingDrawing" xmlns:wp="http://schemas.openxmlformats.org/drawingml/2006/wordprocessingDrawing" xmlns:w10="urn:schemas-microsoft-com:office:word" xmlns:w="http://schemas.openxmlformats.org/wordprocessingml/2006/main" xmlns:w14="http://schemas.microsoft.com/office/word/2010/wordml" xmlns:w15="http://schemas.microsoft.com/office/word/2012/wordml" xmlns:w16cex="http://schemas.microsoft.com/office/word/2018/wordml/cex" xmlns:w16cid="http://schemas.microsoft.com/office/word/2016/wordml/cid" xmlns:w16="http://schemas.microsoft.com/office/word/2018/wordml" xmlns:w16se="http://schemas.microsoft.com/office/word/2015/wordml/symex" xmlns:wpg="http://schemas.microsoft.com/office/word/2010/wordprocessingGroup" xmlns:wpi="http://schemas.microsoft.com/office/word/2010/wordprocessingInk" xmlns:wne="http://schemas.microsoft.com/office/word/2006/wordml" xmlns:wps="http://schemas.microsoft.com/office/word/2010/wordprocessingShape" mc:Ignorable="w14 w15 w16se w16cid w16 w16cex wp14">
+  <w:footnote w:type="separator" w:id="-1">
+    <w:p>
+      <w:pPr>
+        <w:spacing w:after="0" w:line="240" w:lineRule="auto"/>
+      </w:pPr>
+      <w:r>
+        <w:separator/>
+      </w:r>
+    </w:p>
+  </w:footnote>
+  <w:footnote w:type="continuationSeparator" w:id="0">
+    <w:p>
+      <w:pPr>
+        <w:spacing w:after="0" w:line="240" w:lineRule="auto"/>
+      </w:pPr>
+      <w:r>
+        <w:continuationSeparator/>
+      </w:r>
+    </w:p>
+  </w:footnote>
+</w:footnotes>
+</file>
+
+<file path=word/header1.xml><?xml version="1.0" encoding="utf-8"?>
+<w:hdr xmlns:wpc="http://schemas.microsoft.com/office/word/2010/wordprocessingCanvas" xmlns:cx="http://schemas.microsoft.com/office/drawing/2014/chartex" xmlns:cx1="http://schemas.microsoft.com/office/drawing/2015/9/8/chartex" xmlns:cx2="http://schemas.microsoft.com/office/drawing/2015/10/21/chartex" xmlns:cx3="http://schemas.microsoft.com/office/drawing/2016/5/9/chartex" xmlns:cx4="http://schemas.microsoft.com/office/drawing/2016/5/10/chartex" xmlns:cx5="http://schemas.microsoft.com/office/drawing/2016/5/11/chartex" xmlns:cx6="http://schemas.microsoft.com/office/drawing/2016/5/12/chartex" xmlns:cx7="http://schemas.microsoft.com/office/drawing/2016/5/13/chartex" xmlns:cx8="http://schemas.microsoft.com/office/drawing/2016/5/14/chartex" xmlns:mc="http://schemas.openxmlformats.org/markup-compatibility/2006" xmlns:aink="http://schemas.microsoft.com/office/drawing/2016/ink" xmlns:am3d="http://schemas.microsoft.com/office/drawing/2017/model3d" xmlns:o="urn:schemas-microsoft-com:office:office" xmlns:r="http://schemas.openxmlformats.org/officeDocument/2006/relationships" xmlns:m="http://schemas.openxmlformats.org/officeDocument/2006/math" xmlns:v="urn:schemas-microsoft-com:vml" xmlns:wp14="http://schemas.microsoft.com/office/word/2010/wordprocessingDrawing" xmlns:wp="http://schemas.openxmlformats.org/drawingml/2006/wordprocessingDrawing" xmlns:w10="urn:schemas-microsoft-com:office:word" xmlns:w="http://schemas.openxmlformats.org/wordprocessingml/2006/main" xmlns:w14="http://schemas.microsoft.com/office/word/2010/wordml" xmlns:w15="http://schemas.microsoft.com/office/word/2012/wordml" xmlns:w16cex="http://schemas.microsoft.com/office/word/2018/wordml/cex" xmlns:w16cid="http://schemas.microsoft.com/office/word/2016/wordml/cid" xmlns:w16="http://schemas.microsoft.com/office/word/2018/wordml" xmlns:w16se="http://schemas.microsoft.com/office/word/2015/wordml/symex" xmlns:wpg="http://schemas.microsoft.com/office/word/2010/wordprocessingGroup" xmlns:wpi="http://schemas.microsoft.com/office/word/2010/wordprocessingInk" xmlns:wne="http://schemas.microsoft.com/office/word/2006/wordml" xmlns:wps="http://schemas.microsoft.com/office/word/2010/wordprocessingShape" mc:Ignorable="w14 w15 w16se w16cid w16 w16cex wp14">
+  <w:p>
+    <w:pPr>
+      <w:pStyle w:val="Header"/>
+    </w:pPr>
+    <w:r>
+      <w:t>Nicholas Quinn (z5117408)</w:t>
+    </w:r>
+  </w:p>
+  <w:p>
+    <w:pPr>
+      <w:pStyle w:val="Header"/>
+    </w:pPr>
+  </w:p>
+</w:hdr>
 </file>
 
 <file path=word/numbering.xml><?xml version="1.0" encoding="utf-8"?>
@@ -5714,6 +6344,56 @@
     <w:unhideWhenUsed/>
     <w:rsid w:val="00CD093C"/>
   </w:style>
+  <w:style w:type="paragraph" w:styleId="Header">
+    <w:name w:val="header"/>
+    <w:basedOn w:val="Normal"/>
+    <w:link w:val="HeaderChar"/>
+    <w:uiPriority w:val="99"/>
+    <w:unhideWhenUsed/>
+    <w:rsid w:val="00D240DA"/>
+    <w:pPr>
+      <w:tabs>
+        <w:tab w:val="center" w:pos="4513"/>
+        <w:tab w:val="right" w:pos="9026"/>
+      </w:tabs>
+      <w:spacing w:after="0" w:line="240" w:lineRule="auto"/>
+    </w:pPr>
+  </w:style>
+  <w:style w:type="character" w:customStyle="1" w:styleId="HeaderChar">
+    <w:name w:val="Header Char"/>
+    <w:basedOn w:val="DefaultParagraphFont"/>
+    <w:link w:val="Header"/>
+    <w:uiPriority w:val="99"/>
+    <w:rsid w:val="00D240DA"/>
+    <w:rPr>
+      <w:lang w:val="de-DE"/>
+    </w:rPr>
+  </w:style>
+  <w:style w:type="paragraph" w:styleId="Footer">
+    <w:name w:val="footer"/>
+    <w:basedOn w:val="Normal"/>
+    <w:link w:val="FooterChar"/>
+    <w:uiPriority w:val="99"/>
+    <w:unhideWhenUsed/>
+    <w:rsid w:val="00D240DA"/>
+    <w:pPr>
+      <w:tabs>
+        <w:tab w:val="center" w:pos="4513"/>
+        <w:tab w:val="right" w:pos="9026"/>
+      </w:tabs>
+      <w:spacing w:after="0" w:line="240" w:lineRule="auto"/>
+    </w:pPr>
+  </w:style>
+  <w:style w:type="character" w:customStyle="1" w:styleId="FooterChar">
+    <w:name w:val="Footer Char"/>
+    <w:basedOn w:val="DefaultParagraphFont"/>
+    <w:link w:val="Footer"/>
+    <w:uiPriority w:val="99"/>
+    <w:rsid w:val="00D240DA"/>
+    <w:rPr>
+      <w:lang w:val="de-DE"/>
+    </w:rPr>
+  </w:style>
 </w:styles>
 </file>
 
@@ -6091,7 +6771,7 @@
     <b:MonthAccessed>11</b:MonthAccessed>
     <b:DayAccessed>16</b:DayAccessed>
     <b:URL>https://www.iihs.org/news/detail/new-studies-highlight-driver-confusion-about-automated-systems</b:URL>
-    <b:RefOrder>6</b:RefOrder>
+    <b:RefOrder>5</b:RefOrder>
   </b:Source>
   <b:Source>
     <b:Tag>BBC20</b:Tag>
@@ -6111,7 +6791,7 @@
     <b:MonthAccessed>11</b:MonthAccessed>
     <b:DayAccessed>16</b:DayAccessed>
     <b:URL>https://www.bbc.com/news/technology-53418069</b:URL>
-    <b:RefOrder>5</b:RefOrder>
+    <b:RefOrder>10</b:RefOrder>
   </b:Source>
   <b:Source>
     <b:Tag>Blo14</b:Tag>
@@ -6131,7 +6811,7 @@
     <b:MonthAccessed>11</b:MonthAccessed>
     <b:DayAccessed>16</b:DayAccessed>
     <b:URL>https://youtu.be/MO0vdNNzwxk?t=120</b:URL>
-    <b:RefOrder>11</b:RefOrder>
+    <b:RefOrder>8</b:RefOrder>
   </b:Source>
   <b:Source>
     <b:Tag>Tri18</b:Tag>
@@ -6156,7 +6836,7 @@
     <b:MonthAccessed>11</b:MonthAccessed>
     <b:DayAccessed>16</b:DayAccessed>
     <b:URL>https://thenextweb.com/artificial-intelligence/2018/12/11/elon-stokes-stupidity-by-driving-tesla-model-3-unsafely-on-60-minutes/</b:URL>
-    <b:RefOrder>9</b:RefOrder>
+    <b:RefOrder>6</b:RefOrder>
   </b:Source>
   <b:Source>
     <b:Tag>CBS18</b:Tag>
@@ -6176,7 +6856,7 @@
     <b:MonthAccessed>11</b:MonthAccessed>
     <b:DayAccessed>16</b:DayAccessed>
     <b:URL>https://www.cbsnews.com/video/elon-musk-says-teslas-autopilot-system-will-never-be-perfect/#x</b:URL>
-    <b:RefOrder>10</b:RefOrder>
+    <b:RefOrder>7</b:RefOrder>
   </b:Source>
   <b:Source>
     <b:Tag>Jas18</b:Tag>
@@ -6202,7 +6882,7 @@
     <b:MonthAccessed>11</b:MonthAccessed>
     <b:DayAccessed>17</b:DayAccessed>
     <b:URL>https://www.autosafety.org/wp-content/uploads/2018/05/CAS-and-CW-Letter-to-FTC-on-Tesla-Deceptive-Advertising.pdf</b:URL>
-    <b:RefOrder>18</b:RefOrder>
+    <b:RefOrder>9</b:RefOrder>
   </b:Source>
   <b:Source>
     <b:Tag>Nat16</b:Tag>
@@ -6222,7 +6902,7 @@
     <b:MonthAccessed>11</b:MonthAccessed>
     <b:DayAccessed>17</b:DayAccessed>
     <b:URL>https://www.ntsb.gov/news/events/Documents/2017-HWY16FH018-BMG-abstract.pdf</b:URL>
-    <b:RefOrder>12</b:RefOrder>
+    <b:RefOrder>13</b:RefOrder>
   </b:Source>
   <b:Source>
     <b:Tag>San17</b:Tag>
@@ -6247,7 +6927,7 @@
     <b:MonthAccessed>11</b:MonthAccessed>
     <b:DayAccessed>17</b:DayAccessed>
     <b:URL>https://www.ehstoday.com/safety/article/21919260/ntsb-fatal-crash-involving-tesla-autopilot-resulted-from-driver-errors-overreliance-on-automation</b:URL>
-    <b:RefOrder>13</b:RefOrder>
+    <b:RefOrder>14</b:RefOrder>
   </b:Source>
   <b:Source>
     <b:Tag>Kir16</b:Tag>
@@ -6272,7 +6952,7 @@
     <b:MonthAccessed>11</b:MonthAccessed>
     <b:DayAccessed>17</b:DayAccessed>
     <b:URL>https://finance.yahoo.com/news/tesla-germany-owners-understand-autopilot-220954859.html</b:URL>
-    <b:RefOrder>7</b:RefOrder>
+    <b:RefOrder>11</b:RefOrder>
   </b:Source>
   <b:Source>
     <b:Tag>DrK16</b:Tag>
@@ -6298,7 +6978,7 @@
     <b:MonthAccessed>11</b:MonthAccessed>
     <b:DayAccessed>17</b:DayAccessed>
     <b:URL>https://www.tesla.com/sites/default/files/blog_attachments/tesla_survey_autopilot_awareness.pdf</b:URL>
-    <b:RefOrder>8</b:RefOrder>
+    <b:RefOrder>12</b:RefOrder>
   </b:Source>
   <b:Source>
     <b:Tag>Tes16</b:Tag>
@@ -6342,7 +7022,7 @@
     <b:MonthAccessed>11</b:MonthAccessed>
     <b:DayAccessed>17</b:DayAccessed>
     <b:URL>https://youtu.be/oBIKikBmdN8?t=85</b:URL>
-    <b:RefOrder>14</b:RefOrder>
+    <b:RefOrder>15</b:RefOrder>
   </b:Source>
   <b:Source>
     <b:Tag>Ale19</b:Tag>
@@ -6367,7 +7047,7 @@
     <b:MonthAccessed>11</b:MonthAccessed>
     <b:DayAccessed>17</b:DayAccessed>
     <b:URL>https://www.wired.com/story/teslas-latest-autopilot-death-looks-like-prior-crash/</b:URL>
-    <b:RefOrder>15</b:RefOrder>
+    <b:RefOrder>16</b:RefOrder>
   </b:Source>
   <b:Source>
     <b:Tag>Mar18</b:Tag>
@@ -6392,7 +7072,7 @@
     <b:MonthAccessed>11</b:MonthAccessed>
     <b:DayAccessed>17</b:DayAccessed>
     <b:URL>https://www.businessinsider.com.au/tesla-model-s-with-autopilot-on-crashes-into-police-car-2018-5</b:URL>
-    <b:RefOrder>16</b:RefOrder>
+    <b:RefOrder>17</b:RefOrder>
   </b:Source>
   <b:Source>
     <b:Tag>Mar181</b:Tag>
@@ -6417,13 +7097,89 @@
     <b:MonthAccessed>11</b:MonthAccessed>
     <b:DayAccessed>17</b:DayAccessed>
     <b:URL>https://www.businessinsider.com.au/tesla-model-s-had-autopilot-engaged-during-crash-data-confirms-2018-5</b:URL>
-    <b:RefOrder>17</b:RefOrder>
+    <b:RefOrder>18</b:RefOrder>
+  </b:Source>
+  <b:Source>
+    <b:Tag>Mar182</b:Tag>
+    <b:SourceType>InternetSite</b:SourceType>
+    <b:Guid>{CAF5B148-F77E-4850-97E0-D32289A42B99}</b:Guid>
+    <b:Author>
+      <b:Author>
+        <b:NameList>
+          <b:Person>
+            <b:Last>Matousek</b:Last>
+            <b:First>Mark</b:First>
+          </b:Person>
+        </b:NameList>
+      </b:Author>
+    </b:Author>
+    <b:Title>The Tesla Model X that crashed into a barrier while in Autopilot sped up right before the accident, new report shows</b:Title>
+    <b:ProductionCompany>Business Insider</b:ProductionCompany>
+    <b:Year>2018</b:Year>
+    <b:Month>6</b:Month>
+    <b:Day>8</b:Day>
+    <b:YearAccessed>2020</b:YearAccessed>
+    <b:MonthAccessed>11</b:MonthAccessed>
+    <b:DayAccessed>17</b:DayAccessed>
+    <b:URL>https://www.businessinsider.com.au/tesla-model-x-in-fatal-autopilot-crash-sped-up-right-before-accident-2018-6</b:URL>
+    <b:RefOrder>19</b:RefOrder>
+  </b:Source>
+  <b:Source>
+    <b:Tag>Rob20</b:Tag>
+    <b:SourceType>InternetSite</b:SourceType>
+    <b:Guid>{8FD215D4-06C8-44F8-A8FA-93E52C034D47}</b:Guid>
+    <b:Author>
+      <b:Author>
+        <b:NameList>
+          <b:Person>
+            <b:Last>Stumpf</b:Last>
+            <b:First>Rob</b:First>
+          </b:Person>
+        </b:NameList>
+      </b:Author>
+    </b:Author>
+    <b:Title>Autopilot Blamed for Tesla's Crash Into Overturned Truck</b:Title>
+    <b:ProductionCompany>The Drive</b:ProductionCompany>
+    <b:Year>2020</b:Year>
+    <b:Month>6</b:Month>
+    <b:Day>1</b:Day>
+    <b:YearAccessed>2020</b:YearAccessed>
+    <b:MonthAccessed>11</b:MonthAccessed>
+    <b:DayAccessed>17</b:DayAccessed>
+    <b:URL>https://www.thedrive.com/news/33789/autopilot-blamed-for-teslas-crash-into-overturned-truck</b:URL>
+    <b:RefOrder>20</b:RefOrder>
+  </b:Source>
+  <b:Source>
+    <b:Tag>Dri20</b:Tag>
+    <b:SourceType>InternetSite</b:SourceType>
+    <b:Guid>{7FD9A505-46E4-4707-BCBE-4A85174AA387}</b:Guid>
+    <b:Author>
+      <b:Author>
+        <b:NameList>
+          <b:Person>
+            <b:Last>Canada</b:Last>
+            <b:First>Drive</b:First>
+            <b:Middle>Tesla</b:Middle>
+          </b:Person>
+        </b:NameList>
+      </b:Author>
+    </b:Author>
+    <b:Title>Tesla Model 3 crashes into overturned truck on highway</b:Title>
+    <b:ProductionCompany>Drive Tesla Canada on YouTube</b:ProductionCompany>
+    <b:Year>2020</b:Year>
+    <b:Month>6</b:Month>
+    <b:Day>1</b:Day>
+    <b:YearAccessed>2020</b:YearAccessed>
+    <b:MonthAccessed>11</b:MonthAccessed>
+    <b:DayAccessed>17</b:DayAccessed>
+    <b:URL>https://www.youtube.com/watch?v=LfmAG4dk-rU</b:URL>
+    <b:RefOrder>21</b:RefOrder>
   </b:Source>
 </b:Sources>
 </file>
 
 <file path=customXml/itemProps1.xml><?xml version="1.0" encoding="utf-8"?>
-<ds:datastoreItem xmlns:ds="http://schemas.openxmlformats.org/officeDocument/2006/customXml" ds:itemID="{C613E77D-136C-4259-9A0A-B2BA23699DA3}">
+<ds:datastoreItem xmlns:ds="http://schemas.openxmlformats.org/officeDocument/2006/customXml" ds:itemID="{F35E0720-47F0-49AF-A0C4-65B42435A28A}">
   <ds:schemaRefs>
     <ds:schemaRef ds:uri="http://schemas.openxmlformats.org/officeDocument/2006/bibliography"/>
   </ds:schemaRefs>

</xml_diff>

<commit_message>
done for the night, finally coming together
</commit_message>
<xml_diff>
--- a/ethics/company_case_study/draft_arguments.docx
+++ b/ethics/company_case_study/draft_arguments.docx
@@ -74,7 +74,19 @@
         <w:rPr>
           <w:lang w:val="en-US"/>
         </w:rPr>
-        <w:t xml:space="preserve"> [write introduction last]</w:t>
+        <w:t xml:space="preserve"> [write introduction last</w:t>
+      </w:r>
+      <w:r>
+        <w:rPr>
+          <w:lang w:val="en-US"/>
+        </w:rPr>
+        <w:t>, need to include that trolley problem and automation are issues for the future, then introduce the current problems which I will be talking about</w:t>
+      </w:r>
+      <w:r>
+        <w:rPr>
+          <w:lang w:val="en-US"/>
+        </w:rPr>
+        <w:t>]</w:t>
       </w:r>
     </w:p>
     <w:p>
@@ -790,20 +802,14 @@
         <w:rPr>
           <w:lang w:val="en-US"/>
         </w:rPr>
+        <w:lastRenderedPageBreak/>
         <w:t>This requirement of driver attentiveness has been, and continues to be, a huge issue in the public deployment of Autopilot software.</w:t>
       </w:r>
       <w:r>
         <w:rPr>
           <w:lang w:val="en-US"/>
         </w:rPr>
-        <w:t xml:space="preserve"> This is evident from the number of crashes and deaths that have </w:t>
-      </w:r>
-      <w:r>
-        <w:rPr>
-          <w:lang w:val="en-US"/>
-        </w:rPr>
-        <w:lastRenderedPageBreak/>
-        <w:t xml:space="preserve">occurred with Autopilot engaged. </w:t>
+        <w:t xml:space="preserve"> This is evident from the number of crashes and deaths that have occurred with Autopilot engaged. </w:t>
       </w:r>
       <w:r>
         <w:rPr>
@@ -830,7 +836,7 @@
             <w:rPr>
               <w:lang w:val="en-US"/>
             </w:rPr>
-            <w:instrText xml:space="preserve"> CITATION Nat16 \l 1033 </w:instrText>
+            <w:instrText xml:space="preserve">CITATION Nat16 \l 1033 </w:instrText>
           </w:r>
           <w:r>
             <w:rPr>
@@ -850,7 +856,7 @@
               <w:noProof/>
               <w:lang w:val="en-US"/>
             </w:rPr>
-            <w:t>[5]</w:t>
+            <w:t>[4]</w:t>
           </w:r>
           <w:r>
             <w:rPr>
@@ -885,7 +891,7 @@
             <w:rPr>
               <w:lang w:val="en-US"/>
             </w:rPr>
-            <w:instrText xml:space="preserve"> CITATION Nat16 \l 1033 </w:instrText>
+            <w:instrText xml:space="preserve">CITATION Nat16 \l 1033 </w:instrText>
           </w:r>
           <w:r>
             <w:rPr>
@@ -898,7 +904,7 @@
               <w:noProof/>
               <w:lang w:val="en-US"/>
             </w:rPr>
-            <w:t>[5]</w:t>
+            <w:t>[4]</w:t>
           </w:r>
           <w:r>
             <w:rPr>
@@ -947,7 +953,7 @@
               <w:noProof/>
               <w:lang w:val="en-US"/>
             </w:rPr>
-            <w:t>[6]</w:t>
+            <w:t>[5]</w:t>
           </w:r>
           <w:r>
             <w:rPr>
@@ -1058,7 +1064,16 @@
               <w:shd w:val="clear" w:color="auto" w:fill="FFFFFF"/>
               <w:lang w:val="en-US"/>
             </w:rPr>
-            <w:t xml:space="preserve"> [1]</w:t>
+            <w:t xml:space="preserve"> </w:t>
+          </w:r>
+          <w:r>
+            <w:rPr>
+              <w:rFonts w:cstheme="minorHAnsi"/>
+              <w:noProof/>
+              <w:shd w:val="clear" w:color="auto" w:fill="FFFFFF"/>
+              <w:lang w:val="en-US"/>
+            </w:rPr>
+            <w:t>[1]</w:t>
           </w:r>
           <w:r>
             <w:rPr>
@@ -1120,7 +1135,16 @@
               <w:shd w:val="clear" w:color="auto" w:fill="FFFFFF"/>
               <w:lang w:val="en-US"/>
             </w:rPr>
-            <w:t xml:space="preserve"> [4]</w:t>
+            <w:t xml:space="preserve"> </w:t>
+          </w:r>
+          <w:r>
+            <w:rPr>
+              <w:rFonts w:cstheme="minorHAnsi"/>
+              <w:noProof/>
+              <w:shd w:val="clear" w:color="auto" w:fill="FFFFFF"/>
+              <w:lang w:val="en-US"/>
+            </w:rPr>
+            <w:t>[6]</w:t>
           </w:r>
           <w:r>
             <w:rPr>
@@ -1234,7 +1258,7 @@
               <w:noProof/>
               <w:lang w:val="en-US"/>
             </w:rPr>
-            <w:t>[6]</w:t>
+            <w:t>[5]</w:t>
           </w:r>
           <w:r>
             <w:rPr>
@@ -1325,7 +1349,7 @@
               <w:noProof/>
               <w:lang w:val="en-US"/>
             </w:rPr>
-            <w:t>[4]</w:t>
+            <w:t>[6]</w:t>
           </w:r>
           <w:r>
             <w:rPr>
@@ -1380,7 +1404,7 @@
               <w:noProof/>
               <w:lang w:val="en-US"/>
             </w:rPr>
-            <w:t>[15]</w:t>
+            <w:t>[7]</w:t>
           </w:r>
           <w:r>
             <w:rPr>
@@ -1446,7 +1470,7 @@
               <w:noProof/>
               <w:lang w:val="en-US"/>
             </w:rPr>
-            <w:t>[16]</w:t>
+            <w:t>[8]</w:t>
           </w:r>
           <w:r>
             <w:rPr>
@@ -1460,7 +1484,7 @@
         <w:rPr>
           <w:lang w:val="en-AU"/>
         </w:rPr>
-        <w:t xml:space="preserve">. Other relevant crashes involving Autopilot and driver distraction include a spree of collisions with stationary vehicles, such as police cars </w:t>
+        <w:t xml:space="preserve">. Other relevant crashes involving Autopilot and driver distraction include collisions with stationary vehicles, such as police cars </w:t>
       </w:r>
       <w:sdt>
         <w:sdtPr>
@@ -1494,7 +1518,7 @@
               <w:noProof/>
               <w:lang w:val="en-US"/>
             </w:rPr>
-            <w:t>[17]</w:t>
+            <w:t>[9]</w:t>
           </w:r>
           <w:r>
             <w:rPr>
@@ -1542,7 +1566,7 @@
               <w:noProof/>
               <w:lang w:val="en-US"/>
             </w:rPr>
-            <w:t>[18]</w:t>
+            <w:t>[10]</w:t>
           </w:r>
           <w:r>
             <w:rPr>
@@ -1597,7 +1621,7 @@
               <w:noProof/>
               <w:lang w:val="en-US"/>
             </w:rPr>
-            <w:t>[19]</w:t>
+            <w:t>[11]</w:t>
           </w:r>
           <w:r>
             <w:rPr>
@@ -1652,7 +1676,7 @@
               <w:noProof/>
               <w:lang w:val="en-US"/>
             </w:rPr>
-            <w:t>[20]</w:t>
+            <w:t>[12]</w:t>
           </w:r>
           <w:r>
             <w:rPr>
@@ -1700,7 +1724,7 @@
               <w:noProof/>
               <w:lang w:val="en-US"/>
             </w:rPr>
-            <w:t>[21]</w:t>
+            <w:t>[13]</w:t>
           </w:r>
           <w:r>
             <w:rPr>
@@ -1739,179 +1763,470 @@
         <w:rPr>
           <w:lang w:val="en-AU"/>
         </w:rPr>
-        <w:t xml:space="preserve">Both the NTSB and Tesla’s own engineers requested </w:t>
+        <w:t xml:space="preserve">This obvious and persistent issue has not yet been adequately addressed despite </w:t>
+      </w:r>
+      <w:r>
+        <w:rPr>
+          <w:lang w:val="en-AU"/>
+        </w:rPr>
+        <w:t>the NTSB</w:t>
+      </w:r>
+      <w:r>
+        <w:rPr>
+          <w:lang w:val="en-AU"/>
+        </w:rPr>
+        <w:t xml:space="preserve"> calling for Tesla to “d</w:t>
+      </w:r>
+      <w:r>
+        <w:rPr>
+          <w:lang w:val="en-AU"/>
+        </w:rPr>
+        <w:t>evelop applications to more effectively sense the driver’s level of engagement and alert the driver when engagement is lacking</w:t>
+      </w:r>
+      <w:r>
+        <w:rPr>
+          <w:lang w:val="en-AU"/>
+        </w:rPr>
+        <w:t xml:space="preserve">” </w:t>
+      </w:r>
+      <w:r>
+        <w:rPr>
+          <w:lang w:val="en-AU"/>
+        </w:rPr>
+        <w:t xml:space="preserve">all the way </w:t>
+      </w:r>
+      <w:r>
+        <w:rPr>
+          <w:lang w:val="en-AU"/>
+        </w:rPr>
+        <w:t xml:space="preserve">back in 2017 </w:t>
+      </w:r>
+      <w:sdt>
+        <w:sdtPr>
+          <w:rPr>
+            <w:lang w:val="en-AU"/>
+          </w:rPr>
+          <w:id w:val="1627114717"/>
+          <w:citation/>
+        </w:sdtPr>
+        <w:sdtContent>
+          <w:r>
+            <w:rPr>
+              <w:lang w:val="en-AU"/>
+            </w:rPr>
+            <w:fldChar w:fldCharType="begin"/>
+          </w:r>
+          <w:r>
+            <w:rPr>
+              <w:lang w:val="en-US"/>
+            </w:rPr>
+            <w:instrText xml:space="preserve"> CITATION Nat16 \l 1033 </w:instrText>
+          </w:r>
+          <w:r>
+            <w:rPr>
+              <w:lang w:val="en-AU"/>
+            </w:rPr>
+            <w:fldChar w:fldCharType="separate"/>
+          </w:r>
+          <w:r>
+            <w:rPr>
+              <w:noProof/>
+              <w:lang w:val="en-US"/>
+            </w:rPr>
+            <w:t>[4]</w:t>
+          </w:r>
+          <w:r>
+            <w:rPr>
+              <w:lang w:val="en-AU"/>
+            </w:rPr>
+            <w:fldChar w:fldCharType="end"/>
+          </w:r>
+        </w:sdtContent>
+      </w:sdt>
+      <w:r>
+        <w:rPr>
+          <w:lang w:val="en-AU"/>
+        </w:rPr>
+        <w:t>. This sentiment was also backed by</w:t>
+      </w:r>
+      <w:r>
+        <w:rPr>
+          <w:lang w:val="en-AU"/>
+        </w:rPr>
+        <w:t xml:space="preserve"> Tesla’s own engineers</w:t>
+      </w:r>
+      <w:r>
+        <w:rPr>
+          <w:lang w:val="en-AU"/>
+        </w:rPr>
+        <w:t>, suggesting they implement eye-tracking software similar to Cadillac’s Super Cruise</w:t>
+      </w:r>
+      <w:sdt>
+        <w:sdtPr>
+          <w:rPr>
+            <w:lang w:val="en-AU"/>
+          </w:rPr>
+          <w:id w:val="1569001000"/>
+          <w:citation/>
+        </w:sdtPr>
+        <w:sdtContent>
+          <w:r>
+            <w:rPr>
+              <w:lang w:val="en-AU"/>
+            </w:rPr>
+            <w:fldChar w:fldCharType="begin"/>
+          </w:r>
+          <w:r>
+            <w:rPr>
+              <w:lang w:val="en-US"/>
+            </w:rPr>
+            <w:instrText xml:space="preserve"> CITATION Sea18 \l 1033 </w:instrText>
+          </w:r>
+          <w:r>
+            <w:rPr>
+              <w:lang w:val="en-AU"/>
+            </w:rPr>
+            <w:fldChar w:fldCharType="separate"/>
+          </w:r>
+          <w:r>
+            <w:rPr>
+              <w:noProof/>
+              <w:lang w:val="en-US"/>
+            </w:rPr>
+            <w:t xml:space="preserve"> </w:t>
+          </w:r>
+          <w:r>
+            <w:rPr>
+              <w:noProof/>
+              <w:lang w:val="en-US"/>
+            </w:rPr>
+            <w:t>[14]</w:t>
+          </w:r>
+          <w:r>
+            <w:rPr>
+              <w:lang w:val="en-AU"/>
+            </w:rPr>
+            <w:fldChar w:fldCharType="end"/>
+          </w:r>
+        </w:sdtContent>
+      </w:sdt>
+      <w:r>
+        <w:rPr>
+          <w:lang w:val="en-AU"/>
+        </w:rPr>
+        <w:t xml:space="preserve">, which was ranked the highest amongst 4 level-2 self-driving systems for driver engagement, </w:t>
+      </w:r>
+      <w:r>
+        <w:rPr>
+          <w:lang w:val="en-AU"/>
+        </w:rPr>
+        <w:t>compared to</w:t>
+      </w:r>
+      <w:r>
+        <w:rPr>
+          <w:lang w:val="en-AU"/>
+        </w:rPr>
+        <w:t xml:space="preserve"> Autopilot </w:t>
+      </w:r>
+      <w:r>
+        <w:rPr>
+          <w:lang w:val="en-AU"/>
+        </w:rPr>
+        <w:t>which scored the lo</w:t>
+      </w:r>
+      <w:r>
+        <w:rPr>
+          <w:lang w:val="en-AU"/>
+        </w:rPr>
+        <w:t>west</w:t>
+      </w:r>
+      <w:sdt>
+        <w:sdtPr>
+          <w:rPr>
+            <w:lang w:val="en-AU"/>
+          </w:rPr>
+          <w:id w:val="1366481661"/>
+          <w:citation/>
+        </w:sdtPr>
+        <w:sdtContent>
+          <w:r>
+            <w:rPr>
+              <w:lang w:val="en-AU"/>
+            </w:rPr>
+            <w:fldChar w:fldCharType="begin"/>
+          </w:r>
+          <w:r>
+            <w:rPr>
+              <w:lang w:val="en-US"/>
+            </w:rPr>
+            <w:instrText xml:space="preserve"> CITATION Pat18 \l 1033 </w:instrText>
+          </w:r>
+          <w:r>
+            <w:rPr>
+              <w:lang w:val="en-AU"/>
+            </w:rPr>
+            <w:fldChar w:fldCharType="separate"/>
+          </w:r>
+          <w:r>
+            <w:rPr>
+              <w:noProof/>
+              <w:lang w:val="en-US"/>
+            </w:rPr>
+            <w:t xml:space="preserve"> </w:t>
+          </w:r>
+          <w:r>
+            <w:rPr>
+              <w:noProof/>
+              <w:lang w:val="en-US"/>
+            </w:rPr>
+            <w:t>[15]</w:t>
+          </w:r>
+          <w:r>
+            <w:rPr>
+              <w:lang w:val="en-AU"/>
+            </w:rPr>
+            <w:fldChar w:fldCharType="end"/>
+          </w:r>
+        </w:sdtContent>
+      </w:sdt>
+      <w:r>
+        <w:rPr>
+          <w:lang w:val="en-AU"/>
+        </w:rPr>
+        <w:t xml:space="preserve">. </w:t>
+      </w:r>
+      <w:r>
+        <w:rPr>
+          <w:lang w:val="en-AU"/>
+        </w:rPr>
+        <w:t>This request was ignored by Tesla executives</w:t>
+      </w:r>
+      <w:r>
+        <w:rPr>
+          <w:lang w:val="en-AU"/>
+        </w:rPr>
+        <w:t>, who passed it off as ineffective</w:t>
+      </w:r>
+      <w:sdt>
+        <w:sdtPr>
+          <w:rPr>
+            <w:lang w:val="en-AU"/>
+          </w:rPr>
+          <w:id w:val="-1693914220"/>
+          <w:citation/>
+        </w:sdtPr>
+        <w:sdtContent>
+          <w:r>
+            <w:rPr>
+              <w:lang w:val="en-AU"/>
+            </w:rPr>
+            <w:fldChar w:fldCharType="begin"/>
+          </w:r>
+          <w:r>
+            <w:rPr>
+              <w:lang w:val="en-US"/>
+            </w:rPr>
+            <w:instrText xml:space="preserve"> CITATION Tec18 \l 1033 </w:instrText>
+          </w:r>
+          <w:r>
+            <w:rPr>
+              <w:lang w:val="en-AU"/>
+            </w:rPr>
+            <w:fldChar w:fldCharType="separate"/>
+          </w:r>
+          <w:r>
+            <w:rPr>
+              <w:noProof/>
+              <w:lang w:val="en-US"/>
+            </w:rPr>
+            <w:t xml:space="preserve"> </w:t>
+          </w:r>
+          <w:r>
+            <w:rPr>
+              <w:noProof/>
+              <w:lang w:val="en-US"/>
+            </w:rPr>
+            <w:t>[16]</w:t>
+          </w:r>
+          <w:r>
+            <w:rPr>
+              <w:lang w:val="en-AU"/>
+            </w:rPr>
+            <w:fldChar w:fldCharType="end"/>
+          </w:r>
+        </w:sdtContent>
+      </w:sdt>
+      <w:r>
+        <w:rPr>
+          <w:lang w:val="en-AU"/>
+        </w:rPr>
+        <w:t>.</w:t>
+      </w:r>
+      <w:r>
+        <w:rPr>
+          <w:lang w:val="en-AU"/>
+        </w:rPr>
+        <w:t xml:space="preserve"> These actions are </w:t>
+      </w:r>
+      <w:r>
+        <w:rPr>
+          <w:lang w:val="en-AU"/>
+        </w:rPr>
+        <w:t>a</w:t>
+      </w:r>
+      <w:r>
+        <w:rPr>
+          <w:lang w:val="en-AU"/>
+        </w:rPr>
+        <w:t xml:space="preserve"> clear violation of the Association for Computing Machinery’s Code of Ethics and Professional Conduct (ACM CoE), specifically the principle of avoiding harm, the responsibility </w:t>
+      </w:r>
+      <w:r>
+        <w:rPr>
+          <w:lang w:val="en-AU"/>
+        </w:rPr>
+        <w:t>to comprehensively analyse the risks of computer systems</w:t>
+      </w:r>
+      <w:r>
+        <w:rPr>
+          <w:lang w:val="en-AU"/>
+        </w:rPr>
+        <w:t>, and the responsibility to design and implement systems that are secure even when misused</w:t>
+      </w:r>
+      <w:sdt>
+        <w:sdtPr>
+          <w:rPr>
+            <w:lang w:val="en-AU"/>
+          </w:rPr>
+          <w:id w:val="-106885868"/>
+          <w:citation/>
+        </w:sdtPr>
+        <w:sdtContent>
+          <w:r>
+            <w:rPr>
+              <w:lang w:val="en-AU"/>
+            </w:rPr>
+            <w:fldChar w:fldCharType="begin"/>
+          </w:r>
+          <w:r>
+            <w:rPr>
+              <w:lang w:val="en-US"/>
+            </w:rPr>
+            <w:instrText xml:space="preserve"> CITATION ACM18 \l 1033 </w:instrText>
+          </w:r>
+          <w:r>
+            <w:rPr>
+              <w:lang w:val="en-AU"/>
+            </w:rPr>
+            <w:fldChar w:fldCharType="separate"/>
+          </w:r>
+          <w:r>
+            <w:rPr>
+              <w:noProof/>
+              <w:lang w:val="en-US"/>
+            </w:rPr>
+            <w:t xml:space="preserve"> </w:t>
+          </w:r>
+          <w:r>
+            <w:rPr>
+              <w:noProof/>
+              <w:lang w:val="en-US"/>
+            </w:rPr>
+            <w:t>[17]</w:t>
+          </w:r>
+          <w:r>
+            <w:rPr>
+              <w:lang w:val="en-AU"/>
+            </w:rPr>
+            <w:fldChar w:fldCharType="end"/>
+          </w:r>
+        </w:sdtContent>
+      </w:sdt>
+      <w:r>
+        <w:rPr>
+          <w:lang w:val="en-AU"/>
+        </w:rPr>
+        <w:t>.</w:t>
+      </w:r>
+      <w:r>
+        <w:rPr>
+          <w:lang w:val="en-AU"/>
+        </w:rPr>
+        <w:t xml:space="preserve"> </w:t>
       </w:r>
     </w:p>
     <w:p>
       <w:pPr>
-        <w:pStyle w:val="ListParagraph"/>
-        <w:numPr>
-          <w:ilvl w:val="0"/>
-          <w:numId w:val="15"/>
-        </w:numPr>
-        <w:rPr>
-          <w:lang w:val="en-AU"/>
-        </w:rPr>
-      </w:pPr>
-      <w:r>
-        <w:rPr>
-          <w:lang w:val="en-AU"/>
-        </w:rPr>
-        <w:t xml:space="preserve">ACM </w:t>
-      </w:r>
-      <w:proofErr w:type="spellStart"/>
-      <w:r>
-        <w:rPr>
-          <w:lang w:val="en-AU"/>
-        </w:rPr>
-        <w:t>CoE</w:t>
-      </w:r>
-      <w:proofErr w:type="spellEnd"/>
-      <w:r>
-        <w:rPr>
-          <w:lang w:val="en-AU"/>
-        </w:rPr>
-        <w:t xml:space="preserve"> principle 1.2 avoid </w:t>
-      </w:r>
-      <w:proofErr w:type="gramStart"/>
-      <w:r>
-        <w:rPr>
-          <w:lang w:val="en-AU"/>
-        </w:rPr>
-        <w:t>harm :</w:t>
-      </w:r>
-      <w:proofErr w:type="gramEnd"/>
-      <w:r>
-        <w:rPr>
-          <w:lang w:val="en-AU"/>
-        </w:rPr>
-        <w:t xml:space="preserve"> even though Tesla’s intentions may be to prevent crashes and save lives, it is clearly also leading to harm. The </w:t>
-      </w:r>
-      <w:proofErr w:type="spellStart"/>
-      <w:r>
-        <w:rPr>
-          <w:lang w:val="en-AU"/>
-        </w:rPr>
-        <w:t>CoE</w:t>
-      </w:r>
-      <w:proofErr w:type="spellEnd"/>
-      <w:r>
-        <w:rPr>
-          <w:lang w:val="en-AU"/>
-        </w:rPr>
-        <w:t xml:space="preserve"> states that when well intended actions lead to harm, the responsibility is </w:t>
-      </w:r>
+        <w:rPr>
+          <w:lang w:val="en-AU"/>
+        </w:rPr>
+      </w:pPr>
     </w:p>
     <w:p>
       <w:pPr>
-        <w:pStyle w:val="ListParagraph"/>
-        <w:numPr>
-          <w:ilvl w:val="0"/>
-          <w:numId w:val="15"/>
-        </w:numPr>
-        <w:rPr>
-          <w:lang w:val="en-AU"/>
-        </w:rPr>
-      </w:pPr>
-      <w:r>
-        <w:rPr>
-          <w:lang w:val="en-AU"/>
-        </w:rPr>
-        <w:t xml:space="preserve">ACM </w:t>
-      </w:r>
-      <w:proofErr w:type="spellStart"/>
-      <w:r>
-        <w:rPr>
-          <w:lang w:val="en-AU"/>
-        </w:rPr>
-        <w:t>CoE</w:t>
-      </w:r>
-      <w:proofErr w:type="spellEnd"/>
-      <w:r>
-        <w:rPr>
-          <w:lang w:val="en-AU"/>
+        <w:rPr>
+          <w:lang w:val="en-US"/>
+        </w:rPr>
+      </w:pPr>
+      <w:r>
+        <w:rPr>
+          <w:lang w:val="en-AU"/>
+        </w:rPr>
+        <w:lastRenderedPageBreak/>
+        <w:t>T</w:t>
+      </w:r>
+      <w:r>
+        <w:rPr>
+          <w:lang w:val="en-US"/>
+        </w:rPr>
+        <w:t xml:space="preserve">he </w:t>
+      </w:r>
+      <w:r>
+        <w:rPr>
+          <w:lang w:val="en-US"/>
+        </w:rPr>
+        <w:t xml:space="preserve">naturally leads onto the </w:t>
+      </w:r>
+      <w:r>
+        <w:rPr>
+          <w:lang w:val="en-US"/>
+        </w:rPr>
+        <w:t>second</w:t>
+      </w:r>
+      <w:r>
+        <w:rPr>
+          <w:lang w:val="en-US"/>
+        </w:rPr>
+        <w:t xml:space="preserve"> ethical issue, the naming and marketing of Autopilot</w:t>
+      </w:r>
+      <w:r>
+        <w:rPr>
+          <w:lang w:val="en-US"/>
+        </w:rPr>
+        <w:t xml:space="preserve">, </w:t>
+      </w:r>
+      <w:r>
+        <w:rPr>
+          <w:lang w:val="en-US"/>
+        </w:rPr>
+        <w:t>as it has a potentially compounding effect on the previous issue</w:t>
+      </w:r>
+      <w:r>
+        <w:rPr>
+          <w:lang w:val="en-US"/>
+        </w:rPr>
+        <w:t>.</w:t>
+      </w:r>
+      <w:r>
+        <w:rPr>
+          <w:lang w:val="en-US"/>
         </w:rPr>
         <w:t xml:space="preserve"> </w:t>
       </w:r>
       <w:r>
         <w:rPr>
-          <w:lang w:val="en-AU"/>
-        </w:rPr>
-        <w:t xml:space="preserve">professional responsibility 2.5 involves comprehensively evaluating the possible risks of a software systems </w:t>
-      </w:r>
-    </w:p>
-    <w:p>
-      <w:pPr>
-        <w:rPr>
-          <w:lang w:val="en-AU"/>
-        </w:rPr>
-      </w:pPr>
-      <w:r>
-        <w:rPr>
-          <w:lang w:val="en-AU"/>
-        </w:rPr>
-        <w:t xml:space="preserve">The fact is, Tesla can release statements saying the drivers are at fault because they aren’t keeping their hands on the wheel, but that doesn’t absolve them of their responsibilities. [try </w:t>
-      </w:r>
-      <w:proofErr w:type="gramStart"/>
-      <w:r>
-        <w:rPr>
-          <w:lang w:val="en-AU"/>
-        </w:rPr>
-        <w:t>cite</w:t>
-      </w:r>
-      <w:proofErr w:type="gramEnd"/>
-      <w:r>
-        <w:rPr>
-          <w:lang w:val="en-AU"/>
-        </w:rPr>
-        <w:t xml:space="preserve"> an ethical code here to do with computer science that states they shouldn’t just be making this excuse but instead implementing a better system, like the Cadillac one, reference that here]</w:t>
-      </w:r>
-    </w:p>
-    <w:p>
-      <w:pPr>
-        <w:rPr>
-          <w:lang w:val="en-AU"/>
-        </w:rPr>
-      </w:pPr>
-    </w:p>
-    <w:p>
-      <w:pPr>
-        <w:rPr>
-          <w:lang w:val="en-US"/>
-        </w:rPr>
-      </w:pPr>
-      <w:r>
-        <w:rPr>
-          <w:lang w:val="en-AU"/>
-        </w:rPr>
-        <w:t>Especially if they are going to test in the public</w:t>
-      </w:r>
-    </w:p>
-    <w:p>
-      <w:pPr>
-        <w:rPr>
-          <w:lang w:val="en-US"/>
-        </w:rPr>
-      </w:pPr>
-      <w:r>
-        <w:rPr>
-          <w:lang w:val="en-US"/>
-        </w:rPr>
-        <w:lastRenderedPageBreak/>
-        <w:t xml:space="preserve">This leads into the first ethical issue, which is deciding whether Tesla has done enough to educate and enforce safe use of their Autopilot software. </w:t>
-      </w:r>
-    </w:p>
-    <w:p>
-      <w:pPr>
-        <w:rPr>
-          <w:lang w:val="en-US"/>
-        </w:rPr>
-      </w:pPr>
-      <w:r>
-        <w:rPr>
-          <w:lang w:val="en-US"/>
-        </w:rPr>
-        <w:t>This leads into the first ethical issue, the naming and marketing of Autopilot.</w:t>
+          <w:lang w:val="en-US"/>
+        </w:rPr>
+        <w:t>It is</w:t>
       </w:r>
       <w:r>
         <w:rPr>
@@ -1923,19 +2238,19 @@
         <w:rPr>
           <w:lang w:val="en-US"/>
         </w:rPr>
-        <w:t>It is</w:t>
-      </w:r>
-      <w:r>
-        <w:rPr>
-          <w:lang w:val="en-US"/>
-        </w:rPr>
-        <w:t xml:space="preserve"> </w:t>
-      </w:r>
-      <w:r>
-        <w:rPr>
-          <w:lang w:val="en-US"/>
-        </w:rPr>
-        <w:t>misleading to call these packages Autopilot and Full Self-Driving, as the former implies it is an autonomous piloting software, and the latter a feature complete self-driving software.</w:t>
+        <w:t>misleading to call the</w:t>
+      </w:r>
+      <w:r>
+        <w:rPr>
+          <w:lang w:val="en-US"/>
+        </w:rPr>
+        <w:t xml:space="preserve"> Autopilot</w:t>
+      </w:r>
+      <w:r>
+        <w:rPr>
+          <w:lang w:val="en-US"/>
+        </w:rPr>
+        <w:t xml:space="preserve"> packages Autopilot and Full Self-Driving, as the former implies it is an autonomous piloting software, and the latter a feature complete self-driving software.</w:t>
       </w:r>
       <w:r>
         <w:rPr>
@@ -1975,7 +2290,7 @@
               <w:noProof/>
               <w:lang w:val="en-US"/>
             </w:rPr>
-            <w:t>[7]</w:t>
+            <w:t>[18]</w:t>
           </w:r>
           <w:r>
             <w:rPr>
@@ -2036,7 +2351,7 @@
               <w:noProof/>
               <w:lang w:val="en-US"/>
             </w:rPr>
-            <w:t>[8]</w:t>
+            <w:t>[19]</w:t>
           </w:r>
           <w:r>
             <w:rPr>
@@ -2084,7 +2399,7 @@
               <w:noProof/>
               <w:lang w:val="en-US"/>
             </w:rPr>
-            <w:t>[9]</w:t>
+            <w:t>[20]</w:t>
           </w:r>
           <w:r>
             <w:rPr>
@@ -2132,7 +2447,7 @@
               <w:noProof/>
               <w:lang w:val="en-US"/>
             </w:rPr>
-            <w:t>[10]</w:t>
+            <w:t>[21]</w:t>
           </w:r>
           <w:r>
             <w:rPr>
@@ -2193,7 +2508,7 @@
               <w:noProof/>
               <w:lang w:val="en-US"/>
             </w:rPr>
-            <w:t>[11]</w:t>
+            <w:t>[22]</w:t>
           </w:r>
           <w:r>
             <w:rPr>
@@ -2241,7 +2556,7 @@
               <w:noProof/>
               <w:lang w:val="en-US"/>
             </w:rPr>
-            <w:t>[12]</w:t>
+            <w:t>[23]</w:t>
           </w:r>
           <w:r>
             <w:rPr>
@@ -2256,6 +2571,12 @@
           <w:lang w:val="en-US"/>
         </w:rPr>
         <w:t>.</w:t>
+      </w:r>
+      <w:r>
+        <w:rPr>
+          <w:lang w:val="en-US"/>
+        </w:rPr>
+        <w:t xml:space="preserve"> </w:t>
       </w:r>
     </w:p>
     <w:p>
@@ -2322,7 +2643,7 @@
               <w:noProof/>
               <w:lang w:val="en-US"/>
             </w:rPr>
-            <w:t>[13]</w:t>
+            <w:t>[24]</w:t>
           </w:r>
           <w:r>
             <w:rPr>
@@ -2377,7 +2698,7 @@
               <w:noProof/>
               <w:lang w:val="en-US"/>
             </w:rPr>
-            <w:t>[14]</w:t>
+            <w:t>[25]</w:t>
           </w:r>
           <w:r>
             <w:rPr>
@@ -2391,7 +2712,200 @@
         <w:rPr>
           <w:lang w:val="en-US"/>
         </w:rPr>
-        <w:t>. It should definitely be noted that 7% of Tesla owners still thought Autopilot meant fully autonomous, not requiring any driver supervision, which contradicts an implied figure of 2% from the earlier questions (100%-98%=2%), questioning the reliability of the answers.</w:t>
+        <w:t xml:space="preserve">. It should definitely be noted that 7% of Tesla owners still thought Autopilot meant fully autonomous, not requiring any driver supervision, which </w:t>
+      </w:r>
+      <w:r>
+        <w:rPr>
+          <w:lang w:val="en-US"/>
+        </w:rPr>
+        <w:t>may not seem like much at first, but considering there are over 800,000 Autopilot enabled vehicles, which have together driven over 3.3 billion miles</w:t>
+      </w:r>
+      <w:sdt>
+        <w:sdtPr>
+          <w:rPr>
+            <w:lang w:val="en-US"/>
+          </w:rPr>
+          <w:id w:val="-1175033328"/>
+          <w:citation/>
+        </w:sdtPr>
+        <w:sdtContent>
+          <w:r>
+            <w:rPr>
+              <w:lang w:val="en-US"/>
+            </w:rPr>
+            <w:fldChar w:fldCharType="begin"/>
+          </w:r>
+          <w:r>
+            <w:rPr>
+              <w:lang w:val="en-US"/>
+            </w:rPr>
+            <w:instrText xml:space="preserve"> CITATION Lex20 \l 1033 </w:instrText>
+          </w:r>
+          <w:r>
+            <w:rPr>
+              <w:lang w:val="en-US"/>
+            </w:rPr>
+            <w:fldChar w:fldCharType="separate"/>
+          </w:r>
+          <w:r>
+            <w:rPr>
+              <w:noProof/>
+              <w:lang w:val="en-US"/>
+            </w:rPr>
+            <w:t xml:space="preserve"> </w:t>
+          </w:r>
+          <w:r>
+            <w:rPr>
+              <w:noProof/>
+              <w:lang w:val="en-US"/>
+            </w:rPr>
+            <w:t>[26]</w:t>
+          </w:r>
+          <w:r>
+            <w:rPr>
+              <w:lang w:val="en-US"/>
+            </w:rPr>
+            <w:fldChar w:fldCharType="end"/>
+          </w:r>
+        </w:sdtContent>
+      </w:sdt>
+      <w:r>
+        <w:rPr>
+          <w:lang w:val="en-US"/>
+        </w:rPr>
+        <w:t>, that’s a lot of unsupervised Autopilot driving</w:t>
+      </w:r>
+      <w:r>
+        <w:rPr>
+          <w:lang w:val="en-US"/>
+        </w:rPr>
+        <w:t>.</w:t>
+      </w:r>
+      <w:r>
+        <w:rPr>
+          <w:lang w:val="en-US"/>
+        </w:rPr>
+        <w:t xml:space="preserve"> From a deontological perspective, in which morality is determined by the principle of the action itself and not its consequences, </w:t>
+      </w:r>
+      <w:r>
+        <w:rPr>
+          <w:lang w:val="en-US"/>
+        </w:rPr>
+        <w:t>it doesn’t matter whether or not Tesla owners mostly understand the limitations of Autopilot,</w:t>
+      </w:r>
+      <w:r>
+        <w:rPr>
+          <w:lang w:val="en-US"/>
+        </w:rPr>
+        <w:t xml:space="preserve"> </w:t>
+      </w:r>
+      <w:r>
+        <w:rPr>
+          <w:lang w:val="en-US"/>
+        </w:rPr>
+        <w:t>but rather that Tesla</w:t>
+      </w:r>
+      <w:r>
+        <w:rPr>
+          <w:lang w:val="en-US"/>
+        </w:rPr>
+        <w:t>, on principle,</w:t>
+      </w:r>
+      <w:r>
+        <w:rPr>
+          <w:lang w:val="en-US"/>
+        </w:rPr>
+        <w:t xml:space="preserve"> is being </w:t>
+      </w:r>
+      <w:r>
+        <w:rPr>
+          <w:lang w:val="en-US"/>
+        </w:rPr>
+        <w:t>deceptive</w:t>
+      </w:r>
+      <w:r>
+        <w:rPr>
+          <w:lang w:val="en-US"/>
+        </w:rPr>
+        <w:t xml:space="preserve">. This is another clear breach of the ACM CoE, </w:t>
+      </w:r>
+      <w:r>
+        <w:rPr>
+          <w:lang w:val="en-US"/>
+        </w:rPr>
+        <w:t>including</w:t>
+      </w:r>
+      <w:r>
+        <w:rPr>
+          <w:lang w:val="en-US"/>
+        </w:rPr>
+        <w:t xml:space="preserve"> principle 1.3, which is concerned with being honest and trustworthy, and responsibility 2.7, which entails fostering public awareness and understanding of software systems, </w:t>
+      </w:r>
+      <w:r>
+        <w:rPr>
+          <w:lang w:val="en-US"/>
+        </w:rPr>
+        <w:t>especially</w:t>
+      </w:r>
+      <w:r>
+        <w:rPr>
+          <w:lang w:val="en-US"/>
+        </w:rPr>
+        <w:t xml:space="preserve"> their limitations</w:t>
+      </w:r>
+      <w:r>
+        <w:rPr>
+          <w:lang w:val="en-US"/>
+        </w:rPr>
+        <w:t xml:space="preserve"> </w:t>
+      </w:r>
+      <w:sdt>
+        <w:sdtPr>
+          <w:rPr>
+            <w:lang w:val="en-US"/>
+          </w:rPr>
+          <w:id w:val="-824500499"/>
+          <w:citation/>
+        </w:sdtPr>
+        <w:sdtContent>
+          <w:r>
+            <w:rPr>
+              <w:lang w:val="en-US"/>
+            </w:rPr>
+            <w:fldChar w:fldCharType="begin"/>
+          </w:r>
+          <w:r>
+            <w:rPr>
+              <w:lang w:val="en-US"/>
+            </w:rPr>
+            <w:instrText xml:space="preserve"> CITATION ACM18 \l 1033 </w:instrText>
+          </w:r>
+          <w:r>
+            <w:rPr>
+              <w:lang w:val="en-US"/>
+            </w:rPr>
+            <w:fldChar w:fldCharType="separate"/>
+          </w:r>
+          <w:r>
+            <w:rPr>
+              <w:noProof/>
+              <w:lang w:val="en-US"/>
+            </w:rPr>
+            <w:t>[17]</w:t>
+          </w:r>
+          <w:r>
+            <w:rPr>
+              <w:lang w:val="en-US"/>
+            </w:rPr>
+            <w:fldChar w:fldCharType="end"/>
+          </w:r>
+        </w:sdtContent>
+      </w:sdt>
+      <w:r>
+        <w:rPr>
+          <w:lang w:val="en-US"/>
+        </w:rPr>
+        <w:t xml:space="preserve">. </w:t>
       </w:r>
     </w:p>
     <w:p>
@@ -2560,7 +3074,7 @@
               <w:noProof/>
               <w:lang w:val="en-US"/>
             </w:rPr>
-            <w:t>[7]</w:t>
+            <w:t>[18]</w:t>
           </w:r>
           <w:r>
             <w:rPr>
@@ -2726,7 +3240,7 @@
               <w:noProof/>
               <w:lang w:val="en-US"/>
             </w:rPr>
-            <w:t>[14]</w:t>
+            <w:t>[25]</w:t>
           </w:r>
           <w:r>
             <w:rPr>
@@ -2786,50 +3300,318 @@
           <w:lang w:val="en-AU"/>
         </w:rPr>
         <w:lastRenderedPageBreak/>
-        <w:t xml:space="preserve">The distribution of Autopilot to the public is not all bad, however. </w:t>
-      </w:r>
-      <w:r>
-        <w:rPr>
-          <w:lang w:val="en-AU"/>
-        </w:rPr>
-        <w:t xml:space="preserve">[show how Tesla’s also prevent crashes and save </w:t>
-      </w:r>
-      <w:proofErr w:type="gramStart"/>
-      <w:r>
-        <w:rPr>
-          <w:lang w:val="en-AU"/>
-        </w:rPr>
-        <w:t>lives, and</w:t>
-      </w:r>
-      <w:proofErr w:type="gramEnd"/>
-      <w:r>
-        <w:rPr>
-          <w:lang w:val="en-AU"/>
-        </w:rPr>
-        <w:t xml:space="preserve"> cite some valid safety statistics]</w:t>
-      </w:r>
-      <w:r>
-        <w:rPr>
-          <w:lang w:val="en-AU"/>
-        </w:rPr>
-        <w:t>.</w:t>
+        <w:t>The distribution of Autopilot to the public is not all bad, however.</w:t>
+      </w:r>
+      <w:r>
+        <w:rPr>
+          <w:lang w:val="en-AU"/>
+        </w:rPr>
+        <w:t xml:space="preserve"> Despite the aforementioned crashes, Tesla’s that are driving with Autopilot enabled are reported </w:t>
+      </w:r>
+      <w:r>
+        <w:rPr>
+          <w:lang w:val="en-AU"/>
+        </w:rPr>
+        <w:t xml:space="preserve">to only have an accident every 4.53 million miles, </w:t>
+      </w:r>
+      <w:r>
+        <w:rPr>
+          <w:lang w:val="en-AU"/>
+        </w:rPr>
+        <w:t>whereas</w:t>
+      </w:r>
+      <w:r>
+        <w:rPr>
+          <w:lang w:val="en-AU"/>
+        </w:rPr>
+        <w:t xml:space="preserve"> the US average is every 479,000 miles, </w:t>
+      </w:r>
+      <w:r>
+        <w:rPr>
+          <w:lang w:val="en-AU"/>
+        </w:rPr>
+        <w:t>a rate of</w:t>
+      </w:r>
+      <w:r>
+        <w:rPr>
+          <w:lang w:val="en-AU"/>
+        </w:rPr>
+        <w:t xml:space="preserve"> almost 10 times less</w:t>
+      </w:r>
+      <w:r>
+        <w:rPr>
+          <w:lang w:val="en-AU"/>
+        </w:rPr>
+        <w:t xml:space="preserve"> </w:t>
+      </w:r>
+      <w:r>
+        <w:rPr>
+          <w:lang w:val="en-AU"/>
+        </w:rPr>
+        <w:t>(see figure 4)</w:t>
+      </w:r>
+      <w:r>
+        <w:rPr>
+          <w:lang w:val="en-AU"/>
+        </w:rPr>
+        <w:t xml:space="preserve"> </w:t>
+      </w:r>
+      <w:sdt>
+        <w:sdtPr>
+          <w:rPr>
+            <w:lang w:val="en-AU"/>
+          </w:rPr>
+          <w:id w:val="33320567"/>
+          <w:citation/>
+        </w:sdtPr>
+        <w:sdtContent>
+          <w:r>
+            <w:rPr>
+              <w:lang w:val="en-AU"/>
+            </w:rPr>
+            <w:fldChar w:fldCharType="begin"/>
+          </w:r>
+          <w:r>
+            <w:rPr>
+              <w:lang w:val="en-US"/>
+            </w:rPr>
+            <w:instrText xml:space="preserve"> CITATION Zac20 \l 1033 </w:instrText>
+          </w:r>
+          <w:r>
+            <w:rPr>
+              <w:lang w:val="en-AU"/>
+            </w:rPr>
+            <w:fldChar w:fldCharType="separate"/>
+          </w:r>
+          <w:r>
+            <w:rPr>
+              <w:noProof/>
+              <w:lang w:val="en-US"/>
+            </w:rPr>
+            <w:t>[27]</w:t>
+          </w:r>
+          <w:r>
+            <w:rPr>
+              <w:lang w:val="en-AU"/>
+            </w:rPr>
+            <w:fldChar w:fldCharType="end"/>
+          </w:r>
+        </w:sdtContent>
+      </w:sdt>
+      <w:r>
+        <w:rPr>
+          <w:lang w:val="en-AU"/>
+        </w:rPr>
+        <w:t xml:space="preserve">. </w:t>
+      </w:r>
+      <w:r>
+        <w:rPr>
+          <w:lang w:val="en-AU"/>
+        </w:rPr>
+        <w:t>Whilst it is unlikely that this data is completely reliable from a statistical perspective,</w:t>
+      </w:r>
+      <w:r>
+        <w:rPr>
+          <w:lang w:val="en-AU"/>
+        </w:rPr>
+        <w:t xml:space="preserve"> the general trend of Autopilot accidents decreasing over the past couple of years, and the difference in accident rates between Tesla’s using Autopilot compared to those which aren’t</w:t>
+      </w:r>
+      <w:r>
+        <w:rPr>
+          <w:lang w:val="en-AU"/>
+        </w:rPr>
+        <w:t xml:space="preserve">, at least reveals </w:t>
+      </w:r>
+      <w:r>
+        <w:rPr>
+          <w:lang w:val="en-AU"/>
+        </w:rPr>
+        <w:t xml:space="preserve">that it does reduce accidents by 1/3 </w:t>
+      </w:r>
+      <w:r>
+        <w:rPr>
+          <w:lang w:val="en-AU"/>
+        </w:rPr>
+        <w:t xml:space="preserve">purely </w:t>
+      </w:r>
+      <w:r>
+        <w:rPr>
+          <w:lang w:val="en-AU"/>
+        </w:rPr>
+        <w:t>amongst Tesla’s.</w:t>
       </w:r>
     </w:p>
     <w:p>
       <w:pPr>
-        <w:rPr>
-          <w:lang w:val="en-AU"/>
-        </w:rPr>
-      </w:pPr>
-      <w:r>
-        <w:rPr>
-          <w:lang w:val="en-AU"/>
-        </w:rPr>
-        <w:t>Conclusion:</w:t>
+        <w:keepNext/>
+      </w:pPr>
+      <w:r>
+        <w:rPr>
+          <w:noProof/>
+        </w:rPr>
+        <w:drawing>
+          <wp:inline distT="0" distB="0" distL="0" distR="0" wp14:anchorId="01AACBD1" wp14:editId="1691002A">
+            <wp:extent cx="5731510" cy="5098415"/>
+            <wp:effectExtent l="0" t="0" r="2540" b="6985"/>
+            <wp:docPr id="4" name="Picture 4"/>
+            <wp:cNvGraphicFramePr>
+              <a:graphicFrameLocks xmlns:a="http://schemas.openxmlformats.org/drawingml/2006/main" noChangeAspect="1"/>
+            </wp:cNvGraphicFramePr>
+            <a:graphic xmlns:a="http://schemas.openxmlformats.org/drawingml/2006/main">
+              <a:graphicData uri="http://schemas.openxmlformats.org/drawingml/2006/picture">
+                <pic:pic xmlns:pic="http://schemas.openxmlformats.org/drawingml/2006/picture">
+                  <pic:nvPicPr>
+                    <pic:cNvPr id="1" name=""/>
+                    <pic:cNvPicPr/>
+                  </pic:nvPicPr>
+                  <pic:blipFill>
+                    <a:blip r:embed="rId11"/>
+                    <a:stretch>
+                      <a:fillRect/>
+                    </a:stretch>
+                  </pic:blipFill>
+                  <pic:spPr>
+                    <a:xfrm>
+                      <a:off x="0" y="0"/>
+                      <a:ext cx="5731510" cy="5098415"/>
+                    </a:xfrm>
+                    <a:prstGeom prst="rect">
+                      <a:avLst/>
+                    </a:prstGeom>
+                  </pic:spPr>
+                </pic:pic>
+              </a:graphicData>
+            </a:graphic>
+          </wp:inline>
+        </w:drawing>
       </w:r>
     </w:p>
     <w:p>
       <w:pPr>
+        <w:pStyle w:val="Caption"/>
+        <w:rPr>
+          <w:lang w:val="en-AU"/>
+        </w:rPr>
+      </w:pPr>
+      <w:r>
+        <w:rPr>
+          <w:lang w:val="en-AU"/>
+        </w:rPr>
+        <w:t xml:space="preserve">Figure </w:t>
+      </w:r>
+      <w:r>
+        <w:fldChar w:fldCharType="begin"/>
+      </w:r>
+      <w:r>
+        <w:rPr>
+          <w:lang w:val="en-AU"/>
+        </w:rPr>
+        <w:instrText xml:space="preserve"> SEQ Figure \* ARABIC </w:instrText>
+      </w:r>
+      <w:r>
+        <w:fldChar w:fldCharType="separate"/>
+      </w:r>
+      <w:r>
+        <w:rPr>
+          <w:noProof/>
+          <w:lang w:val="en-AU"/>
+        </w:rPr>
+        <w:t>4</w:t>
+      </w:r>
+      <w:r>
+        <w:fldChar w:fldCharType="end"/>
+      </w:r>
+      <w:r>
+        <w:rPr>
+          <w:lang w:val="en-AU"/>
+        </w:rPr>
+        <w:t>: Tesla Autopilot Safety Statistics, by CleanTechnica</w:t>
+      </w:r>
+      <w:sdt>
+        <w:sdtPr>
+          <w:id w:val="-178190119"/>
+          <w:citation/>
+        </w:sdtPr>
+        <w:sdtContent>
+          <w:r>
+            <w:fldChar w:fldCharType="begin"/>
+          </w:r>
+          <w:r>
+            <w:rPr>
+              <w:lang w:val="en-US"/>
+            </w:rPr>
+            <w:instrText xml:space="preserve"> CITATION Zac20 \l 1033 </w:instrText>
+          </w:r>
+          <w:r>
+            <w:fldChar w:fldCharType="separate"/>
+          </w:r>
+          <w:r>
+            <w:rPr>
+              <w:noProof/>
+              <w:lang w:val="en-US"/>
+            </w:rPr>
+            <w:t xml:space="preserve"> </w:t>
+          </w:r>
+          <w:r>
+            <w:rPr>
+              <w:noProof/>
+              <w:lang w:val="en-US"/>
+            </w:rPr>
+            <w:t>[27]</w:t>
+          </w:r>
+          <w:r>
+            <w:fldChar w:fldCharType="end"/>
+          </w:r>
+        </w:sdtContent>
+      </w:sdt>
+    </w:p>
+    <w:p>
+      <w:pPr>
+        <w:rPr>
+          <w:lang w:val="en-AU"/>
+        </w:rPr>
+      </w:pPr>
+    </w:p>
+    <w:p>
+      <w:pPr>
+        <w:rPr>
+          <w:lang w:val="en-AU"/>
+        </w:rPr>
+      </w:pPr>
+      <w:r>
+        <w:rPr>
+          <w:lang w:val="en-AU"/>
+        </w:rPr>
+        <w:t xml:space="preserve"> </w:t>
+      </w:r>
+      <w:r>
+        <w:rPr>
+          <w:lang w:val="en-AU"/>
+        </w:rPr>
+        <w:t>[show how Tesla’s also prevent crashes and save lives, and cite some valid safety statistics]</w:t>
+      </w:r>
+      <w:r>
+        <w:rPr>
+          <w:lang w:val="en-AU"/>
+        </w:rPr>
+        <w:t>.</w:t>
+      </w:r>
+    </w:p>
+    <w:p>
+      <w:pPr>
+        <w:rPr>
+          <w:lang w:val="en-AU"/>
+        </w:rPr>
+      </w:pPr>
+      <w:r>
+        <w:rPr>
+          <w:lang w:val="en-AU"/>
+        </w:rPr>
+        <w:t>Conclusion:</w:t>
+      </w:r>
+    </w:p>
+    <w:p>
+      <w:pPr>
         <w:rPr>
           <w:lang w:val="en-AU"/>
         </w:rPr>
@@ -2844,7 +3626,14 @@
         <w:rPr>
           <w:lang w:val="en-AU"/>
         </w:rPr>
-        <w:t xml:space="preserve">There doesn’t seem to be a clear intention on Tesla’s part to be ethical [not adhering to ACM], they seem more concerned with merely getting their tech in the hands of the public. Acting ethical will become even more so important as self-driving software approaches the higher levels of autonomy, and so I advise not investing until these issues are redressed and they show a clear intention of being ethical.  </w:t>
+        <w:t xml:space="preserve">There doesn’t seem to be a clear intention on Tesla’s part to be ethical [not adhering to ACM], they seem more concerned with merely getting their tech in the hands of the public. Acting ethical will become even more so </w:t>
+      </w:r>
+      <w:r>
+        <w:rPr>
+          <w:lang w:val="en-AU"/>
+        </w:rPr>
+        <w:lastRenderedPageBreak/>
+        <w:t xml:space="preserve">important as self-driving software approaches the higher levels of autonomy, and so I advise not investing until these issues are redressed and they show a clear intention of being ethical.  </w:t>
       </w:r>
     </w:p>
     <w:sdt>
@@ -2915,7 +3704,7 @@
               </w:tblGrid>
               <w:tr>
                 <w:trPr>
-                  <w:divId w:val="411896976"/>
+                  <w:divId w:val="1847481604"/>
                   <w:tblCellSpacing w:w="15" w:type="dxa"/>
                 </w:trPr>
                 <w:tc>
@@ -2970,7 +3759,7 @@
               </w:tr>
               <w:tr>
                 <w:trPr>
-                  <w:divId w:val="411896976"/>
+                  <w:divId w:val="1847481604"/>
                   <w:tblCellSpacing w:w="15" w:type="dxa"/>
                 </w:trPr>
                 <w:tc>
@@ -3020,7 +3809,7 @@
               </w:tr>
               <w:tr>
                 <w:trPr>
-                  <w:divId w:val="411896976"/>
+                  <w:divId w:val="1847481604"/>
                   <w:tblCellSpacing w:w="15" w:type="dxa"/>
                 </w:trPr>
                 <w:tc>
@@ -3070,7 +3859,7 @@
               </w:tr>
               <w:tr>
                 <w:trPr>
-                  <w:divId w:val="411896976"/>
+                  <w:divId w:val="1847481604"/>
                   <w:tblCellSpacing w:w="15" w:type="dxa"/>
                 </w:trPr>
                 <w:tc>
@@ -3113,14 +3902,14 @@
                         <w:noProof/>
                         <w:lang w:val="en-US"/>
                       </w:rPr>
-                      <w:t>Tesla, "A Tragic Loss," Tesla, 30 6 2016. [Online]. Available: https://www.tesla.com/en_AU/blog/tragic-loss?redirect=no. [Accessed 17 11 2020].</w:t>
+                      <w:t>National Transport Safety Board, "Collision between a Car Operating with Automated Vehicle Control Systems and a Tractor-Semitrailer Truck," National Transport Safety Board, 12 9 2017. [Online]. Available: https://www.ntsb.gov/news/events/Documents/2017-HWY16FH018-BMG-abstract.pdf. [Accessed 17 11 2020].</w:t>
                     </w:r>
                   </w:p>
                 </w:tc>
               </w:tr>
               <w:tr>
                 <w:trPr>
-                  <w:divId w:val="411896976"/>
+                  <w:divId w:val="1847481604"/>
                   <w:tblCellSpacing w:w="15" w:type="dxa"/>
                 </w:trPr>
                 <w:tc>
@@ -3163,14 +3952,14 @@
                         <w:noProof/>
                         <w:lang w:val="en-US"/>
                       </w:rPr>
-                      <w:t>National Transport Safety Board, "Collision between a Car Operating with Automated Vehicle Control Systems and a Tractor-Semitrailer Truck," National Transport Safety Board, 7 5 2016. [Online]. Available: https://www.ntsb.gov/news/events/Documents/2017-HWY16FH018-BMG-abstract.pdf. [Accessed 17 11 2020].</w:t>
+                      <w:t>S. Smith, "NTSB: Fatal Crash Involving Tesla Autopilot Resulted from Driver Errors, Overreliance on Automation," EHS Today, 14 9 2017. [Online]. Available: https://www.ehstoday.com/safety/article/21919260/ntsb-fatal-crash-involving-tesla-autopilot-resulted-from-driver-errors-overreliance-on-automation. [Accessed 17 11 2020].</w:t>
                     </w:r>
                   </w:p>
                 </w:tc>
               </w:tr>
               <w:tr>
                 <w:trPr>
-                  <w:divId w:val="411896976"/>
+                  <w:divId w:val="1847481604"/>
                   <w:tblCellSpacing w:w="15" w:type="dxa"/>
                 </w:trPr>
                 <w:tc>
@@ -3213,14 +4002,14 @@
                         <w:noProof/>
                         <w:lang w:val="en-US"/>
                       </w:rPr>
-                      <w:t>S. Smith, "NTSB: Fatal Crash Involving Tesla Autopilot Resulted from Driver Errors, Overreliance on Automation," EHS Today, 14 9 2017. [Online]. Available: https://www.ehstoday.com/safety/article/21919260/ntsb-fatal-crash-involving-tesla-autopilot-resulted-from-driver-errors-overreliance-on-automation. [Accessed 17 11 2020].</w:t>
+                      <w:t>Tesla, "A Tragic Loss," Tesla, 30 6 2016. [Online]. Available: https://www.tesla.com/en_AU/blog/tragic-loss?redirect=no. [Accessed 17 11 2020].</w:t>
                     </w:r>
                   </w:p>
                 </w:tc>
               </w:tr>
               <w:tr>
                 <w:trPr>
-                  <w:divId w:val="411896976"/>
+                  <w:divId w:val="1847481604"/>
                   <w:tblCellSpacing w:w="15" w:type="dxa"/>
                 </w:trPr>
                 <w:tc>
@@ -3263,14 +4052,14 @@
                         <w:noProof/>
                         <w:lang w:val="en-US"/>
                       </w:rPr>
-                      <w:t>Insurance Institute for Highway Safety, "New studies highlight driver confusion about automated systems," Insurance Institute for Highway Safety, 20 6 2019. [Online]. Available: https://www.iihs.org/news/detail/new-studies-highlight-driver-confusion-about-automated-systems. [Accessed 16 11 2020].</w:t>
+                      <w:t>SpawnPoint, "THIS is what happens when you IGNORE Tesla's AutoPilot Warnings," SpawnPoint on YouTube, 15 4 2020. [Online]. Available: https://youtu.be/oBIKikBmdN8?t=85. [Accessed 17 11 2020].</w:t>
                     </w:r>
                   </w:p>
                 </w:tc>
               </w:tr>
               <w:tr>
                 <w:trPr>
-                  <w:divId w:val="411896976"/>
+                  <w:divId w:val="1847481604"/>
                   <w:tblCellSpacing w:w="15" w:type="dxa"/>
                 </w:trPr>
                 <w:tc>
@@ -3313,22 +4102,14 @@
                         <w:noProof/>
                         <w:lang w:val="en-US"/>
                       </w:rPr>
-                      <w:t>T. Greene, "Elon stokes stupidity by driving Tesla Model 3 unsafely on 60 Minutes," The Next Web, 12 12 2018. [Online]. Available: https://thenextweb.com/artificial-</w:t>
-                    </w:r>
-                    <w:r>
-                      <w:rPr>
-                        <w:noProof/>
-                        <w:lang w:val="en-US"/>
-                      </w:rPr>
-                      <w:lastRenderedPageBreak/>
-                      <w:t>intelligence/2018/12/11/elon-stokes-stupidity-by-driving-tesla-model-3-unsafely-on-60-minutes/. [Accessed 16 11 2020].</w:t>
+                      <w:t>A. Davies, "Tesla’s Latest Autopilot Death Looks Just Like a Prior Crash," Wired, 16 5 2019. [Online]. Available: https://www.wired.com/story/teslas-latest-autopilot-death-looks-like-prior-crash/. [Accessed 17 11 2020].</w:t>
                     </w:r>
                   </w:p>
                 </w:tc>
               </w:tr>
               <w:tr>
                 <w:trPr>
-                  <w:divId w:val="411896976"/>
+                  <w:divId w:val="1847481604"/>
                   <w:tblCellSpacing w:w="15" w:type="dxa"/>
                 </w:trPr>
                 <w:tc>
@@ -3349,7 +4130,6 @@
                         <w:noProof/>
                         <w:lang w:val="en-US"/>
                       </w:rPr>
-                      <w:lastRenderedPageBreak/>
                       <w:t xml:space="preserve">[9] </w:t>
                     </w:r>
                   </w:p>
@@ -3372,14 +4152,14 @@
                         <w:noProof/>
                         <w:lang w:val="en-US"/>
                       </w:rPr>
-                      <w:t>CBS News, "Elon Musk says Tesla's autopilot system will "never be perfect"," CBS News, 13 4 2018. [Online]. Available: https://www.cbsnews.com/video/elon-musk-says-teslas-autopilot-system-will-never-be-perfect/#x. [Accessed 16 11 2020].</w:t>
+                      <w:t>M. Matousek, "A Tesla Model S crashed into a parked police car while Autopilot was activated," Business Insider, 30 5 2018. [Online]. Available: https://www.businessinsider.com.au/tesla-model-s-with-autopilot-on-crashes-into-police-car-2018-5. [Accessed 17 11 2020].</w:t>
                     </w:r>
                   </w:p>
                 </w:tc>
               </w:tr>
               <w:tr>
                 <w:trPr>
-                  <w:divId w:val="411896976"/>
+                  <w:divId w:val="1847481604"/>
                   <w:tblCellSpacing w:w="15" w:type="dxa"/>
                 </w:trPr>
                 <w:tc>
@@ -3422,14 +4202,14 @@
                         <w:noProof/>
                         <w:lang w:val="en-US"/>
                       </w:rPr>
-                      <w:t>Bloomberg Quicktake, "Tesla Test Drive: Model P85D, Autopilot, Zero to 60," Bloomberg, 10 10 2014. [Online]. Available: https://youtu.be/MO0vdNNzwxk?t=120. [Accessed 16 11 2020].</w:t>
+                      <w:t>M. Matousek, "Tesla's data confirms Model S that crashed into fire truck had Autopilot engaged," Business Insider, 18 5 2018. [Online]. Available: https://www.businessinsider.com.au/tesla-model-s-had-autopilot-engaged-during-crash-data-confirms-2018-5. [Accessed 17 11 2020].</w:t>
                     </w:r>
                   </w:p>
                 </w:tc>
               </w:tr>
               <w:tr>
                 <w:trPr>
-                  <w:divId w:val="411896976"/>
+                  <w:divId w:val="1847481604"/>
                   <w:tblCellSpacing w:w="15" w:type="dxa"/>
                 </w:trPr>
                 <w:tc>
@@ -3450,6 +4230,7 @@
                         <w:noProof/>
                         <w:lang w:val="en-US"/>
                       </w:rPr>
+                      <w:lastRenderedPageBreak/>
                       <w:t xml:space="preserve">[11] </w:t>
                     </w:r>
                   </w:p>
@@ -3472,14 +4253,14 @@
                         <w:noProof/>
                         <w:lang w:val="en-US"/>
                       </w:rPr>
-                      <w:t>J. L. a. J. Simpson, "Request for Investigation of Deceptive and Unfair Practices in Advertising and Marketing of the “Autopilot” Feature Offered in Tesla Motor Vehicles," 'The Center for Auto Safety' and 'Consumer Watchdog', 23 5 2018. [Online]. Available: https://www.autosafety.org/wp-content/uploads/2018/05/CAS-and-CW-Letter-to-FTC-on-Tesla-Deceptive-Advertising.pdf. [Accessed 17 11 2020].</w:t>
+                      <w:t>M. Matousek, "The Tesla Model X that crashed into a barrier while in Autopilot sped up right before the accident, new report shows," Business Insider, 8 6 2018. [Online]. Available: https://www.businessinsider.com.au/tesla-model-x-in-fatal-autopilot-crash-sped-up-right-before-accident-2018-6. [Accessed 17 11 2020].</w:t>
                     </w:r>
                   </w:p>
                 </w:tc>
               </w:tr>
               <w:tr>
                 <w:trPr>
-                  <w:divId w:val="411896976"/>
+                  <w:divId w:val="1847481604"/>
                   <w:tblCellSpacing w:w="15" w:type="dxa"/>
                 </w:trPr>
                 <w:tc>
@@ -3522,14 +4303,14 @@
                         <w:noProof/>
                         <w:lang w:val="en-US"/>
                       </w:rPr>
-                      <w:t>BBC News, "Tesla's 'Autopilot' misleading, Germany rules," BBC News, 15 July 2020. [Online]. Available: https://www.bbc.com/news/technology-53418069. [Accessed 16 11 2020].</w:t>
+                      <w:t>R. Stumpf, "Autopilot Blamed for Tesla's Crash Into Overturned Truck," The Drive, 1 6 2020. [Online]. Available: https://www.thedrive.com/news/33789/autopilot-blamed-for-teslas-crash-into-overturned-truck. [Accessed 17 11 2020].</w:t>
                     </w:r>
                   </w:p>
                 </w:tc>
               </w:tr>
               <w:tr>
                 <w:trPr>
-                  <w:divId w:val="411896976"/>
+                  <w:divId w:val="1847481604"/>
                   <w:tblCellSpacing w:w="15" w:type="dxa"/>
                 </w:trPr>
                 <w:tc>
@@ -3572,14 +4353,14 @@
                         <w:noProof/>
                         <w:lang w:val="en-US"/>
                       </w:rPr>
-                      <w:t>K. Korosec, "Tesla to Germany: Our Owners Understand Autopilot Just Fine, Thank You," Yahoo Finance, 11 11 2016. [Online]. Available: https://finance.yahoo.com/news/tesla-germany-owners-understand-autopilot-220954859.html. [Accessed 17 11 2020].</w:t>
+                      <w:t>D. T. Canada, "Tesla Model 3 crashes into overturned truck on highway," Drive Tesla Canada on YouTube, 1 6 2020. [Online]. Available: https://www.youtube.com/watch?v=LfmAG4dk-rU. [Accessed 17 11 2020].</w:t>
                     </w:r>
                   </w:p>
                 </w:tc>
               </w:tr>
               <w:tr>
                 <w:trPr>
-                  <w:divId w:val="411896976"/>
+                  <w:divId w:val="1847481604"/>
                   <w:tblCellSpacing w:w="15" w:type="dxa"/>
                 </w:trPr>
                 <w:tc>
@@ -3622,14 +4403,14 @@
                         <w:noProof/>
                         <w:lang w:val="en-US"/>
                       </w:rPr>
-                      <w:t>D. K. Wessner, "Awareness and utilization of the Autopilot: Tesla Survey," puls Marktforschung GmbH, 8 11 2016. [Online]. Available: https://www.tesla.com/sites/default/files/blog_attachments/tesla_survey_autopilot_awareness.pdf. [Accessed 17 11 2020].</w:t>
+                      <w:t>S. O'Kane, "Tesla rejected more advanced driver monitoring features on its cars," The Verge, 14 5 2018. [Online]. Available: https://www.theverge.com/2018/5/14/17352814/elon-musk-tesla-autopilot-face-tracking-gm. [Accessed 18 11 2020].</w:t>
                     </w:r>
                   </w:p>
                 </w:tc>
               </w:tr>
               <w:tr>
                 <w:trPr>
-                  <w:divId w:val="411896976"/>
+                  <w:divId w:val="1847481604"/>
                   <w:tblCellSpacing w:w="15" w:type="dxa"/>
                 </w:trPr>
                 <w:tc>
@@ -3672,14 +4453,14 @@
                         <w:noProof/>
                         <w:lang w:val="en-US"/>
                       </w:rPr>
-                      <w:t>SpawnPoint, "THIS is what happens when you IGNORE Tesla's AutoPilot Warnings," SpawnPoint on YouTube, 15 4 2020. [Online]. Available: https://youtu.be/oBIKikBmdN8?t=85. [Accessed 17 11 2020].</w:t>
+                      <w:t>P. Olsen, "Cadillac Tops Tesla in Consumer Reports' First Ranking of Automated Driving Systems," Consumer Reports, 4 11 2018. [Online]. Available: https://www.consumerreports.org/autonomous-driving/cadillac-tops-tesla-in-automated-systems-ranking/. [Accessed 18 11 2020].</w:t>
                     </w:r>
                   </w:p>
                 </w:tc>
               </w:tr>
               <w:tr>
                 <w:trPr>
-                  <w:divId w:val="411896976"/>
+                  <w:divId w:val="1847481604"/>
                   <w:tblCellSpacing w:w="15" w:type="dxa"/>
                 </w:trPr>
                 <w:tc>
@@ -3722,14 +4503,14 @@
                         <w:noProof/>
                         <w:lang w:val="en-US"/>
                       </w:rPr>
-                      <w:t>A. Davies, "Tesla’s Latest Autopilot Death Looks Just Like a Prior Crash," Wired, 16 5 2019. [Online]. Available: https://www.wired.com/story/teslas-latest-autopilot-death-looks-like-prior-crash/. [Accessed 17 11 2020].</w:t>
+                      <w:t>E. M. Techmeme, "Elon Musk clarifies eye-tracking was rejected for ineffectiveness, not cost," 15 5 2018. [Online]. Available: https://twitter.com/elonmusk/status/996102919811350528. [Accessed 18 11 2020].</w:t>
                     </w:r>
                   </w:p>
                 </w:tc>
               </w:tr>
               <w:tr>
                 <w:trPr>
-                  <w:divId w:val="411896976"/>
+                  <w:divId w:val="1847481604"/>
                   <w:tblCellSpacing w:w="15" w:type="dxa"/>
                 </w:trPr>
                 <w:tc>
@@ -3772,14 +4553,14 @@
                         <w:noProof/>
                         <w:lang w:val="en-US"/>
                       </w:rPr>
-                      <w:t>M. Matousek, "A Tesla Model S crashed into a parked police car while Autopilot was activated," Business Insider, 30 5 2018. [Online]. Available: https://www.businessinsider.com.au/tesla-model-s-with-autopilot-on-crashes-into-police-car-2018-5. [Accessed 17 11 2020].</w:t>
+                      <w:t>ACM Code 2018 Task Force, "ACM Code of Ethics and Professional Conduct," Association for Computing Machinery, 22 6 2018. [Online]. Available: https://www.acm.org/code-of-ethics. [Accessed 18 11 2020].</w:t>
                     </w:r>
                   </w:p>
                 </w:tc>
               </w:tr>
               <w:tr>
                 <w:trPr>
-                  <w:divId w:val="411896976"/>
+                  <w:divId w:val="1847481604"/>
                   <w:tblCellSpacing w:w="15" w:type="dxa"/>
                 </w:trPr>
                 <w:tc>
@@ -3822,14 +4603,14 @@
                         <w:noProof/>
                         <w:lang w:val="en-US"/>
                       </w:rPr>
-                      <w:t>M. Matousek, "Tesla's data confirms Model S that crashed into fire truck had Autopilot engaged," Business Insider, 18 5 2018. [Online]. Available: https://www.businessinsider.com.au/tesla-model-s-had-autopilot-engaged-during-crash-data-confirms-2018-5. [Accessed 17 11 2020].</w:t>
+                      <w:t>Insurance Institute for Highway Safety, "New studies highlight driver confusion about automated systems," Insurance Institute for Highway Safety, 20 6 2019. [Online]. Available: https://www.iihs.org/news/detail/new-studies-highlight-driver-confusion-about-automated-systems. [Accessed 16 11 2020].</w:t>
                     </w:r>
                   </w:p>
                 </w:tc>
               </w:tr>
               <w:tr>
                 <w:trPr>
-                  <w:divId w:val="411896976"/>
+                  <w:divId w:val="1847481604"/>
                   <w:tblCellSpacing w:w="15" w:type="dxa"/>
                 </w:trPr>
                 <w:tc>
@@ -3872,14 +4653,14 @@
                         <w:noProof/>
                         <w:lang w:val="en-US"/>
                       </w:rPr>
-                      <w:t>M. Matousek, "The Tesla Model X that crashed into a barrier while in Autopilot sped up right before the accident, new report shows," Business Insider, 8 6 2018. [Online]. Available: https://www.businessinsider.com.au/tesla-model-x-in-fatal-autopilot-crash-sped-up-right-before-accident-2018-6. [Accessed 17 11 2020].</w:t>
+                      <w:t>T. Greene, "Elon stokes stupidity by driving Tesla Model 3 unsafely on 60 Minutes," The Next Web, 12 12 2018. [Online]. Available: https://thenextweb.com/artificial-intelligence/2018/12/11/elon-stokes-stupidity-by-driving-tesla-model-3-unsafely-on-60-minutes/. [Accessed 16 11 2020].</w:t>
                     </w:r>
                   </w:p>
                 </w:tc>
               </w:tr>
               <w:tr>
                 <w:trPr>
-                  <w:divId w:val="411896976"/>
+                  <w:divId w:val="1847481604"/>
                   <w:tblCellSpacing w:w="15" w:type="dxa"/>
                 </w:trPr>
                 <w:tc>
@@ -3900,7 +4681,6 @@
                         <w:noProof/>
                         <w:lang w:val="en-US"/>
                       </w:rPr>
-                      <w:lastRenderedPageBreak/>
                       <w:t xml:space="preserve">[20] </w:t>
                     </w:r>
                   </w:p>
@@ -3923,14 +4703,14 @@
                         <w:noProof/>
                         <w:lang w:val="en-US"/>
                       </w:rPr>
-                      <w:t>R. Stumpf, "Autopilot Blamed for Tesla's Crash Into Overturned Truck," The Drive, 1 6 2020. [Online]. Available: https://www.thedrive.com/news/33789/autopilot-blamed-for-teslas-crash-into-overturned-truck. [Accessed 17 11 2020].</w:t>
+                      <w:t>CBS News, "Elon Musk says Tesla's autopilot system will "never be perfect"," CBS News, 13 4 2018. [Online]. Available: https://www.cbsnews.com/video/elon-musk-says-teslas-autopilot-system-will-never-be-perfect/#x. [Accessed 16 11 2020].</w:t>
                     </w:r>
                   </w:p>
                 </w:tc>
               </w:tr>
               <w:tr>
                 <w:trPr>
-                  <w:divId w:val="411896976"/>
+                  <w:divId w:val="1847481604"/>
                   <w:tblCellSpacing w:w="15" w:type="dxa"/>
                 </w:trPr>
                 <w:tc>
@@ -3973,7 +4753,316 @@
                         <w:noProof/>
                         <w:lang w:val="en-US"/>
                       </w:rPr>
-                      <w:t>D. T. Canada, "Tesla Model 3 crashes into overturned truck on highway," Drive Tesla Canada on YouTube, 1 6 2020. [Online]. Available: https://www.youtube.com/watch?v=LfmAG4dk-rU. [Accessed 17 11 2020].</w:t>
+                      <w:t>Bloomberg Quicktake, "Tesla Test Drive: Model P85D, Autopilot, Zero to 60," Bloomberg, 10 10 2014. [Online]. Available: https://youtu.be/MO0vdNNzwxk?t=120. [Accessed 16 11 2020].</w:t>
+                    </w:r>
+                  </w:p>
+                </w:tc>
+              </w:tr>
+              <w:tr>
+                <w:trPr>
+                  <w:divId w:val="1847481604"/>
+                  <w:tblCellSpacing w:w="15" w:type="dxa"/>
+                </w:trPr>
+                <w:tc>
+                  <w:tcPr>
+                    <w:tcW w:w="50" w:type="pct"/>
+                    <w:hideMark/>
+                  </w:tcPr>
+                  <w:p>
+                    <w:pPr>
+                      <w:pStyle w:val="Bibliography"/>
+                      <w:rPr>
+                        <w:noProof/>
+                        <w:lang w:val="en-US"/>
+                      </w:rPr>
+                    </w:pPr>
+                    <w:r>
+                      <w:rPr>
+                        <w:noProof/>
+                        <w:lang w:val="en-US"/>
+                      </w:rPr>
+                      <w:t xml:space="preserve">[22] </w:t>
+                    </w:r>
+                  </w:p>
+                </w:tc>
+                <w:tc>
+                  <w:tcPr>
+                    <w:tcW w:w="0" w:type="auto"/>
+                    <w:hideMark/>
+                  </w:tcPr>
+                  <w:p>
+                    <w:pPr>
+                      <w:pStyle w:val="Bibliography"/>
+                      <w:rPr>
+                        <w:noProof/>
+                        <w:lang w:val="en-US"/>
+                      </w:rPr>
+                    </w:pPr>
+                    <w:r>
+                      <w:rPr>
+                        <w:noProof/>
+                        <w:lang w:val="en-US"/>
+                      </w:rPr>
+                      <w:t xml:space="preserve">J. L. a. J. Simpson, "Request for Investigation of Deceptive and Unfair Practices in Advertising and Marketing of the “Autopilot” Feature Offered in Tesla Motor Vehicles," 'The Center for Auto Safety' and 'Consumer Watchdog', 23 5 2018. [Online]. Available: </w:t>
+                    </w:r>
+                    <w:r>
+                      <w:rPr>
+                        <w:noProof/>
+                        <w:lang w:val="en-US"/>
+                      </w:rPr>
+                      <w:lastRenderedPageBreak/>
+                      <w:t>https://www.autosafety.org/wp-content/uploads/2018/05/CAS-and-CW-Letter-to-FTC-on-Tesla-Deceptive-Advertising.pdf. [Accessed 17 11 2020].</w:t>
+                    </w:r>
+                  </w:p>
+                </w:tc>
+              </w:tr>
+              <w:tr>
+                <w:trPr>
+                  <w:divId w:val="1847481604"/>
+                  <w:tblCellSpacing w:w="15" w:type="dxa"/>
+                </w:trPr>
+                <w:tc>
+                  <w:tcPr>
+                    <w:tcW w:w="50" w:type="pct"/>
+                    <w:hideMark/>
+                  </w:tcPr>
+                  <w:p>
+                    <w:pPr>
+                      <w:pStyle w:val="Bibliography"/>
+                      <w:rPr>
+                        <w:noProof/>
+                        <w:lang w:val="en-US"/>
+                      </w:rPr>
+                    </w:pPr>
+                    <w:r>
+                      <w:rPr>
+                        <w:noProof/>
+                        <w:lang w:val="en-US"/>
+                      </w:rPr>
+                      <w:lastRenderedPageBreak/>
+                      <w:t xml:space="preserve">[23] </w:t>
+                    </w:r>
+                  </w:p>
+                </w:tc>
+                <w:tc>
+                  <w:tcPr>
+                    <w:tcW w:w="0" w:type="auto"/>
+                    <w:hideMark/>
+                  </w:tcPr>
+                  <w:p>
+                    <w:pPr>
+                      <w:pStyle w:val="Bibliography"/>
+                      <w:rPr>
+                        <w:noProof/>
+                        <w:lang w:val="en-US"/>
+                      </w:rPr>
+                    </w:pPr>
+                    <w:r>
+                      <w:rPr>
+                        <w:noProof/>
+                        <w:lang w:val="en-US"/>
+                      </w:rPr>
+                      <w:t>BBC News, "Tesla's 'Autopilot' misleading, Germany rules," BBC News, 15 July 2020. [Online]. Available: https://www.bbc.com/news/technology-53418069. [Accessed 16 11 2020].</w:t>
+                    </w:r>
+                  </w:p>
+                </w:tc>
+              </w:tr>
+              <w:tr>
+                <w:trPr>
+                  <w:divId w:val="1847481604"/>
+                  <w:tblCellSpacing w:w="15" w:type="dxa"/>
+                </w:trPr>
+                <w:tc>
+                  <w:tcPr>
+                    <w:tcW w:w="50" w:type="pct"/>
+                    <w:hideMark/>
+                  </w:tcPr>
+                  <w:p>
+                    <w:pPr>
+                      <w:pStyle w:val="Bibliography"/>
+                      <w:rPr>
+                        <w:noProof/>
+                        <w:lang w:val="en-US"/>
+                      </w:rPr>
+                    </w:pPr>
+                    <w:r>
+                      <w:rPr>
+                        <w:noProof/>
+                        <w:lang w:val="en-US"/>
+                      </w:rPr>
+                      <w:t xml:space="preserve">[24] </w:t>
+                    </w:r>
+                  </w:p>
+                </w:tc>
+                <w:tc>
+                  <w:tcPr>
+                    <w:tcW w:w="0" w:type="auto"/>
+                    <w:hideMark/>
+                  </w:tcPr>
+                  <w:p>
+                    <w:pPr>
+                      <w:pStyle w:val="Bibliography"/>
+                      <w:rPr>
+                        <w:noProof/>
+                        <w:lang w:val="en-US"/>
+                      </w:rPr>
+                    </w:pPr>
+                    <w:r>
+                      <w:rPr>
+                        <w:noProof/>
+                        <w:lang w:val="en-US"/>
+                      </w:rPr>
+                      <w:t>K. Korosec, "Tesla to Germany: Our Owners Understand Autopilot Just Fine, Thank You," Yahoo Finance, 11 11 2016. [Online]. Available: https://finance.yahoo.com/news/tesla-germany-owners-understand-autopilot-220954859.html. [Accessed 17 11 2020].</w:t>
+                    </w:r>
+                  </w:p>
+                </w:tc>
+              </w:tr>
+              <w:tr>
+                <w:trPr>
+                  <w:divId w:val="1847481604"/>
+                  <w:tblCellSpacing w:w="15" w:type="dxa"/>
+                </w:trPr>
+                <w:tc>
+                  <w:tcPr>
+                    <w:tcW w:w="50" w:type="pct"/>
+                    <w:hideMark/>
+                  </w:tcPr>
+                  <w:p>
+                    <w:pPr>
+                      <w:pStyle w:val="Bibliography"/>
+                      <w:rPr>
+                        <w:noProof/>
+                        <w:lang w:val="en-US"/>
+                      </w:rPr>
+                    </w:pPr>
+                    <w:r>
+                      <w:rPr>
+                        <w:noProof/>
+                        <w:lang w:val="en-US"/>
+                      </w:rPr>
+                      <w:t xml:space="preserve">[25] </w:t>
+                    </w:r>
+                  </w:p>
+                </w:tc>
+                <w:tc>
+                  <w:tcPr>
+                    <w:tcW w:w="0" w:type="auto"/>
+                    <w:hideMark/>
+                  </w:tcPr>
+                  <w:p>
+                    <w:pPr>
+                      <w:pStyle w:val="Bibliography"/>
+                      <w:rPr>
+                        <w:noProof/>
+                        <w:lang w:val="en-US"/>
+                      </w:rPr>
+                    </w:pPr>
+                    <w:r>
+                      <w:rPr>
+                        <w:noProof/>
+                        <w:lang w:val="en-US"/>
+                      </w:rPr>
+                      <w:t>D. K. Wessner, "Awareness and utilization of the Autopilot: Tesla Survey," puls Marktforschung GmbH, 8 11 2016. [Online]. Available: https://www.tesla.com/sites/default/files/blog_attachments/tesla_survey_autopilot_awareness.pdf. [Accessed 17 11 2020].</w:t>
+                    </w:r>
+                  </w:p>
+                </w:tc>
+              </w:tr>
+              <w:tr>
+                <w:trPr>
+                  <w:divId w:val="1847481604"/>
+                  <w:tblCellSpacing w:w="15" w:type="dxa"/>
+                </w:trPr>
+                <w:tc>
+                  <w:tcPr>
+                    <w:tcW w:w="50" w:type="pct"/>
+                    <w:hideMark/>
+                  </w:tcPr>
+                  <w:p>
+                    <w:pPr>
+                      <w:pStyle w:val="Bibliography"/>
+                      <w:rPr>
+                        <w:noProof/>
+                        <w:lang w:val="en-US"/>
+                      </w:rPr>
+                    </w:pPr>
+                    <w:r>
+                      <w:rPr>
+                        <w:noProof/>
+                        <w:lang w:val="en-US"/>
+                      </w:rPr>
+                      <w:t xml:space="preserve">[26] </w:t>
+                    </w:r>
+                  </w:p>
+                </w:tc>
+                <w:tc>
+                  <w:tcPr>
+                    <w:tcW w:w="0" w:type="auto"/>
+                    <w:hideMark/>
+                  </w:tcPr>
+                  <w:p>
+                    <w:pPr>
+                      <w:pStyle w:val="Bibliography"/>
+                      <w:rPr>
+                        <w:noProof/>
+                        <w:lang w:val="en-US"/>
+                      </w:rPr>
+                    </w:pPr>
+                    <w:r>
+                      <w:rPr>
+                        <w:noProof/>
+                        <w:lang w:val="en-US"/>
+                      </w:rPr>
+                      <w:t>L. Fridman, "Tesla Vehicle Deliveries and Autopilot Mileage Statistics," 2020. [Online]. Available: https://lexfridman.com/tesla-autopilot-miles-and-vehicles/. [Accessed 18 11 2020].</w:t>
+                    </w:r>
+                  </w:p>
+                </w:tc>
+              </w:tr>
+              <w:tr>
+                <w:trPr>
+                  <w:divId w:val="1847481604"/>
+                  <w:tblCellSpacing w:w="15" w:type="dxa"/>
+                </w:trPr>
+                <w:tc>
+                  <w:tcPr>
+                    <w:tcW w:w="50" w:type="pct"/>
+                    <w:hideMark/>
+                  </w:tcPr>
+                  <w:p>
+                    <w:pPr>
+                      <w:pStyle w:val="Bibliography"/>
+                      <w:rPr>
+                        <w:noProof/>
+                        <w:lang w:val="en-US"/>
+                      </w:rPr>
+                    </w:pPr>
+                    <w:r>
+                      <w:rPr>
+                        <w:noProof/>
+                        <w:lang w:val="en-US"/>
+                      </w:rPr>
+                      <w:t xml:space="preserve">[27] </w:t>
+                    </w:r>
+                  </w:p>
+                </w:tc>
+                <w:tc>
+                  <w:tcPr>
+                    <w:tcW w:w="0" w:type="auto"/>
+                    <w:hideMark/>
+                  </w:tcPr>
+                  <w:p>
+                    <w:pPr>
+                      <w:pStyle w:val="Bibliography"/>
+                      <w:rPr>
+                        <w:noProof/>
+                        <w:lang w:val="en-US"/>
+                      </w:rPr>
+                    </w:pPr>
+                    <w:r>
+                      <w:rPr>
+                        <w:noProof/>
+                        <w:lang w:val="en-US"/>
+                      </w:rPr>
+                      <w:t>Z. Shahan, "Tesla Autopilot Accidents: 1 out of 4,530,000 Miles; US Average: 1 out of 479,000 Miles," CleanTechnica, 1 9 2020. [Online]. Available: https://cleantechnica.com/2020/08/01/tesla-autopilot-accidents-1-out-of-4530000-miles-us-average-1-out-of-479000-miles/. [Accessed 19 11 2020].</w:t>
                     </w:r>
                   </w:p>
                 </w:tc>
@@ -3981,7 +5070,7 @@
             </w:tbl>
             <w:p>
               <w:pPr>
-                <w:divId w:val="411896976"/>
+                <w:divId w:val="1847481604"/>
                 <w:rPr>
                   <w:rFonts w:eastAsia="Times New Roman"/>
                   <w:noProof/>
@@ -4022,8 +5111,8 @@
       </w:pPr>
     </w:p>
     <w:sectPr>
-      <w:headerReference w:type="default" r:id="rId11"/>
-      <w:footerReference w:type="default" r:id="rId12"/>
+      <w:headerReference w:type="default" r:id="rId12"/>
+      <w:footerReference w:type="default" r:id="rId13"/>
       <w:pgSz w:w="11906" w:h="16838"/>
       <w:pgMar w:top="1440" w:right="1440" w:bottom="1440" w:left="1440" w:header="708" w:footer="708" w:gutter="0"/>
       <w:cols w:space="708"/>
@@ -6820,7 +7909,7 @@
     <b:MonthAccessed>11</b:MonthAccessed>
     <b:DayAccessed>16</b:DayAccessed>
     <b:URL>https://www.iihs.org/news/detail/new-studies-highlight-driver-confusion-about-automated-systems</b:URL>
-    <b:RefOrder>7</b:RefOrder>
+    <b:RefOrder>18</b:RefOrder>
   </b:Source>
   <b:Source>
     <b:Tag>BBC20</b:Tag>
@@ -6840,7 +7929,7 @@
     <b:MonthAccessed>11</b:MonthAccessed>
     <b:DayAccessed>16</b:DayAccessed>
     <b:URL>https://www.bbc.com/news/technology-53418069</b:URL>
-    <b:RefOrder>12</b:RefOrder>
+    <b:RefOrder>23</b:RefOrder>
   </b:Source>
   <b:Source>
     <b:Tag>Blo14</b:Tag>
@@ -6860,7 +7949,7 @@
     <b:MonthAccessed>11</b:MonthAccessed>
     <b:DayAccessed>16</b:DayAccessed>
     <b:URL>https://youtu.be/MO0vdNNzwxk?t=120</b:URL>
-    <b:RefOrder>10</b:RefOrder>
+    <b:RefOrder>21</b:RefOrder>
   </b:Source>
   <b:Source>
     <b:Tag>Tri18</b:Tag>
@@ -6885,7 +7974,7 @@
     <b:MonthAccessed>11</b:MonthAccessed>
     <b:DayAccessed>16</b:DayAccessed>
     <b:URL>https://thenextweb.com/artificial-intelligence/2018/12/11/elon-stokes-stupidity-by-driving-tesla-model-3-unsafely-on-60-minutes/</b:URL>
-    <b:RefOrder>8</b:RefOrder>
+    <b:RefOrder>19</b:RefOrder>
   </b:Source>
   <b:Source>
     <b:Tag>CBS18</b:Tag>
@@ -6905,7 +7994,7 @@
     <b:MonthAccessed>11</b:MonthAccessed>
     <b:DayAccessed>16</b:DayAccessed>
     <b:URL>https://www.cbsnews.com/video/elon-musk-says-teslas-autopilot-system-will-never-be-perfect/#x</b:URL>
-    <b:RefOrder>9</b:RefOrder>
+    <b:RefOrder>20</b:RefOrder>
   </b:Source>
   <b:Source>
     <b:Tag>Jas18</b:Tag>
@@ -6931,27 +8020,7 @@
     <b:MonthAccessed>11</b:MonthAccessed>
     <b:DayAccessed>17</b:DayAccessed>
     <b:URL>https://www.autosafety.org/wp-content/uploads/2018/05/CAS-and-CW-Letter-to-FTC-on-Tesla-Deceptive-Advertising.pdf</b:URL>
-    <b:RefOrder>11</b:RefOrder>
-  </b:Source>
-  <b:Source>
-    <b:Tag>Nat16</b:Tag>
-    <b:SourceType>InternetSite</b:SourceType>
-    <b:Guid>{4683F987-037E-4184-8169-182853EB28A8}</b:Guid>
-    <b:Author>
-      <b:Author>
-        <b:Corporate>National Transport Safety Board</b:Corporate>
-      </b:Author>
-    </b:Author>
-    <b:Title>Collision between a Car Operating with Automated Vehicle Control Systems and a Tractor-Semitrailer Truck</b:Title>
-    <b:ProductionCompany>National Transport Safety Board</b:ProductionCompany>
-    <b:Year>2016</b:Year>
-    <b:Month>5</b:Month>
-    <b:Day>7</b:Day>
-    <b:YearAccessed>2020</b:YearAccessed>
-    <b:MonthAccessed>11</b:MonthAccessed>
-    <b:DayAccessed>17</b:DayAccessed>
-    <b:URL>https://www.ntsb.gov/news/events/Documents/2017-HWY16FH018-BMG-abstract.pdf</b:URL>
-    <b:RefOrder>5</b:RefOrder>
+    <b:RefOrder>22</b:RefOrder>
   </b:Source>
   <b:Source>
     <b:Tag>San17</b:Tag>
@@ -6976,7 +8045,7 @@
     <b:MonthAccessed>11</b:MonthAccessed>
     <b:DayAccessed>17</b:DayAccessed>
     <b:URL>https://www.ehstoday.com/safety/article/21919260/ntsb-fatal-crash-involving-tesla-autopilot-resulted-from-driver-errors-overreliance-on-automation</b:URL>
-    <b:RefOrder>6</b:RefOrder>
+    <b:RefOrder>5</b:RefOrder>
   </b:Source>
   <b:Source>
     <b:Tag>Kir16</b:Tag>
@@ -7001,7 +8070,7 @@
     <b:MonthAccessed>11</b:MonthAccessed>
     <b:DayAccessed>17</b:DayAccessed>
     <b:URL>https://finance.yahoo.com/news/tesla-germany-owners-understand-autopilot-220954859.html</b:URL>
-    <b:RefOrder>13</b:RefOrder>
+    <b:RefOrder>24</b:RefOrder>
   </b:Source>
   <b:Source>
     <b:Tag>DrK16</b:Tag>
@@ -7027,7 +8096,7 @@
     <b:MonthAccessed>11</b:MonthAccessed>
     <b:DayAccessed>17</b:DayAccessed>
     <b:URL>https://www.tesla.com/sites/default/files/blog_attachments/tesla_survey_autopilot_awareness.pdf</b:URL>
-    <b:RefOrder>14</b:RefOrder>
+    <b:RefOrder>25</b:RefOrder>
   </b:Source>
   <b:Source>
     <b:Tag>Tes16</b:Tag>
@@ -7047,7 +8116,7 @@
     <b:MonthAccessed>11</b:MonthAccessed>
     <b:DayAccessed>17</b:DayAccessed>
     <b:URL>https://www.tesla.com/en_AU/blog/tragic-loss?redirect=no</b:URL>
-    <b:RefOrder>4</b:RefOrder>
+    <b:RefOrder>6</b:RefOrder>
   </b:Source>
   <b:Source>
     <b:Tag>Spa20</b:Tag>
@@ -7071,7 +8140,7 @@
     <b:MonthAccessed>11</b:MonthAccessed>
     <b:DayAccessed>17</b:DayAccessed>
     <b:URL>https://youtu.be/oBIKikBmdN8?t=85</b:URL>
-    <b:RefOrder>15</b:RefOrder>
+    <b:RefOrder>7</b:RefOrder>
   </b:Source>
   <b:Source>
     <b:Tag>Ale19</b:Tag>
@@ -7096,7 +8165,7 @@
     <b:MonthAccessed>11</b:MonthAccessed>
     <b:DayAccessed>17</b:DayAccessed>
     <b:URL>https://www.wired.com/story/teslas-latest-autopilot-death-looks-like-prior-crash/</b:URL>
-    <b:RefOrder>16</b:RefOrder>
+    <b:RefOrder>8</b:RefOrder>
   </b:Source>
   <b:Source>
     <b:Tag>Mar18</b:Tag>
@@ -7121,7 +8190,7 @@
     <b:MonthAccessed>11</b:MonthAccessed>
     <b:DayAccessed>17</b:DayAccessed>
     <b:URL>https://www.businessinsider.com.au/tesla-model-s-with-autopilot-on-crashes-into-police-car-2018-5</b:URL>
-    <b:RefOrder>17</b:RefOrder>
+    <b:RefOrder>9</b:RefOrder>
   </b:Source>
   <b:Source>
     <b:Tag>Mar181</b:Tag>
@@ -7146,7 +8215,7 @@
     <b:MonthAccessed>11</b:MonthAccessed>
     <b:DayAccessed>17</b:DayAccessed>
     <b:URL>https://www.businessinsider.com.au/tesla-model-s-had-autopilot-engaged-during-crash-data-confirms-2018-5</b:URL>
-    <b:RefOrder>18</b:RefOrder>
+    <b:RefOrder>10</b:RefOrder>
   </b:Source>
   <b:Source>
     <b:Tag>Mar182</b:Tag>
@@ -7171,7 +8240,7 @@
     <b:MonthAccessed>11</b:MonthAccessed>
     <b:DayAccessed>17</b:DayAccessed>
     <b:URL>https://www.businessinsider.com.au/tesla-model-x-in-fatal-autopilot-crash-sped-up-right-before-accident-2018-6</b:URL>
-    <b:RefOrder>19</b:RefOrder>
+    <b:RefOrder>11</b:RefOrder>
   </b:Source>
   <b:Source>
     <b:Tag>Rob20</b:Tag>
@@ -7196,7 +8265,7 @@
     <b:MonthAccessed>11</b:MonthAccessed>
     <b:DayAccessed>17</b:DayAccessed>
     <b:URL>https://www.thedrive.com/news/33789/autopilot-blamed-for-teslas-crash-into-overturned-truck</b:URL>
-    <b:RefOrder>20</b:RefOrder>
+    <b:RefOrder>12</b:RefOrder>
   </b:Source>
   <b:Source>
     <b:Tag>Dri20</b:Tag>
@@ -7222,13 +8291,175 @@
     <b:MonthAccessed>11</b:MonthAccessed>
     <b:DayAccessed>17</b:DayAccessed>
     <b:URL>https://www.youtube.com/watch?v=LfmAG4dk-rU</b:URL>
-    <b:RefOrder>21</b:RefOrder>
+    <b:RefOrder>13</b:RefOrder>
+  </b:Source>
+  <b:Source>
+    <b:Tag>Nat16</b:Tag>
+    <b:SourceType>InternetSite</b:SourceType>
+    <b:Guid>{1E96F7A9-9898-4ADD-9F76-B4CE7963B063}</b:Guid>
+    <b:Author>
+      <b:Author>
+        <b:Corporate>National Transport Safety Board</b:Corporate>
+      </b:Author>
+    </b:Author>
+    <b:Title>Collision between a Car Operating with Automated Vehicle Control Systems and a Tractor-Semitrailer Truck</b:Title>
+    <b:ProductionCompany>National Transport Safety Board</b:ProductionCompany>
+    <b:Year>2017</b:Year>
+    <b:Month>9</b:Month>
+    <b:Day>12</b:Day>
+    <b:YearAccessed>2020</b:YearAccessed>
+    <b:MonthAccessed>11</b:MonthAccessed>
+    <b:DayAccessed>17</b:DayAccessed>
+    <b:URL>https://www.ntsb.gov/news/events/Documents/2017-HWY16FH018-BMG-abstract.pdf</b:URL>
+    <b:RefOrder>4</b:RefOrder>
+  </b:Source>
+  <b:Source>
+    <b:Tag>Pat18</b:Tag>
+    <b:SourceType>InternetSite</b:SourceType>
+    <b:Guid>{0268D5DF-ACB0-4D78-A2AA-D535267B95C2}</b:Guid>
+    <b:Author>
+      <b:Author>
+        <b:NameList>
+          <b:Person>
+            <b:Last>Olsen</b:Last>
+            <b:First>Patrick</b:First>
+          </b:Person>
+        </b:NameList>
+      </b:Author>
+    </b:Author>
+    <b:Title>Cadillac Tops Tesla in Consumer Reports' First Ranking of Automated Driving Systems</b:Title>
+    <b:ProductionCompany>Consumer Reports</b:ProductionCompany>
+    <b:Year>2018</b:Year>
+    <b:Month>11</b:Month>
+    <b:Day>4</b:Day>
+    <b:YearAccessed>2020</b:YearAccessed>
+    <b:MonthAccessed>11</b:MonthAccessed>
+    <b:DayAccessed>18</b:DayAccessed>
+    <b:URL>https://www.consumerreports.org/autonomous-driving/cadillac-tops-tesla-in-automated-systems-ranking/</b:URL>
+    <b:RefOrder>15</b:RefOrder>
+  </b:Source>
+  <b:Source>
+    <b:Tag>Sea18</b:Tag>
+    <b:SourceType>InternetSite</b:SourceType>
+    <b:Guid>{B2A0BF45-D116-4FFE-9D94-1642B76F85B6}</b:Guid>
+    <b:Author>
+      <b:Author>
+        <b:NameList>
+          <b:Person>
+            <b:Last>O'Kane</b:Last>
+            <b:First>Sean</b:First>
+          </b:Person>
+        </b:NameList>
+      </b:Author>
+    </b:Author>
+    <b:Title>Tesla rejected more advanced driver monitoring features on its cars</b:Title>
+    <b:ProductionCompany>The Verge</b:ProductionCompany>
+    <b:Year>2018</b:Year>
+    <b:Month>5</b:Month>
+    <b:Day>14</b:Day>
+    <b:YearAccessed>2020</b:YearAccessed>
+    <b:MonthAccessed>11</b:MonthAccessed>
+    <b:DayAccessed>18</b:DayAccessed>
+    <b:URL>https://www.theverge.com/2018/5/14/17352814/elon-musk-tesla-autopilot-face-tracking-gm</b:URL>
+    <b:RefOrder>14</b:RefOrder>
+  </b:Source>
+  <b:Source>
+    <b:Tag>Tec18</b:Tag>
+    <b:SourceType>InternetSite</b:SourceType>
+    <b:Guid>{2B68913B-7511-4ED9-BCF0-9F171524B121}</b:Guid>
+    <b:Author>
+      <b:Author>
+        <b:NameList>
+          <b:Person>
+            <b:Last>Techmeme</b:Last>
+            <b:First>Elon</b:First>
+            <b:Middle>Musk</b:Middle>
+          </b:Person>
+        </b:NameList>
+      </b:Author>
+    </b:Author>
+    <b:Title>Elon Musk clarifies eye-tracking was rejected for ineffectiveness, not cost</b:Title>
+    <b:Year>2018</b:Year>
+    <b:Month>5</b:Month>
+    <b:Day>15</b:Day>
+    <b:YearAccessed>2020</b:YearAccessed>
+    <b:MonthAccessed>11</b:MonthAccessed>
+    <b:DayAccessed>18</b:DayAccessed>
+    <b:URL>https://twitter.com/elonmusk/status/996102919811350528</b:URL>
+    <b:RefOrder>16</b:RefOrder>
+  </b:Source>
+  <b:Source>
+    <b:Tag>ACM18</b:Tag>
+    <b:SourceType>InternetSite</b:SourceType>
+    <b:Guid>{007B3542-D957-4A77-A3EF-500C1073FAA9}</b:Guid>
+    <b:Author>
+      <b:Author>
+        <b:Corporate>ACM Code 2018 Task Force</b:Corporate>
+      </b:Author>
+    </b:Author>
+    <b:Title>ACM Code of Ethics and Professional Conduct</b:Title>
+    <b:ProductionCompany>Association for Computing Machinery</b:ProductionCompany>
+    <b:Year>2018</b:Year>
+    <b:Month>6</b:Month>
+    <b:Day>22</b:Day>
+    <b:YearAccessed>2020</b:YearAccessed>
+    <b:MonthAccessed>11</b:MonthAccessed>
+    <b:DayAccessed>18</b:DayAccessed>
+    <b:URL>https://www.acm.org/code-of-ethics</b:URL>
+    <b:RefOrder>17</b:RefOrder>
+  </b:Source>
+  <b:Source>
+    <b:Tag>Lex20</b:Tag>
+    <b:SourceType>InternetSite</b:SourceType>
+    <b:Guid>{C819B76A-570C-44AF-ACB9-8E088BDF5744}</b:Guid>
+    <b:Author>
+      <b:Author>
+        <b:NameList>
+          <b:Person>
+            <b:Last>Fridman</b:Last>
+            <b:First>Lex</b:First>
+          </b:Person>
+        </b:NameList>
+      </b:Author>
+    </b:Author>
+    <b:Title>Tesla Vehicle Deliveries and Autopilot Mileage Statistics</b:Title>
+    <b:Year>2020</b:Year>
+    <b:YearAccessed>2020</b:YearAccessed>
+    <b:MonthAccessed>11</b:MonthAccessed>
+    <b:DayAccessed>18</b:DayAccessed>
+    <b:URL>https://lexfridman.com/tesla-autopilot-miles-and-vehicles/</b:URL>
+    <b:RefOrder>26</b:RefOrder>
+  </b:Source>
+  <b:Source>
+    <b:Tag>Zac20</b:Tag>
+    <b:SourceType>InternetSite</b:SourceType>
+    <b:Guid>{E2B5A5EF-FBFF-413C-ACC3-42B70DF66648}</b:Guid>
+    <b:Author>
+      <b:Author>
+        <b:NameList>
+          <b:Person>
+            <b:Last>Shahan</b:Last>
+            <b:First>Zachary</b:First>
+          </b:Person>
+        </b:NameList>
+      </b:Author>
+    </b:Author>
+    <b:Title>Tesla Autopilot Accidents: 1 out of 4,530,000 Miles; US Average: 1 out of 479,000 Miles</b:Title>
+    <b:ProductionCompany>CleanTechnica</b:ProductionCompany>
+    <b:Year>2020</b:Year>
+    <b:Month>9</b:Month>
+    <b:Day>1</b:Day>
+    <b:YearAccessed>2020</b:YearAccessed>
+    <b:MonthAccessed>11</b:MonthAccessed>
+    <b:DayAccessed>19</b:DayAccessed>
+    <b:URL>https://cleantechnica.com/2020/08/01/tesla-autopilot-accidents-1-out-of-4530000-miles-us-average-1-out-of-479000-miles/</b:URL>
+    <b:RefOrder>27</b:RefOrder>
   </b:Source>
 </b:Sources>
 </file>
 
 <file path=customXml/itemProps1.xml><?xml version="1.0" encoding="utf-8"?>
-<ds:datastoreItem xmlns:ds="http://schemas.openxmlformats.org/officeDocument/2006/customXml" ds:itemID="{2B59A686-DAA9-44AF-AA3A-52E8F1DED093}">
+<ds:datastoreItem xmlns:ds="http://schemas.openxmlformats.org/officeDocument/2006/customXml" ds:itemID="{A34A93C8-960C-4692-8E6E-AF370D1E4E37}">
   <ds:schemaRefs>
     <ds:schemaRef ds:uri="http://schemas.openxmlformats.org/officeDocument/2006/bibliography"/>
   </ds:schemaRefs>

</xml_diff>

<commit_message>
mostly done, just need to add ethical arguments lol
</commit_message>
<xml_diff>
--- a/ethics/company_case_study/draft_arguments.docx
+++ b/ethics/company_case_study/draft_arguments.docx
@@ -26,67 +26,109 @@
         <w:rPr>
           <w:lang w:val="en-US"/>
         </w:rPr>
-        <w:t>Tesla is an American electric vehicle manufacturing company, whose cars are known for their driver assistance and safety feature</w:t>
-      </w:r>
-      <w:r>
-        <w:rPr>
-          <w:lang w:val="en-US"/>
-        </w:rPr>
-        <w:t>,</w:t>
-      </w:r>
-      <w:r>
-        <w:rPr>
-          <w:lang w:val="en-US"/>
-        </w:rPr>
-        <w:t xml:space="preserve"> called “Autopilot”. They are one of the biggest competitors in the self-driving car industry</w:t>
-      </w:r>
-      <w:r>
-        <w:rPr>
-          <w:lang w:val="en-US"/>
-        </w:rPr>
-        <w:t>, an area in which</w:t>
-      </w:r>
-      <w:r>
-        <w:rPr>
-          <w:lang w:val="en-US"/>
-        </w:rPr>
-        <w:t xml:space="preserve"> once full autonomy is achieved, namely the implicit requirement of programmers to answer the trolley problem and also automation. </w:t>
-      </w:r>
-      <w:r>
-        <w:rPr>
-          <w:lang w:val="en-US"/>
-        </w:rPr>
-        <w:t>This report instead focuses on the current day issues of self-driving software</w:t>
-      </w:r>
-      <w:r>
-        <w:rPr>
-          <w:lang w:val="en-US"/>
-        </w:rPr>
-        <w:t xml:space="preserve">, specifically considering whether Tesla has acted ethically in its distribution of </w:t>
-      </w:r>
-      <w:r>
-        <w:rPr>
-          <w:lang w:val="en-US"/>
-        </w:rPr>
-        <w:t>its self-driving software, Autopilot.</w:t>
-      </w:r>
-      <w:r>
-        <w:rPr>
-          <w:lang w:val="en-US"/>
-        </w:rPr>
-        <w:t xml:space="preserve"> [write introduction last</w:t>
-      </w:r>
-      <w:r>
-        <w:rPr>
-          <w:lang w:val="en-US"/>
-        </w:rPr>
-        <w:t>, need to include that trolley problem and automation are issues for the future, then introduce the current problems which I will be talking about</w:t>
-      </w:r>
-      <w:r>
-        <w:rPr>
-          <w:lang w:val="en-US"/>
-        </w:rPr>
-        <w:t>]</w:t>
+        <w:t xml:space="preserve">Tesla is an American electric vehicle manufacturing company, whose cars are known for their </w:t>
+      </w:r>
+      <w:r>
+        <w:rPr>
+          <w:lang w:val="en-US"/>
+        </w:rPr>
+        <w:t>Autopilot software</w:t>
+      </w:r>
+      <w:r>
+        <w:rPr>
+          <w:lang w:val="en-US"/>
+        </w:rPr>
+        <w:t xml:space="preserve">, </w:t>
+      </w:r>
+      <w:r>
+        <w:rPr>
+          <w:lang w:val="en-US"/>
+        </w:rPr>
+        <w:t>which has made them</w:t>
+      </w:r>
+      <w:r>
+        <w:rPr>
+          <w:lang w:val="en-US"/>
+        </w:rPr>
+        <w:t xml:space="preserve"> one of the biggest competitors in the self-driving </w:t>
+      </w:r>
+      <w:r>
+        <w:rPr>
+          <w:lang w:val="en-US"/>
+        </w:rPr>
+        <w:t>industry.</w:t>
+      </w:r>
+      <w:r>
+        <w:rPr>
+          <w:lang w:val="en-US"/>
+        </w:rPr>
+        <w:t xml:space="preserve"> </w:t>
+      </w:r>
+      <w:r>
+        <w:rPr>
+          <w:lang w:val="en-US"/>
+        </w:rPr>
+        <w:t>This report focuses on the current day issues of self-driving software</w:t>
+      </w:r>
+      <w:r>
+        <w:rPr>
+          <w:lang w:val="en-US"/>
+        </w:rPr>
+        <w:t>, specifically</w:t>
+      </w:r>
+      <w:r>
+        <w:rPr>
+          <w:lang w:val="en-US"/>
+        </w:rPr>
+        <w:t xml:space="preserve"> those that arise due to full autonomy not yet being achieved,</w:t>
+      </w:r>
+      <w:r>
+        <w:rPr>
+          <w:lang w:val="en-US"/>
+        </w:rPr>
+        <w:t xml:space="preserve"> such as the need for </w:t>
+      </w:r>
+      <w:r>
+        <w:rPr>
+          <w:lang w:val="en-US"/>
+        </w:rPr>
+        <w:t>a well informed and attentive human to still be behind the wheel</w:t>
+      </w:r>
+      <w:r>
+        <w:rPr>
+          <w:lang w:val="en-US"/>
+        </w:rPr>
+        <w:t>.</w:t>
+      </w:r>
+      <w:r>
+        <w:rPr>
+          <w:lang w:val="en-US"/>
+        </w:rPr>
+        <w:t xml:space="preserve"> In this report, I</w:t>
+      </w:r>
+      <w:r>
+        <w:rPr>
+          <w:lang w:val="en-US"/>
+        </w:rPr>
+        <w:t xml:space="preserve"> </w:t>
+      </w:r>
+      <w:r>
+        <w:rPr>
+          <w:lang w:val="en-US"/>
+        </w:rPr>
+        <w:t xml:space="preserve">consider whether Tesla has </w:t>
+      </w:r>
+      <w:r>
+        <w:rPr>
+          <w:lang w:val="en-US"/>
+        </w:rPr>
+        <w:t xml:space="preserve">done enough to ensure these two needs have been met </w:t>
+      </w:r>
+      <w:r>
+        <w:rPr>
+          <w:lang w:val="en-US"/>
+        </w:rPr>
+        <w:t>with regards to its public testing and distribution of the Autopilot software.</w:t>
       </w:r>
     </w:p>
     <w:p>
@@ -420,68 +462,13 @@
         <w:rPr>
           <w:lang w:val="en-US"/>
         </w:rPr>
-        <w:t xml:space="preserve"> The full set of features can be viewed on the Autopilot support page</w:t>
-      </w:r>
-      <w:sdt>
-        <w:sdtPr>
-          <w:rPr>
-            <w:lang w:val="en-US"/>
-          </w:rPr>
-          <w:id w:val="-575513216"/>
-          <w:citation/>
-        </w:sdtPr>
-        <w:sdtContent>
-          <w:r>
-            <w:rPr>
-              <w:lang w:val="en-US"/>
-            </w:rPr>
-            <w:fldChar w:fldCharType="begin"/>
-          </w:r>
-          <w:r>
-            <w:rPr>
-              <w:lang w:val="en-US"/>
-            </w:rPr>
-            <w:instrText xml:space="preserve"> CITATION Tes20 \l 1033 </w:instrText>
-          </w:r>
-          <w:r>
-            <w:rPr>
-              <w:lang w:val="en-US"/>
-            </w:rPr>
-            <w:fldChar w:fldCharType="separate"/>
-          </w:r>
-          <w:r>
-            <w:rPr>
-              <w:noProof/>
-              <w:lang w:val="en-US"/>
-            </w:rPr>
-            <w:t xml:space="preserve"> </w:t>
-          </w:r>
-          <w:r>
-            <w:rPr>
-              <w:noProof/>
-              <w:lang w:val="en-US"/>
-            </w:rPr>
-            <w:t>[1]</w:t>
-          </w:r>
-          <w:r>
-            <w:rPr>
-              <w:lang w:val="en-US"/>
-            </w:rPr>
-            <w:fldChar w:fldCharType="end"/>
-          </w:r>
-        </w:sdtContent>
-      </w:sdt>
-      <w:r>
-        <w:rPr>
-          <w:lang w:val="en-US"/>
-        </w:rPr>
-        <w:t>.</w:t>
-      </w:r>
-      <w:r>
-        <w:rPr>
-          <w:lang w:val="en-US"/>
-        </w:rPr>
-        <w:t xml:space="preserve"> Both packages </w:t>
+        <w:t xml:space="preserve"> </w:t>
+      </w:r>
+      <w:r>
+        <w:rPr>
+          <w:lang w:val="en-US"/>
+        </w:rPr>
+        <w:t xml:space="preserve">Both packages </w:t>
       </w:r>
       <w:r>
         <w:rPr>
@@ -802,20 +789,26 @@
         <w:rPr>
           <w:lang w:val="en-US"/>
         </w:rPr>
+        <w:t>This requirement of driver attentiveness has been, and continues to be, a huge issue in the public deployment of Autopilot software.</w:t>
+      </w:r>
+      <w:r>
+        <w:rPr>
+          <w:lang w:val="en-US"/>
+        </w:rPr>
+        <w:t xml:space="preserve"> This is evident from the number of crashes and deaths that have occurred with Autopilot engaged. </w:t>
+      </w:r>
+      <w:r>
+        <w:rPr>
+          <w:lang w:val="en-AU"/>
+        </w:rPr>
+        <w:t xml:space="preserve">The first confirmed Autopilot death occurred on a Florida highway </w:t>
+      </w:r>
+      <w:r>
+        <w:rPr>
+          <w:lang w:val="en-AU"/>
+        </w:rPr>
         <w:lastRenderedPageBreak/>
-        <w:t>This requirement of driver attentiveness has been, and continues to be, a huge issue in the public deployment of Autopilot software.</w:t>
-      </w:r>
-      <w:r>
-        <w:rPr>
-          <w:lang w:val="en-US"/>
-        </w:rPr>
-        <w:t xml:space="preserve"> This is evident from the number of crashes and deaths that have occurred with Autopilot engaged. </w:t>
-      </w:r>
-      <w:r>
-        <w:rPr>
-          <w:lang w:val="en-AU"/>
-        </w:rPr>
-        <w:t>The first confirmed Autopilot death occurred on a Florida highway in 2016, when neither the driver nor the Autopilot were able to detect a semi-trailer crossing the road perpendicularly, resulting in collision</w:t>
+        <w:t>in 2016, when neither the driver nor the Autopilot were able to detect a semi-trailer crossing the road perpendicularly, resulting in collision</w:t>
       </w:r>
       <w:sdt>
         <w:sdtPr>
@@ -2153,6 +2146,12 @@
         </w:rPr>
         <w:t xml:space="preserve"> </w:t>
       </w:r>
+      <w:r>
+        <w:rPr>
+          <w:lang w:val="en-AU"/>
+        </w:rPr>
+        <w:t>[MORE ETHICS ARGUMENT NEEDED HERE]</w:t>
+      </w:r>
     </w:p>
     <w:p>
       <w:pPr>
@@ -2171,86 +2170,104 @@
         <w:rPr>
           <w:lang w:val="en-AU"/>
         </w:rPr>
+        <w:t>T</w:t>
+      </w:r>
+      <w:r>
+        <w:rPr>
+          <w:lang w:val="en-US"/>
+        </w:rPr>
+        <w:t>h</w:t>
+      </w:r>
+      <w:r>
+        <w:rPr>
+          <w:lang w:val="en-US"/>
+        </w:rPr>
+        <w:t>is</w:t>
+      </w:r>
+      <w:r>
+        <w:rPr>
+          <w:lang w:val="en-US"/>
+        </w:rPr>
+        <w:t xml:space="preserve"> </w:t>
+      </w:r>
+      <w:r>
+        <w:rPr>
+          <w:lang w:val="en-US"/>
+        </w:rPr>
+        <w:t xml:space="preserve">naturally leads onto the </w:t>
+      </w:r>
+      <w:r>
+        <w:rPr>
+          <w:lang w:val="en-US"/>
+        </w:rPr>
+        <w:t>second</w:t>
+      </w:r>
+      <w:r>
+        <w:rPr>
+          <w:lang w:val="en-US"/>
+        </w:rPr>
+        <w:t xml:space="preserve"> ethical issue, the naming and marketing of Autopilot</w:t>
+      </w:r>
+      <w:r>
+        <w:rPr>
+          <w:lang w:val="en-US"/>
+        </w:rPr>
+        <w:t xml:space="preserve">, </w:t>
+      </w:r>
+      <w:r>
+        <w:rPr>
+          <w:lang w:val="en-US"/>
+        </w:rPr>
+        <w:t>as it has a potentially compounding effect on the previous issue</w:t>
+      </w:r>
+      <w:r>
+        <w:rPr>
+          <w:lang w:val="en-US"/>
+        </w:rPr>
+        <w:t>.</w:t>
+      </w:r>
+      <w:r>
+        <w:rPr>
+          <w:lang w:val="en-US"/>
+        </w:rPr>
+        <w:t xml:space="preserve"> </w:t>
+      </w:r>
+      <w:r>
+        <w:rPr>
+          <w:lang w:val="en-US"/>
+        </w:rPr>
+        <w:t>It is</w:t>
+      </w:r>
+      <w:r>
+        <w:rPr>
+          <w:lang w:val="en-US"/>
+        </w:rPr>
+        <w:t xml:space="preserve"> </w:t>
+      </w:r>
+      <w:r>
+        <w:rPr>
+          <w:lang w:val="en-US"/>
+        </w:rPr>
+        <w:t>misleading to call the</w:t>
+      </w:r>
+      <w:r>
+        <w:rPr>
+          <w:lang w:val="en-US"/>
+        </w:rPr>
+        <w:t xml:space="preserve"> Autopilot</w:t>
+      </w:r>
+      <w:r>
+        <w:rPr>
+          <w:lang w:val="en-US"/>
+        </w:rPr>
+        <w:t xml:space="preserve"> packages Autopilot and Full Self-Driving, as the former implies it is an autonomous piloting software, and the </w:t>
+      </w:r>
+      <w:r>
+        <w:rPr>
+          <w:lang w:val="en-US"/>
+        </w:rPr>
         <w:lastRenderedPageBreak/>
-        <w:t>T</w:t>
-      </w:r>
-      <w:r>
-        <w:rPr>
-          <w:lang w:val="en-US"/>
-        </w:rPr>
-        <w:t xml:space="preserve">he </w:t>
-      </w:r>
-      <w:r>
-        <w:rPr>
-          <w:lang w:val="en-US"/>
-        </w:rPr>
-        <w:t xml:space="preserve">naturally leads onto the </w:t>
-      </w:r>
-      <w:r>
-        <w:rPr>
-          <w:lang w:val="en-US"/>
-        </w:rPr>
-        <w:t>second</w:t>
-      </w:r>
-      <w:r>
-        <w:rPr>
-          <w:lang w:val="en-US"/>
-        </w:rPr>
-        <w:t xml:space="preserve"> ethical issue, the naming and marketing of Autopilot</w:t>
-      </w:r>
-      <w:r>
-        <w:rPr>
-          <w:lang w:val="en-US"/>
-        </w:rPr>
-        <w:t xml:space="preserve">, </w:t>
-      </w:r>
-      <w:r>
-        <w:rPr>
-          <w:lang w:val="en-US"/>
-        </w:rPr>
-        <w:t>as it has a potentially compounding effect on the previous issue</w:t>
-      </w:r>
-      <w:r>
-        <w:rPr>
-          <w:lang w:val="en-US"/>
-        </w:rPr>
-        <w:t>.</w:t>
-      </w:r>
-      <w:r>
-        <w:rPr>
-          <w:lang w:val="en-US"/>
-        </w:rPr>
-        <w:t xml:space="preserve"> </w:t>
-      </w:r>
-      <w:r>
-        <w:rPr>
-          <w:lang w:val="en-US"/>
-        </w:rPr>
-        <w:t>It is</w:t>
-      </w:r>
-      <w:r>
-        <w:rPr>
-          <w:lang w:val="en-US"/>
-        </w:rPr>
-        <w:t xml:space="preserve"> </w:t>
-      </w:r>
-      <w:r>
-        <w:rPr>
-          <w:lang w:val="en-US"/>
-        </w:rPr>
-        <w:t>misleading to call the</w:t>
-      </w:r>
-      <w:r>
-        <w:rPr>
-          <w:lang w:val="en-US"/>
-        </w:rPr>
-        <w:t xml:space="preserve"> Autopilot</w:t>
-      </w:r>
-      <w:r>
-        <w:rPr>
-          <w:lang w:val="en-US"/>
-        </w:rPr>
-        <w:t xml:space="preserve"> packages Autopilot and Full Self-Driving, as the former implies it is an autonomous piloting software, and the latter a feature complete self-driving software.</w:t>
+        <w:t>latter a feature complete self-driving software.</w:t>
       </w:r>
       <w:r>
         <w:rPr>
@@ -2461,7 +2478,80 @@
         <w:rPr>
           <w:lang w:val="en-AU"/>
         </w:rPr>
-        <w:t xml:space="preserve">. Actions speak louder than words, and with the huge audiences that these mainstream outlets have, it’s morally reckless to normalise this kind of behaviour. This hasn’t gone unnoticed in the industry, </w:t>
+        <w:t xml:space="preserve">. Actions speak louder than words, and with the huge audiences that these mainstream outlets have, it’s morally reckless to normalise this kind of behaviour. </w:t>
+      </w:r>
+      <w:r>
+        <w:rPr>
+          <w:lang w:val="en-AU"/>
+        </w:rPr>
+        <w:t>[Hypocritical to promote the software in this way given their numerous warnings about this very behaviour, and it is a violation of the ACM CoE principle about fostering</w:t>
+      </w:r>
+      <w:r>
+        <w:rPr>
+          <w:lang w:val="en-US"/>
+        </w:rPr>
+        <w:t xml:space="preserve"> public awareness and understanding of software systems, especially their limitations</w:t>
+      </w:r>
+      <w:sdt>
+        <w:sdtPr>
+          <w:rPr>
+            <w:lang w:val="en-US"/>
+          </w:rPr>
+          <w:id w:val="-348179594"/>
+          <w:citation/>
+        </w:sdtPr>
+        <w:sdtContent>
+          <w:r>
+            <w:rPr>
+              <w:lang w:val="en-US"/>
+            </w:rPr>
+            <w:fldChar w:fldCharType="begin"/>
+          </w:r>
+          <w:r>
+            <w:rPr>
+              <w:lang w:val="en-US"/>
+            </w:rPr>
+            <w:instrText xml:space="preserve"> CITATION ACM18 \l 1033 </w:instrText>
+          </w:r>
+          <w:r>
+            <w:rPr>
+              <w:lang w:val="en-US"/>
+            </w:rPr>
+            <w:fldChar w:fldCharType="separate"/>
+          </w:r>
+          <w:r>
+            <w:rPr>
+              <w:noProof/>
+              <w:lang w:val="en-US"/>
+            </w:rPr>
+            <w:t xml:space="preserve"> </w:t>
+          </w:r>
+          <w:r>
+            <w:rPr>
+              <w:noProof/>
+              <w:lang w:val="en-US"/>
+            </w:rPr>
+            <w:t>[17]</w:t>
+          </w:r>
+          <w:r>
+            <w:rPr>
+              <w:lang w:val="en-US"/>
+            </w:rPr>
+            <w:fldChar w:fldCharType="end"/>
+          </w:r>
+        </w:sdtContent>
+      </w:sdt>
+      <w:r>
+        <w:rPr>
+          <w:lang w:val="en-AU"/>
+        </w:rPr>
+        <w:t xml:space="preserve">]. </w:t>
+      </w:r>
+      <w:r>
+        <w:rPr>
+          <w:lang w:val="en-AU"/>
+        </w:rPr>
+        <w:t xml:space="preserve">This hasn’t gone unnoticed in the industry, </w:t>
       </w:r>
       <w:r>
         <w:rPr>
@@ -2791,7 +2881,19 @@
         <w:rPr>
           <w:lang w:val="en-US"/>
         </w:rPr>
-        <w:t>it doesn’t matter whether or not Tesla owners mostly understand the limitations of Autopilot,</w:t>
+        <w:t>it doesn’t matter whether or not Tesla owners mostly understand the limitations of Autopilot</w:t>
+      </w:r>
+      <w:r>
+        <w:rPr>
+          <w:lang w:val="en-US"/>
+        </w:rPr>
+        <w:t xml:space="preserve"> anyway</w:t>
+      </w:r>
+      <w:r>
+        <w:rPr>
+          <w:lang w:val="en-US"/>
+        </w:rPr>
+        <w:t>,</w:t>
       </w:r>
       <w:r>
         <w:rPr>
@@ -3257,49 +3359,10 @@
           <w:lang w:val="en-AU"/>
         </w:rPr>
       </w:pPr>
-    </w:p>
-    <w:p>
-      <w:pPr>
-        <w:rPr>
-          <w:lang w:val="en-AU"/>
-        </w:rPr>
-      </w:pPr>
-      <w:r>
-        <w:rPr>
-          <w:lang w:val="en-AU"/>
-        </w:rPr>
-        <w:t>[</w:t>
-      </w:r>
-      <w:r>
-        <w:rPr>
-          <w:lang w:val="en-AU"/>
-        </w:rPr>
-        <w:t>End all above arguments by saying the public testing of Autopilot has been criticized by many others in the industry. This links to the below into statement</w:t>
-      </w:r>
-      <w:r>
-        <w:rPr>
-          <w:lang w:val="en-AU"/>
-        </w:rPr>
-        <w:t xml:space="preserve"> for the benefits of Tesla’s public Autopilot release.</w:t>
-      </w:r>
-      <w:r>
-        <w:rPr>
-          <w:lang w:val="en-AU"/>
-        </w:rPr>
-        <w:t>]</w:t>
-      </w:r>
-    </w:p>
-    <w:p>
-      <w:pPr>
-        <w:rPr>
-          <w:lang w:val="en-AU"/>
-        </w:rPr>
-      </w:pPr>
-      <w:r>
-        <w:rPr>
-          <w:lang w:val="en-AU"/>
-        </w:rPr>
-        <w:lastRenderedPageBreak/>
+      <w:r>
+        <w:rPr>
+          <w:lang w:val="en-AU"/>
+        </w:rPr>
         <w:t>The distribution of Autopilot to the public is not all bad, however.</w:t>
       </w:r>
       <w:r>
@@ -3426,7 +3489,20 @@
         <w:rPr>
           <w:lang w:val="en-AU"/>
         </w:rPr>
-        <w:t xml:space="preserve">that it does reduce accidents by 1/3 </w:t>
+        <w:lastRenderedPageBreak/>
+        <w:t xml:space="preserve">that it does </w:t>
+      </w:r>
+      <w:r>
+        <w:rPr>
+          <w:lang w:val="en-AU"/>
+        </w:rPr>
+        <w:t>halve accidents</w:t>
+      </w:r>
+      <w:r>
+        <w:rPr>
+          <w:lang w:val="en-AU"/>
+        </w:rPr>
+        <w:t xml:space="preserve"> </w:t>
       </w:r>
       <w:r>
         <w:rPr>
@@ -3439,6 +3515,431 @@
           <w:lang w:val="en-AU"/>
         </w:rPr>
         <w:t>amongst Tesla’s.</w:t>
+      </w:r>
+      <w:r>
+        <w:rPr>
+          <w:lang w:val="en-AU"/>
+        </w:rPr>
+        <w:t xml:space="preserve"> </w:t>
+      </w:r>
+      <w:r>
+        <w:rPr>
+          <w:lang w:val="en-AU"/>
+        </w:rPr>
+        <w:t>Furthermore, there is an abundance of video evidence</w:t>
+      </w:r>
+      <w:r>
+        <w:rPr>
+          <w:lang w:val="en-AU"/>
+        </w:rPr>
+        <w:t xml:space="preserve"> </w:t>
+      </w:r>
+      <w:r>
+        <w:rPr>
+          <w:lang w:val="en-AU"/>
+        </w:rPr>
+        <w:t>showing</w:t>
+      </w:r>
+      <w:r>
+        <w:rPr>
+          <w:lang w:val="en-AU"/>
+        </w:rPr>
+        <w:t xml:space="preserve"> Autopilot both predicting and avoiding accidents</w:t>
+      </w:r>
+      <w:sdt>
+        <w:sdtPr>
+          <w:rPr>
+            <w:lang w:val="en-AU"/>
+          </w:rPr>
+          <w:id w:val="1358315108"/>
+          <w:citation/>
+        </w:sdtPr>
+        <w:sdtContent>
+          <w:r>
+            <w:rPr>
+              <w:lang w:val="en-AU"/>
+            </w:rPr>
+            <w:fldChar w:fldCharType="begin"/>
+          </w:r>
+          <w:r>
+            <w:rPr>
+              <w:lang w:val="en-US"/>
+            </w:rPr>
+            <w:instrText xml:space="preserve"> CITATION Tes17 \l 1033 </w:instrText>
+          </w:r>
+          <w:r>
+            <w:rPr>
+              <w:lang w:val="en-AU"/>
+            </w:rPr>
+            <w:fldChar w:fldCharType="separate"/>
+          </w:r>
+          <w:r>
+            <w:rPr>
+              <w:noProof/>
+              <w:lang w:val="en-US"/>
+            </w:rPr>
+            <w:t xml:space="preserve"> </w:t>
+          </w:r>
+          <w:r>
+            <w:rPr>
+              <w:noProof/>
+              <w:lang w:val="en-US"/>
+            </w:rPr>
+            <w:t>[28]</w:t>
+          </w:r>
+          <w:r>
+            <w:rPr>
+              <w:lang w:val="en-AU"/>
+            </w:rPr>
+            <w:fldChar w:fldCharType="end"/>
+          </w:r>
+        </w:sdtContent>
+      </w:sdt>
+      <w:sdt>
+        <w:sdtPr>
+          <w:rPr>
+            <w:lang w:val="en-AU"/>
+          </w:rPr>
+          <w:id w:val="-1070348917"/>
+          <w:citation/>
+        </w:sdtPr>
+        <w:sdtContent>
+          <w:r>
+            <w:rPr>
+              <w:lang w:val="en-AU"/>
+            </w:rPr>
+            <w:fldChar w:fldCharType="begin"/>
+          </w:r>
+          <w:r>
+            <w:rPr>
+              <w:lang w:val="en-US"/>
+            </w:rPr>
+            <w:instrText xml:space="preserve"> CITATION Nig20 \l 1033 </w:instrText>
+          </w:r>
+          <w:r>
+            <w:rPr>
+              <w:lang w:val="en-AU"/>
+            </w:rPr>
+            <w:fldChar w:fldCharType="separate"/>
+          </w:r>
+          <w:r>
+            <w:rPr>
+              <w:noProof/>
+              <w:lang w:val="en-US"/>
+            </w:rPr>
+            <w:t xml:space="preserve"> </w:t>
+          </w:r>
+          <w:r>
+            <w:rPr>
+              <w:noProof/>
+              <w:lang w:val="en-US"/>
+            </w:rPr>
+            <w:t>[29]</w:t>
+          </w:r>
+          <w:r>
+            <w:rPr>
+              <w:lang w:val="en-AU"/>
+            </w:rPr>
+            <w:fldChar w:fldCharType="end"/>
+          </w:r>
+        </w:sdtContent>
+      </w:sdt>
+      <w:r>
+        <w:rPr>
+          <w:lang w:val="en-AU"/>
+        </w:rPr>
+        <w:t xml:space="preserve">, </w:t>
+      </w:r>
+      <w:r>
+        <w:rPr>
+          <w:lang w:val="en-AU"/>
+        </w:rPr>
+        <w:t xml:space="preserve">as well as </w:t>
+      </w:r>
+      <w:r>
+        <w:rPr>
+          <w:lang w:val="en-AU"/>
+        </w:rPr>
+        <w:t xml:space="preserve">reports of drunk and asleep drivers being saved by Autopilot </w:t>
+      </w:r>
+      <w:sdt>
+        <w:sdtPr>
+          <w:rPr>
+            <w:lang w:val="en-AU"/>
+          </w:rPr>
+          <w:id w:val="690571351"/>
+          <w:citation/>
+        </w:sdtPr>
+        <w:sdtContent>
+          <w:r>
+            <w:rPr>
+              <w:lang w:val="en-AU"/>
+            </w:rPr>
+            <w:fldChar w:fldCharType="begin"/>
+          </w:r>
+          <w:r>
+            <w:rPr>
+              <w:lang w:val="en-US"/>
+            </w:rPr>
+            <w:instrText xml:space="preserve"> CITATION Fre18 \l 1033 </w:instrText>
+          </w:r>
+          <w:r>
+            <w:rPr>
+              <w:lang w:val="en-AU"/>
+            </w:rPr>
+            <w:fldChar w:fldCharType="separate"/>
+          </w:r>
+          <w:r>
+            <w:rPr>
+              <w:noProof/>
+              <w:lang w:val="en-US"/>
+            </w:rPr>
+            <w:t>[30]</w:t>
+          </w:r>
+          <w:r>
+            <w:rPr>
+              <w:lang w:val="en-AU"/>
+            </w:rPr>
+            <w:fldChar w:fldCharType="end"/>
+          </w:r>
+        </w:sdtContent>
+      </w:sdt>
+      <w:sdt>
+        <w:sdtPr>
+          <w:rPr>
+            <w:lang w:val="en-AU"/>
+          </w:rPr>
+          <w:id w:val="-1318028982"/>
+          <w:citation/>
+        </w:sdtPr>
+        <w:sdtContent>
+          <w:r>
+            <w:rPr>
+              <w:lang w:val="en-AU"/>
+            </w:rPr>
+            <w:fldChar w:fldCharType="begin"/>
+          </w:r>
+          <w:r>
+            <w:rPr>
+              <w:lang w:val="en-US"/>
+            </w:rPr>
+            <w:instrText xml:space="preserve"> CITATION And20 \l 1033 </w:instrText>
+          </w:r>
+          <w:r>
+            <w:rPr>
+              <w:lang w:val="en-AU"/>
+            </w:rPr>
+            <w:fldChar w:fldCharType="separate"/>
+          </w:r>
+          <w:r>
+            <w:rPr>
+              <w:noProof/>
+              <w:lang w:val="en-US"/>
+            </w:rPr>
+            <w:t xml:space="preserve"> </w:t>
+          </w:r>
+          <w:r>
+            <w:rPr>
+              <w:noProof/>
+              <w:lang w:val="en-US"/>
+            </w:rPr>
+            <w:t>[31]</w:t>
+          </w:r>
+          <w:r>
+            <w:rPr>
+              <w:lang w:val="en-AU"/>
+            </w:rPr>
+            <w:fldChar w:fldCharType="end"/>
+          </w:r>
+        </w:sdtContent>
+      </w:sdt>
+      <w:r>
+        <w:rPr>
+          <w:lang w:val="en-AU"/>
+        </w:rPr>
+        <w:t xml:space="preserve">. </w:t>
+      </w:r>
+      <w:r>
+        <w:rPr>
+          <w:lang w:val="en-AU"/>
+        </w:rPr>
+        <w:t xml:space="preserve">From a consequentialist perspective, this is a huge benefit to society, especially when you consider that drink driving contributes to 1/3 of all vehicle fatalities </w:t>
+      </w:r>
+      <w:r>
+        <w:rPr>
+          <w:lang w:val="en-AU"/>
+        </w:rPr>
+        <w:t xml:space="preserve">in the </w:t>
+      </w:r>
+      <w:r>
+        <w:rPr>
+          <w:lang w:val="en-AU"/>
+        </w:rPr>
+        <w:t>U</w:t>
+      </w:r>
+      <w:r>
+        <w:rPr>
+          <w:lang w:val="en-AU"/>
+        </w:rPr>
+        <w:t>S (NHTSA)</w:t>
+      </w:r>
+      <w:sdt>
+        <w:sdtPr>
+          <w:rPr>
+            <w:lang w:val="en-AU"/>
+          </w:rPr>
+          <w:id w:val="-866529175"/>
+          <w:citation/>
+        </w:sdtPr>
+        <w:sdtContent>
+          <w:r>
+            <w:rPr>
+              <w:lang w:val="en-AU"/>
+            </w:rPr>
+            <w:fldChar w:fldCharType="begin"/>
+          </w:r>
+          <w:r>
+            <w:rPr>
+              <w:lang w:val="en-US"/>
+            </w:rPr>
+            <w:instrText xml:space="preserve"> CITATION Nat20 \l 1033 </w:instrText>
+          </w:r>
+          <w:r>
+            <w:rPr>
+              <w:lang w:val="en-AU"/>
+            </w:rPr>
+            <w:fldChar w:fldCharType="separate"/>
+          </w:r>
+          <w:r>
+            <w:rPr>
+              <w:noProof/>
+              <w:lang w:val="en-US"/>
+            </w:rPr>
+            <w:t xml:space="preserve"> </w:t>
+          </w:r>
+          <w:r>
+            <w:rPr>
+              <w:noProof/>
+              <w:lang w:val="en-US"/>
+            </w:rPr>
+            <w:t>[32]</w:t>
+          </w:r>
+          <w:r>
+            <w:rPr>
+              <w:lang w:val="en-AU"/>
+            </w:rPr>
+            <w:fldChar w:fldCharType="end"/>
+          </w:r>
+        </w:sdtContent>
+      </w:sdt>
+      <w:r>
+        <w:rPr>
+          <w:lang w:val="en-AU"/>
+        </w:rPr>
+        <w:t xml:space="preserve">, and sleep deprivation </w:t>
+      </w:r>
+      <w:r>
+        <w:rPr>
+          <w:lang w:val="en-AU"/>
+        </w:rPr>
+        <w:t xml:space="preserve">causes approximately </w:t>
+      </w:r>
+      <w:r>
+        <w:rPr>
+          <w:lang w:val="en-AU"/>
+        </w:rPr>
+        <w:t>100,000 accidents annually</w:t>
+      </w:r>
+      <w:r>
+        <w:rPr>
+          <w:lang w:val="en-AU"/>
+        </w:rPr>
+        <w:t>, again in the US</w:t>
+      </w:r>
+      <w:r>
+        <w:rPr>
+          <w:lang w:val="en-AU"/>
+        </w:rPr>
+        <w:t xml:space="preserve"> (NHTSA) </w:t>
+      </w:r>
+      <w:sdt>
+        <w:sdtPr>
+          <w:rPr>
+            <w:lang w:val="en-AU"/>
+          </w:rPr>
+          <w:id w:val="-117460474"/>
+          <w:citation/>
+        </w:sdtPr>
+        <w:sdtContent>
+          <w:r>
+            <w:rPr>
+              <w:lang w:val="en-AU"/>
+            </w:rPr>
+            <w:fldChar w:fldCharType="begin"/>
+          </w:r>
+          <w:r>
+            <w:rPr>
+              <w:lang w:val="en-US"/>
+            </w:rPr>
+            <w:instrText xml:space="preserve"> CITATION Nat201 \l 1033 </w:instrText>
+          </w:r>
+          <w:r>
+            <w:rPr>
+              <w:lang w:val="en-AU"/>
+            </w:rPr>
+            <w:fldChar w:fldCharType="separate"/>
+          </w:r>
+          <w:r>
+            <w:rPr>
+              <w:noProof/>
+              <w:lang w:val="en-US"/>
+            </w:rPr>
+            <w:t>[33]</w:t>
+          </w:r>
+          <w:r>
+            <w:rPr>
+              <w:lang w:val="en-AU"/>
+            </w:rPr>
+            <w:fldChar w:fldCharType="end"/>
+          </w:r>
+        </w:sdtContent>
+      </w:sdt>
+      <w:r>
+        <w:rPr>
+          <w:lang w:val="en-AU"/>
+        </w:rPr>
+        <w:t xml:space="preserve">. </w:t>
+      </w:r>
+    </w:p>
+    <w:p>
+      <w:pPr>
+        <w:rPr>
+          <w:lang w:val="en-AU"/>
+        </w:rPr>
+      </w:pPr>
+      <w:r>
+        <w:rPr>
+          <w:lang w:val="en-AU"/>
+        </w:rPr>
+        <w:t xml:space="preserve">It must also be said that, from a deontological perspective, Tesla isn’t completely at fault for the issue of driver attentiveness because the drivers are breaking their promise to remain in control at all times. </w:t>
+      </w:r>
+      <w:r>
+        <w:rPr>
+          <w:lang w:val="en-AU"/>
+        </w:rPr>
+        <w:t xml:space="preserve">If we set aside </w:t>
+      </w:r>
+      <w:r>
+        <w:rPr>
+          <w:lang w:val="en-AU"/>
+        </w:rPr>
+        <w:t>this</w:t>
+      </w:r>
+      <w:r>
+        <w:rPr>
+          <w:lang w:val="en-AU"/>
+        </w:rPr>
+        <w:t xml:space="preserve"> issue of driver attention, focusing solely on the software itself, then, from a consequentialist perspective, Autopilot is ethical because it is preventing accidents, and therefore injury and death. </w:t>
       </w:r>
     </w:p>
     <w:p>
@@ -3571,6 +4072,12 @@
           <w:lang w:val="en-AU"/>
         </w:rPr>
       </w:pPr>
+      <w:r>
+        <w:rPr>
+          <w:lang w:val="en-AU"/>
+        </w:rPr>
+        <w:t>Conclusion:</w:t>
+      </w:r>
     </w:p>
     <w:p>
       <w:pPr>
@@ -3582,58 +4089,32 @@
         <w:rPr>
           <w:lang w:val="en-AU"/>
         </w:rPr>
-        <w:t xml:space="preserve"> </w:t>
-      </w:r>
-      <w:r>
-        <w:rPr>
-          <w:lang w:val="en-AU"/>
-        </w:rPr>
-        <w:t>[show how Tesla’s also prevent crashes and save lives, and cite some valid safety statistics]</w:t>
-      </w:r>
-      <w:r>
-        <w:rPr>
-          <w:lang w:val="en-AU"/>
-        </w:rPr>
-        <w:t>.</w:t>
-      </w:r>
-    </w:p>
-    <w:p>
-      <w:pPr>
-        <w:rPr>
-          <w:lang w:val="en-AU"/>
-        </w:rPr>
-      </w:pPr>
-      <w:r>
-        <w:rPr>
-          <w:lang w:val="en-AU"/>
-        </w:rPr>
-        <w:t>Conclusion:</w:t>
-      </w:r>
-    </w:p>
-    <w:p>
-      <w:pPr>
-        <w:rPr>
-          <w:lang w:val="en-AU"/>
-        </w:rPr>
-      </w:pPr>
-      <w:r>
-        <w:rPr>
-          <w:lang w:val="en-AU"/>
-        </w:rPr>
-        <w:t xml:space="preserve">There are consequentialist arguments both for and against Tesla’s public testing of its Autopilot software, in that it both prevents crashes and causes them. The deontological perspective is much more punishing of Tesla, and it does reveal that there are actions the company could take to remedy these ethical issues (better driver attention software and marketing). </w:t>
-      </w:r>
-      <w:r>
-        <w:rPr>
-          <w:lang w:val="en-AU"/>
-        </w:rPr>
-        <w:t xml:space="preserve">There doesn’t seem to be a clear intention on Tesla’s part to be ethical [not adhering to ACM], they seem more concerned with merely getting their tech in the hands of the public. Acting ethical will become even more so </w:t>
+        <w:t xml:space="preserve">There are consequentialist arguments both for and against Tesla’s public testing of its Autopilot software, in that it both prevents crashes and </w:t>
+      </w:r>
+      <w:r>
+        <w:rPr>
+          <w:lang w:val="en-AU"/>
+        </w:rPr>
+        <w:t xml:space="preserve">indirectly </w:t>
+      </w:r>
+      <w:r>
+        <w:rPr>
+          <w:lang w:val="en-AU"/>
+        </w:rPr>
+        <w:t xml:space="preserve">causes them. The deontological perspective is much more punishing of Tesla, and it does reveal that there are actions the company could take to remedy these ethical issues (better driver attention software and marketing). </w:t>
+      </w:r>
+      <w:r>
+        <w:rPr>
+          <w:lang w:val="en-AU"/>
+        </w:rPr>
+        <w:t xml:space="preserve">There doesn’t seem to </w:t>
       </w:r>
       <w:r>
         <w:rPr>
           <w:lang w:val="en-AU"/>
         </w:rPr>
         <w:lastRenderedPageBreak/>
-        <w:t xml:space="preserve">important as self-driving software approaches the higher levels of autonomy, and so I advise not investing until these issues are redressed and they show a clear intention of being ethical.  </w:t>
+        <w:t xml:space="preserve">be a clear intention on Tesla’s part to be ethical [not adhering to ACM], they seem more concerned with merely getting their tech in the hands of the public. Acting ethical will become even more so important as self-driving software approaches the higher levels of autonomy, and so I advise not investing until these issues are redressed and they show a clear intention of being ethical.  </w:t>
       </w:r>
     </w:p>
     <w:sdt>
@@ -4202,7 +4683,15 @@
                         <w:noProof/>
                         <w:lang w:val="en-US"/>
                       </w:rPr>
-                      <w:t>M. Matousek, "Tesla's data confirms Model S that crashed into fire truck had Autopilot engaged," Business Insider, 18 5 2018. [Online]. Available: https://www.businessinsider.com.au/tesla-model-s-had-autopilot-engaged-during-crash-data-confirms-2018-5. [Accessed 17 11 2020].</w:t>
+                      <w:t xml:space="preserve">M. Matousek, "Tesla's data confirms Model S that crashed into fire truck had Autopilot engaged," Business Insider, 18 5 2018. [Online]. Available: </w:t>
+                    </w:r>
+                    <w:r>
+                      <w:rPr>
+                        <w:noProof/>
+                        <w:lang w:val="en-US"/>
+                      </w:rPr>
+                      <w:lastRenderedPageBreak/>
+                      <w:t>https://www.businessinsider.com.au/tesla-model-s-had-autopilot-engaged-during-crash-data-confirms-2018-5. [Accessed 17 11 2020].</w:t>
                     </w:r>
                   </w:p>
                 </w:tc>
@@ -4781,6 +5270,7 @@
                         <w:noProof/>
                         <w:lang w:val="en-US"/>
                       </w:rPr>
+                      <w:lastRenderedPageBreak/>
                       <w:t xml:space="preserve">[22] </w:t>
                     </w:r>
                   </w:p>
@@ -4803,15 +5293,7 @@
                         <w:noProof/>
                         <w:lang w:val="en-US"/>
                       </w:rPr>
-                      <w:t xml:space="preserve">J. L. a. J. Simpson, "Request for Investigation of Deceptive and Unfair Practices in Advertising and Marketing of the “Autopilot” Feature Offered in Tesla Motor Vehicles," 'The Center for Auto Safety' and 'Consumer Watchdog', 23 5 2018. [Online]. Available: </w:t>
-                    </w:r>
-                    <w:r>
-                      <w:rPr>
-                        <w:noProof/>
-                        <w:lang w:val="en-US"/>
-                      </w:rPr>
-                      <w:lastRenderedPageBreak/>
-                      <w:t>https://www.autosafety.org/wp-content/uploads/2018/05/CAS-and-CW-Letter-to-FTC-on-Tesla-Deceptive-Advertising.pdf. [Accessed 17 11 2020].</w:t>
+                      <w:t>J. L. a. J. Simpson, "Request for Investigation of Deceptive and Unfair Practices in Advertising and Marketing of the “Autopilot” Feature Offered in Tesla Motor Vehicles," 'The Center for Auto Safety' and 'Consumer Watchdog', 23 5 2018. [Online]. Available: https://www.autosafety.org/wp-content/uploads/2018/05/CAS-and-CW-Letter-to-FTC-on-Tesla-Deceptive-Advertising.pdf. [Accessed 17 11 2020].</w:t>
                     </w:r>
                   </w:p>
                 </w:tc>
@@ -4839,7 +5321,6 @@
                         <w:noProof/>
                         <w:lang w:val="en-US"/>
                       </w:rPr>
-                      <w:lastRenderedPageBreak/>
                       <w:t xml:space="preserve">[23] </w:t>
                     </w:r>
                   </w:p>
@@ -8455,11 +8936,147 @@
     <b:URL>https://cleantechnica.com/2020/08/01/tesla-autopilot-accidents-1-out-of-4530000-miles-us-average-1-out-of-479000-miles/</b:URL>
     <b:RefOrder>27</b:RefOrder>
   </b:Source>
+  <b:Source>
+    <b:Tag>Tes17</b:Tag>
+    <b:SourceType>InternetSite</b:SourceType>
+    <b:Guid>{E95AE2AC-F90E-4CDC-AAA3-EF111581DA58}</b:Guid>
+    <b:Author>
+      <b:Author>
+        <b:NameList>
+          <b:Person>
+            <b:Last>Tech</b:Last>
+            <b:First>Tesla</b:First>
+          </b:Person>
+        </b:NameList>
+      </b:Author>
+    </b:Author>
+    <b:Title>Tesla Autopilot Saves Lives</b:Title>
+    <b:ProductionCompany>Tesla Tech on Youtube</b:ProductionCompany>
+    <b:Year>2017</b:Year>
+    <b:Month>8</b:Month>
+    <b:Day>5</b:Day>
+    <b:YearAccessed>2020</b:YearAccessed>
+    <b:MonthAccessed>11</b:MonthAccessed>
+    <b:DayAccessed>19</b:DayAccessed>
+    <b:URL>https://www.youtube.com/watch?v=5sicOh6LPBw</b:URL>
+    <b:RefOrder>28</b:RefOrder>
+  </b:Source>
+  <b:Source>
+    <b:Tag>Nig20</b:Tag>
+    <b:SourceType>InternetSite</b:SourceType>
+    <b:Guid>{C6AA851B-EAFE-40CD-A1FB-BC76FE182CC8}</b:Guid>
+    <b:Author>
+      <b:Author>
+        <b:NameList>
+          <b:Person>
+            <b:Last>McGill</b:Last>
+            <b:First>Nigel</b:First>
+          </b:Person>
+        </b:NameList>
+      </b:Author>
+    </b:Author>
+    <b:Title>Teslas Avoiding Accidents Compilation 2 (NEW 2020!)</b:Title>
+    <b:Year>2020</b:Year>
+    <b:Month>11</b:Month>
+    <b:Day>19</b:Day>
+    <b:YearAccessed>2020</b:YearAccessed>
+    <b:MonthAccessed>11</b:MonthAccessed>
+    <b:DayAccessed>20</b:DayAccessed>
+    <b:URL>https://www.youtube.com/watch?v=RZldxMn7tWU</b:URL>
+    <b:RefOrder>29</b:RefOrder>
+  </b:Source>
+  <b:Source>
+    <b:Tag>Fre18</b:Tag>
+    <b:SourceType>InternetSite</b:SourceType>
+    <b:Guid>{A202004F-A1C2-4BA8-82B9-3396E3EC1B3C}</b:Guid>
+    <b:Author>
+      <b:Author>
+        <b:NameList>
+          <b:Person>
+            <b:Last>Lambert</b:Last>
+            <b:First>Fred</b:First>
+          </b:Person>
+        </b:NameList>
+      </b:Author>
+    </b:Author>
+    <b:Title>Tesla driver was pulled over by cops after allegedly sleeping drunk on Autopilot for 7 miles</b:Title>
+    <b:ProductionCompany>Electrek</b:ProductionCompany>
+    <b:Year>2018</b:Year>
+    <b:Month>12</b:Month>
+    <b:Day>1</b:Day>
+    <b:YearAccessed>2020</b:YearAccessed>
+    <b:MonthAccessed>11</b:MonthAccessed>
+    <b:DayAccessed>19</b:DayAccessed>
+    <b:URL>https://electrek.co/2018/12/01/tesla-pulled-over-cops-sleeping-drunk-autopilot/</b:URL>
+    <b:RefOrder>30</b:RefOrder>
+  </b:Source>
+  <b:Source>
+    <b:Tag>And20</b:Tag>
+    <b:SourceType>InternetSite</b:SourceType>
+    <b:Guid>{15E518DF-4145-4BEF-86F5-3A42D346F99A}</b:Guid>
+    <b:Author>
+      <b:Author>
+        <b:NameList>
+          <b:Person>
+            <b:Last>Hawkins</b:Last>
+            <b:First>Andrew</b:First>
+            <b:Middle>J.</b:Middle>
+          </b:Person>
+        </b:NameList>
+      </b:Author>
+    </b:Author>
+    <b:Title>Tesla owner in Canada charged with ‘sleeping’ while driving over 90 mph</b:Title>
+    <b:ProductionCompany>The Verge</b:ProductionCompany>
+    <b:Year>2020</b:Year>
+    <b:Month>9</b:Month>
+    <b:Day>18</b:Day>
+    <b:YearAccessed>2020</b:YearAccessed>
+    <b:MonthAccessed>11</b:MonthAccessed>
+    <b:DayAccessed>19</b:DayAccessed>
+    <b:URL>https://www.theverge.com/2020/9/18/21445168/tesla-driver-sleeping-police-charged-canada-autopilot</b:URL>
+    <b:RefOrder>31</b:RefOrder>
+  </b:Source>
+  <b:Source>
+    <b:Tag>Nat20</b:Tag>
+    <b:SourceType>InternetSite</b:SourceType>
+    <b:Guid>{07047605-AAC0-4295-8CB6-E94084265DB7}</b:Guid>
+    <b:Author>
+      <b:Author>
+        <b:Corporate>National Highway Traffic Safety Administration</b:Corporate>
+      </b:Author>
+    </b:Author>
+    <b:Title>Drunk Driving</b:Title>
+    <b:ProductionCompany>NHTSA</b:ProductionCompany>
+    <b:YearAccessed>2020</b:YearAccessed>
+    <b:MonthAccessed>11</b:MonthAccessed>
+    <b:DayAccessed>20</b:DayAccessed>
+    <b:URL>https://www.nhtsa.gov/risky-driving/drunk-driving</b:URL>
+    <b:RefOrder>32</b:RefOrder>
+  </b:Source>
+  <b:Source>
+    <b:Tag>Nat201</b:Tag>
+    <b:SourceType>InternetSite</b:SourceType>
+    <b:Guid>{E9F13EDA-DA24-4021-9EAD-72EA0F288D7B}</b:Guid>
+    <b:Author>
+      <b:Author>
+        <b:Corporate>National Safety Council</b:Corporate>
+      </b:Author>
+    </b:Author>
+    <b:Title>Drivers are Falling Asleep Behind the Wheel</b:Title>
+    <b:ProductionCompany>NSC</b:ProductionCompany>
+    <b:Year>2020</b:Year>
+    <b:Month>11</b:Month>
+    <b:YearAccessed>2020</b:YearAccessed>
+    <b:MonthAccessed>11</b:MonthAccessed>
+    <b:DayAccessed>20</b:DayAccessed>
+    <b:URL>https://www.nsc.org/road-safety/safety-topics/fatigued-driving</b:URL>
+    <b:RefOrder>33</b:RefOrder>
+  </b:Source>
 </b:Sources>
 </file>
 
 <file path=customXml/itemProps1.xml><?xml version="1.0" encoding="utf-8"?>
-<ds:datastoreItem xmlns:ds="http://schemas.openxmlformats.org/officeDocument/2006/customXml" ds:itemID="{A34A93C8-960C-4692-8E6E-AF370D1E4E37}">
+<ds:datastoreItem xmlns:ds="http://schemas.openxmlformats.org/officeDocument/2006/customXml" ds:itemID="{CF836651-F37C-4C2C-9B67-5079A0BE7A5D}">
   <ds:schemaRefs>
     <ds:schemaRef ds:uri="http://schemas.openxmlformats.org/officeDocument/2006/bibliography"/>
   </ds:schemaRefs>

</xml_diff>